<commit_message>
Completed draft of Module Description.docx + added supporting notes
Finished the video module section for module description.docx
Added document containing supporting notes for when contracts are
written to hopefully make it easier.
</commit_message>
<xml_diff>
--- a/Documents/Submission Drafts/Module Description.docx
+++ b/Documents/Submission Drafts/Module Description.docx
@@ -1,6 +1,6 @@
 
 <file path=word/document.xml><?xml version="1.0" encoding="utf-8"?>
-<w:document xmlns:wpc="http://schemas.microsoft.com/office/word/2010/wordprocessingCanvas" xmlns:mc="http://schemas.openxmlformats.org/markup-compatibility/2006" xmlns:o="urn:schemas-microsoft-com:office:office" xmlns:r="http://schemas.openxmlformats.org/officeDocument/2006/relationships" xmlns:m="http://schemas.openxmlformats.org/officeDocument/2006/math" xmlns:v="urn:schemas-microsoft-com:vml" xmlns:wp14="http://schemas.microsoft.com/office/word/2010/wordprocessingDrawing" xmlns:wp="http://schemas.openxmlformats.org/drawingml/2006/wordprocessingDrawing" xmlns:w10="urn:schemas-microsoft-com:office:word" xmlns:w="http://schemas.openxmlformats.org/wordprocessingml/2006/main" xmlns:w14="http://schemas.microsoft.com/office/word/2010/wordml" xmlns:w15="http://schemas.microsoft.com/office/word/2012/wordml" xmlns:wpg="http://schemas.microsoft.com/office/word/2010/wordprocessingGroup" xmlns:wpi="http://schemas.microsoft.com/office/word/2010/wordprocessingInk" xmlns:wne="http://schemas.microsoft.com/office/word/2006/wordml" xmlns:wps="http://schemas.microsoft.com/office/word/2010/wordprocessingShape" mc:Ignorable="w14 w15 wp14">
+<w:document xmlns:wpc="http://schemas.microsoft.com/office/word/2010/wordprocessingCanvas" xmlns:mc="http://schemas.openxmlformats.org/markup-compatibility/2006" xmlns:o="urn:schemas-microsoft-com:office:office" xmlns:r="http://schemas.openxmlformats.org/officeDocument/2006/relationships" xmlns:m="http://schemas.openxmlformats.org/officeDocument/2006/math" xmlns:v="urn:schemas-microsoft-com:vml" xmlns:wp14="http://schemas.microsoft.com/office/word/2010/wordprocessingDrawing" xmlns:wp="http://schemas.openxmlformats.org/drawingml/2006/wordprocessingDrawing" xmlns:w10="urn:schemas-microsoft-com:office:word" xmlns:w="http://schemas.openxmlformats.org/wordprocessingml/2006/main" xmlns:w14="http://schemas.microsoft.com/office/word/2010/wordml" xmlns:wpg="http://schemas.microsoft.com/office/word/2010/wordprocessingGroup" xmlns:wpi="http://schemas.microsoft.com/office/word/2010/wordprocessingInk" xmlns:wne="http://schemas.microsoft.com/office/word/2006/wordml" xmlns:wps="http://schemas.microsoft.com/office/word/2010/wordprocessingShape" mc:Ignorable="w14 wp14">
   <w:body>
     <w:p>
       <w:pPr>
@@ -914,10 +914,7 @@
       </w:r>
       <w:proofErr w:type="spellEnd"/>
       <w:r>
-        <w:t xml:space="preserve"> containing a single rendered image will be returned. </w:t>
-      </w:r>
-      <w:r>
-        <w:t xml:space="preserve">The returned </w:t>
+        <w:t xml:space="preserve"> containing a single rendered image will be returned. The returned </w:t>
       </w:r>
       <w:proofErr w:type="spellStart"/>
       <w:r>
@@ -964,20 +961,421 @@
       <w:r>
         <w:t>JPanel</w:t>
       </w:r>
-      <w:bookmarkStart w:id="0" w:name="_GoBack"/>
-      <w:bookmarkEnd w:id="0"/>
-      <w:proofErr w:type="spellEnd"/>
-    </w:p>
-    <w:p/>
-    <w:p>
-      <w:pPr>
-        <w:spacing w:after="0"/>
-      </w:pPr>
-    </w:p>
-    <w:p>
-      <w:pPr>
-        <w:spacing w:after="0"/>
-      </w:pPr>
+      <w:proofErr w:type="spellEnd"/>
+    </w:p>
+    <w:p>
+      <w:pPr>
+        <w:pStyle w:val="Heading1"/>
+      </w:pPr>
+      <w:r>
+        <w:t>Video Module</w:t>
+      </w:r>
+    </w:p>
+    <w:p>
+      <w:pPr>
+        <w:pStyle w:val="Heading2"/>
+      </w:pPr>
+      <w:r>
+        <w:t>Input Attributes (derived from PWS)</w:t>
+      </w:r>
+    </w:p>
+    <w:p>
+      <w:r>
+        <w:t>Required;</w:t>
+      </w:r>
+    </w:p>
+    <w:p>
+      <w:pPr>
+        <w:pStyle w:val="ListParagraph"/>
+        <w:numPr>
+          <w:ilvl w:val="0"/>
+          <w:numId w:val="8"/>
+        </w:numPr>
+      </w:pPr>
+      <w:r>
+        <w:lastRenderedPageBreak/>
+        <w:t xml:space="preserve">String </w:t>
+      </w:r>
+      <w:proofErr w:type="spellStart"/>
+      <w:r>
+        <w:t>urlName</w:t>
+      </w:r>
+      <w:proofErr w:type="spellEnd"/>
+    </w:p>
+    <w:p>
+      <w:pPr>
+        <w:pStyle w:val="ListParagraph"/>
+        <w:numPr>
+          <w:ilvl w:val="0"/>
+          <w:numId w:val="8"/>
+        </w:numPr>
+      </w:pPr>
+      <w:proofErr w:type="spellStart"/>
+      <w:r>
+        <w:t>Int</w:t>
+      </w:r>
+      <w:proofErr w:type="spellEnd"/>
+      <w:r>
+        <w:t xml:space="preserve"> </w:t>
+      </w:r>
+      <w:proofErr w:type="spellStart"/>
+      <w:r>
+        <w:t>xStart</w:t>
+      </w:r>
+      <w:proofErr w:type="spellEnd"/>
+    </w:p>
+    <w:p>
+      <w:pPr>
+        <w:pStyle w:val="ListParagraph"/>
+        <w:numPr>
+          <w:ilvl w:val="0"/>
+          <w:numId w:val="8"/>
+        </w:numPr>
+      </w:pPr>
+      <w:proofErr w:type="spellStart"/>
+      <w:r>
+        <w:t>Int</w:t>
+      </w:r>
+      <w:proofErr w:type="spellEnd"/>
+      <w:r>
+        <w:t xml:space="preserve"> </w:t>
+      </w:r>
+      <w:proofErr w:type="spellStart"/>
+      <w:r>
+        <w:t>yStart</w:t>
+      </w:r>
+      <w:proofErr w:type="spellEnd"/>
+    </w:p>
+    <w:p>
+      <w:pPr>
+        <w:spacing w:after="0"/>
+      </w:pPr>
+      <w:r>
+        <w:t>Optional;</w:t>
+      </w:r>
+    </w:p>
+    <w:p>
+      <w:pPr>
+        <w:pStyle w:val="ListParagraph"/>
+        <w:numPr>
+          <w:ilvl w:val="0"/>
+          <w:numId w:val="9"/>
+        </w:numPr>
+        <w:spacing w:after="0"/>
+      </w:pPr>
+      <w:r>
+        <w:t>Boolean loop</w:t>
+      </w:r>
+    </w:p>
+    <w:p>
+      <w:pPr>
+        <w:pStyle w:val="ListParagraph"/>
+        <w:numPr>
+          <w:ilvl w:val="0"/>
+          <w:numId w:val="9"/>
+        </w:numPr>
+        <w:spacing w:after="0"/>
+      </w:pPr>
+      <w:proofErr w:type="spellStart"/>
+      <w:r>
+        <w:t>Int</w:t>
+      </w:r>
+      <w:proofErr w:type="spellEnd"/>
+      <w:r>
+        <w:t xml:space="preserve"> </w:t>
+      </w:r>
+      <w:proofErr w:type="spellStart"/>
+      <w:r>
+        <w:t>startTime</w:t>
+      </w:r>
+      <w:proofErr w:type="spellEnd"/>
+    </w:p>
+    <w:p>
+      <w:pPr>
+        <w:pStyle w:val="ListParagraph"/>
+        <w:numPr>
+          <w:ilvl w:val="0"/>
+          <w:numId w:val="9"/>
+        </w:numPr>
+      </w:pPr>
+      <w:proofErr w:type="spellStart"/>
+      <w:r>
+        <w:t>Int</w:t>
+      </w:r>
+      <w:proofErr w:type="spellEnd"/>
+      <w:r>
+        <w:t xml:space="preserve"> playtime</w:t>
+      </w:r>
+    </w:p>
+    <w:p>
+      <w:pPr>
+        <w:pStyle w:val="ListParagraph"/>
+        <w:numPr>
+          <w:ilvl w:val="0"/>
+          <w:numId w:val="9"/>
+        </w:numPr>
+      </w:pPr>
+      <w:proofErr w:type="spellStart"/>
+      <w:r>
+        <w:t>Int</w:t>
+      </w:r>
+      <w:proofErr w:type="spellEnd"/>
+      <w:r>
+        <w:t xml:space="preserve"> duration</w:t>
+      </w:r>
+    </w:p>
+    <w:p>
+      <w:pPr>
+        <w:pStyle w:val="ListParagraph"/>
+        <w:numPr>
+          <w:ilvl w:val="0"/>
+          <w:numId w:val="9"/>
+        </w:numPr>
+      </w:pPr>
+      <w:proofErr w:type="spellStart"/>
+      <w:r>
+        <w:t>Int</w:t>
+      </w:r>
+      <w:proofErr w:type="spellEnd"/>
+      <w:r>
+        <w:t xml:space="preserve"> layer</w:t>
+      </w:r>
+    </w:p>
+    <w:p>
+      <w:pPr>
+        <w:pStyle w:val="ListParagraph"/>
+        <w:numPr>
+          <w:ilvl w:val="0"/>
+          <w:numId w:val="9"/>
+        </w:numPr>
+      </w:pPr>
+      <w:proofErr w:type="spellStart"/>
+      <w:r>
+        <w:t>Int</w:t>
+      </w:r>
+      <w:proofErr w:type="spellEnd"/>
+      <w:r>
+        <w:t xml:space="preserve"> </w:t>
+      </w:r>
+      <w:proofErr w:type="spellStart"/>
+      <w:r>
+        <w:t>oreientation</w:t>
+      </w:r>
+      <w:proofErr w:type="spellEnd"/>
+    </w:p>
+    <w:p>
+      <w:pPr>
+        <w:spacing w:after="0"/>
+      </w:pPr>
+      <w:r>
+        <w:t>Accepted File Formats;</w:t>
+      </w:r>
+    </w:p>
+    <w:p>
+      <w:pPr>
+        <w:pStyle w:val="ListParagraph"/>
+        <w:numPr>
+          <w:ilvl w:val="0"/>
+          <w:numId w:val="10"/>
+        </w:numPr>
+        <w:spacing w:after="0"/>
+      </w:pPr>
+      <w:r>
+        <w:t>MP4</w:t>
+      </w:r>
+    </w:p>
+    <w:p>
+      <w:pPr>
+        <w:pStyle w:val="ListParagraph"/>
+        <w:numPr>
+          <w:ilvl w:val="0"/>
+          <w:numId w:val="10"/>
+        </w:numPr>
+        <w:spacing w:after="0"/>
+      </w:pPr>
+      <w:r>
+        <w:t>AVI</w:t>
+      </w:r>
+    </w:p>
+    <w:p>
+      <w:pPr>
+        <w:spacing w:after="0"/>
+      </w:pPr>
+    </w:p>
+    <w:p>
+      <w:pPr>
+        <w:pStyle w:val="Heading2"/>
+      </w:pPr>
+      <w:r>
+        <w:t>Outputs</w:t>
+      </w:r>
+    </w:p>
+    <w:p>
+      <w:r>
+        <w:t xml:space="preserve">A </w:t>
+      </w:r>
+      <w:proofErr w:type="spellStart"/>
+      <w:r>
+        <w:t>JPanel</w:t>
+      </w:r>
+      <w:proofErr w:type="spellEnd"/>
+      <w:r>
+        <w:t xml:space="preserve"> fitted around the initial size of the video. The size will be derived from the first frame of the video itself. A control bar containing common video features (see below), will be overlaid</w:t>
+      </w:r>
+      <w:r>
+        <w:t xml:space="preserve"> on the bottom portion of the video, but within the </w:t>
+      </w:r>
+      <w:proofErr w:type="spellStart"/>
+      <w:r>
+        <w:t>JPanel</w:t>
+      </w:r>
+      <w:proofErr w:type="spellEnd"/>
+      <w:r>
+        <w:t>.</w:t>
+      </w:r>
+    </w:p>
+    <w:p>
+      <w:r>
+        <w:t xml:space="preserve">A </w:t>
+      </w:r>
+      <w:proofErr w:type="spellStart"/>
+      <w:r>
+        <w:t>JPanel</w:t>
+      </w:r>
+      <w:proofErr w:type="spellEnd"/>
+      <w:r>
+        <w:t xml:space="preserve"> containing a video object will be returned. The returned </w:t>
+      </w:r>
+      <w:proofErr w:type="spellStart"/>
+      <w:r>
+        <w:t>JPanel</w:t>
+      </w:r>
+      <w:proofErr w:type="spellEnd"/>
+      <w:r>
+        <w:t xml:space="preserve"> will need to be placed at the correct location on-screen, which will require implementation by individual teams. This is due to different teams using different portions or areas of the screen, and a provided implementation would likely be incorrect for others.</w:t>
+      </w:r>
+    </w:p>
+    <w:p>
+      <w:r>
+        <w:t xml:space="preserve">Multiple </w:t>
+      </w:r>
+      <w:proofErr w:type="spellStart"/>
+      <w:r>
+        <w:t>JPanels</w:t>
+      </w:r>
+      <w:proofErr w:type="spellEnd"/>
+      <w:r>
+        <w:t xml:space="preserve"> should be able to be displayed on-screen at once. This will make use of the layer tag to define in what order they should be visible to the viewer.</w:t>
+      </w:r>
+    </w:p>
+    <w:p>
+      <w:pPr>
+        <w:pStyle w:val="Heading2"/>
+      </w:pPr>
+      <w:r>
+        <w:t>Additional Functionality</w:t>
+      </w:r>
+    </w:p>
+    <w:p>
+      <w:pPr>
+        <w:pStyle w:val="ListParagraph"/>
+        <w:numPr>
+          <w:ilvl w:val="0"/>
+          <w:numId w:val="11"/>
+        </w:numPr>
+      </w:pPr>
+      <w:r>
+        <w:t>Ability to set full screen mode</w:t>
+      </w:r>
+    </w:p>
+    <w:p>
+      <w:pPr>
+        <w:pStyle w:val="ListParagraph"/>
+        <w:numPr>
+          <w:ilvl w:val="0"/>
+          <w:numId w:val="11"/>
+        </w:numPr>
+      </w:pPr>
+      <w:r>
+        <w:t xml:space="preserve">Ability to set orientation of the video object within the </w:t>
+      </w:r>
+      <w:proofErr w:type="spellStart"/>
+      <w:r>
+        <w:t>JPanel</w:t>
+      </w:r>
+      <w:proofErr w:type="spellEnd"/>
+    </w:p>
+    <w:p>
+      <w:pPr>
+        <w:pStyle w:val="ListParagraph"/>
+        <w:numPr>
+          <w:ilvl w:val="0"/>
+          <w:numId w:val="11"/>
+        </w:numPr>
+      </w:pPr>
+      <w:r>
+        <w:t>Control Bar</w:t>
+      </w:r>
+    </w:p>
+    <w:p>
+      <w:pPr>
+        <w:pStyle w:val="ListParagraph"/>
+        <w:numPr>
+          <w:ilvl w:val="1"/>
+          <w:numId w:val="11"/>
+        </w:numPr>
+      </w:pPr>
+      <w:r>
+        <w:t>Play/pause button</w:t>
+      </w:r>
+    </w:p>
+    <w:p>
+      <w:pPr>
+        <w:pStyle w:val="ListParagraph"/>
+        <w:numPr>
+          <w:ilvl w:val="1"/>
+          <w:numId w:val="11"/>
+        </w:numPr>
+      </w:pPr>
+      <w:r>
+        <w:t>Stop button</w:t>
+      </w:r>
+    </w:p>
+    <w:p>
+      <w:pPr>
+        <w:pStyle w:val="ListParagraph"/>
+        <w:numPr>
+          <w:ilvl w:val="1"/>
+          <w:numId w:val="11"/>
+        </w:numPr>
+      </w:pPr>
+      <w:r>
+        <w:t>Full screen button</w:t>
+      </w:r>
+    </w:p>
+    <w:p>
+      <w:pPr>
+        <w:pStyle w:val="ListParagraph"/>
+        <w:numPr>
+          <w:ilvl w:val="1"/>
+          <w:numId w:val="11"/>
+        </w:numPr>
+      </w:pPr>
+      <w:r>
+        <w:t>Volume control (slider or buttons)</w:t>
+      </w:r>
+    </w:p>
+    <w:p>
+      <w:pPr>
+        <w:pStyle w:val="ListParagraph"/>
+        <w:numPr>
+          <w:ilvl w:val="1"/>
+          <w:numId w:val="11"/>
+        </w:numPr>
+      </w:pPr>
+      <w:r>
+        <w:t>Scrubbing bar (for selecting position in video by dragging)</w:t>
+      </w:r>
     </w:p>
     <w:p>
       <w:pPr>
@@ -988,74 +1386,9 @@
       </w:pPr>
     </w:p>
     <w:p>
-      <w:pPr>
-        <w:outlineLvl w:val="0"/>
-        <w:rPr>
-          <w:b/>
-        </w:rPr>
-      </w:pPr>
-    </w:p>
-    <w:p>
-      <w:pPr>
-        <w:outlineLvl w:val="0"/>
-        <w:rPr>
-          <w:b/>
-        </w:rPr>
-      </w:pPr>
-      <w:r>
-        <w:rPr>
-          <w:b/>
-        </w:rPr>
-        <w:t>Video Module Function</w:t>
-      </w:r>
-    </w:p>
-    <w:p>
-      <w:pPr>
-        <w:outlineLvl w:val="0"/>
-      </w:pPr>
-      <w:r>
-        <w:t>Play .</w:t>
-      </w:r>
-      <w:proofErr w:type="spellStart"/>
-      <w:r>
-        <w:t>avi</w:t>
-      </w:r>
-      <w:proofErr w:type="spellEnd"/>
-      <w:r>
-        <w:t xml:space="preserve"> and .mp4 files</w:t>
-      </w:r>
-    </w:p>
-    <w:p>
-      <w:r>
-        <w:t>Set position</w:t>
-      </w:r>
-    </w:p>
-    <w:p>
-      <w:r>
-        <w:t>Set start time</w:t>
-      </w:r>
-    </w:p>
-    <w:p>
-      <w:r>
-        <w:t>Set orientation</w:t>
-      </w:r>
-    </w:p>
-    <w:p>
-      <w:r>
-        <w:t>Full screen</w:t>
-      </w:r>
-    </w:p>
-    <w:p>
-      <w:r>
-        <w:t>Play, pause, stop</w:t>
-      </w:r>
-    </w:p>
-    <w:p>
-      <w:r>
-        <w:t>Slider bar control thing (Can’t for the life of me think what this is actually called)</w:t>
-      </w:r>
-    </w:p>
-    <w:p/>
+      <w:bookmarkStart w:id="0" w:name="_GoBack"/>
+      <w:bookmarkEnd w:id="0"/>
+    </w:p>
     <w:p/>
     <w:sectPr>
       <w:pgSz w:w="11906" w:h="16838"/>
@@ -1068,7 +1401,7 @@
 </file>
 
 <file path=word/numbering.xml><?xml version="1.0" encoding="utf-8"?>
-<w:numbering xmlns:wpc="http://schemas.microsoft.com/office/word/2010/wordprocessingCanvas" xmlns:mc="http://schemas.openxmlformats.org/markup-compatibility/2006" xmlns:o="urn:schemas-microsoft-com:office:office" xmlns:r="http://schemas.openxmlformats.org/officeDocument/2006/relationships" xmlns:m="http://schemas.openxmlformats.org/officeDocument/2006/math" xmlns:v="urn:schemas-microsoft-com:vml" xmlns:wp14="http://schemas.microsoft.com/office/word/2010/wordprocessingDrawing" xmlns:wp="http://schemas.openxmlformats.org/drawingml/2006/wordprocessingDrawing" xmlns:w10="urn:schemas-microsoft-com:office:word" xmlns:w="http://schemas.openxmlformats.org/wordprocessingml/2006/main" xmlns:w14="http://schemas.microsoft.com/office/word/2010/wordml" xmlns:w15="http://schemas.microsoft.com/office/word/2012/wordml" xmlns:wpg="http://schemas.microsoft.com/office/word/2010/wordprocessingGroup" xmlns:wpi="http://schemas.microsoft.com/office/word/2010/wordprocessingInk" xmlns:wne="http://schemas.microsoft.com/office/word/2006/wordml" xmlns:wps="http://schemas.microsoft.com/office/word/2010/wordprocessingShape" mc:Ignorable="w14 w15 wp14">
+<w:numbering xmlns:wpc="http://schemas.microsoft.com/office/word/2010/wordprocessingCanvas" xmlns:mc="http://schemas.openxmlformats.org/markup-compatibility/2006" xmlns:o="urn:schemas-microsoft-com:office:office" xmlns:r="http://schemas.openxmlformats.org/officeDocument/2006/relationships" xmlns:m="http://schemas.openxmlformats.org/officeDocument/2006/math" xmlns:v="urn:schemas-microsoft-com:vml" xmlns:wp14="http://schemas.microsoft.com/office/word/2010/wordprocessingDrawing" xmlns:wp="http://schemas.openxmlformats.org/drawingml/2006/wordprocessingDrawing" xmlns:w10="urn:schemas-microsoft-com:office:word" xmlns:w="http://schemas.openxmlformats.org/wordprocessingml/2006/main" xmlns:w14="http://schemas.microsoft.com/office/word/2010/wordml" xmlns:wpg="http://schemas.microsoft.com/office/word/2010/wordprocessingGroup" xmlns:wpi="http://schemas.microsoft.com/office/word/2010/wordprocessingInk" xmlns:wne="http://schemas.microsoft.com/office/word/2006/wordml" xmlns:wps="http://schemas.microsoft.com/office/word/2010/wordprocessingShape" mc:Ignorable="w14 wp14">
   <w:abstractNum w:abstractNumId="0">
     <w:nsid w:val="0E0E7268"/>
     <w:multiLevelType w:val="hybridMultilevel"/>
@@ -1296,6 +1629,119 @@
     </w:lvl>
   </w:abstractNum>
   <w:abstractNum w:abstractNumId="2">
+    <w:nsid w:val="1EE73843"/>
+    <w:multiLevelType w:val="hybridMultilevel"/>
+    <w:tmpl w:val="53B6FCCA"/>
+    <w:lvl w:ilvl="0" w:tplc="08090001">
+      <w:start w:val="1"/>
+      <w:numFmt w:val="bullet"/>
+      <w:lvlText w:val=""/>
+      <w:lvlJc w:val="left"/>
+      <w:pPr>
+        <w:ind w:left="720" w:hanging="360"/>
+      </w:pPr>
+      <w:rPr>
+        <w:rFonts w:ascii="Symbol" w:hAnsi="Symbol" w:hint="default"/>
+      </w:rPr>
+    </w:lvl>
+    <w:lvl w:ilvl="1" w:tplc="08090003" w:tentative="1">
+      <w:start w:val="1"/>
+      <w:numFmt w:val="bullet"/>
+      <w:lvlText w:val="o"/>
+      <w:lvlJc w:val="left"/>
+      <w:pPr>
+        <w:ind w:left="1440" w:hanging="360"/>
+      </w:pPr>
+      <w:rPr>
+        <w:rFonts w:ascii="Courier New" w:hAnsi="Courier New" w:cs="Courier New" w:hint="default"/>
+      </w:rPr>
+    </w:lvl>
+    <w:lvl w:ilvl="2" w:tplc="08090005" w:tentative="1">
+      <w:start w:val="1"/>
+      <w:numFmt w:val="bullet"/>
+      <w:lvlText w:val=""/>
+      <w:lvlJc w:val="left"/>
+      <w:pPr>
+        <w:ind w:left="2160" w:hanging="360"/>
+      </w:pPr>
+      <w:rPr>
+        <w:rFonts w:ascii="Wingdings" w:hAnsi="Wingdings" w:hint="default"/>
+      </w:rPr>
+    </w:lvl>
+    <w:lvl w:ilvl="3" w:tplc="08090001" w:tentative="1">
+      <w:start w:val="1"/>
+      <w:numFmt w:val="bullet"/>
+      <w:lvlText w:val=""/>
+      <w:lvlJc w:val="left"/>
+      <w:pPr>
+        <w:ind w:left="2880" w:hanging="360"/>
+      </w:pPr>
+      <w:rPr>
+        <w:rFonts w:ascii="Symbol" w:hAnsi="Symbol" w:hint="default"/>
+      </w:rPr>
+    </w:lvl>
+    <w:lvl w:ilvl="4" w:tplc="08090003" w:tentative="1">
+      <w:start w:val="1"/>
+      <w:numFmt w:val="bullet"/>
+      <w:lvlText w:val="o"/>
+      <w:lvlJc w:val="left"/>
+      <w:pPr>
+        <w:ind w:left="3600" w:hanging="360"/>
+      </w:pPr>
+      <w:rPr>
+        <w:rFonts w:ascii="Courier New" w:hAnsi="Courier New" w:cs="Courier New" w:hint="default"/>
+      </w:rPr>
+    </w:lvl>
+    <w:lvl w:ilvl="5" w:tplc="08090005" w:tentative="1">
+      <w:start w:val="1"/>
+      <w:numFmt w:val="bullet"/>
+      <w:lvlText w:val=""/>
+      <w:lvlJc w:val="left"/>
+      <w:pPr>
+        <w:ind w:left="4320" w:hanging="360"/>
+      </w:pPr>
+      <w:rPr>
+        <w:rFonts w:ascii="Wingdings" w:hAnsi="Wingdings" w:hint="default"/>
+      </w:rPr>
+    </w:lvl>
+    <w:lvl w:ilvl="6" w:tplc="08090001" w:tentative="1">
+      <w:start w:val="1"/>
+      <w:numFmt w:val="bullet"/>
+      <w:lvlText w:val=""/>
+      <w:lvlJc w:val="left"/>
+      <w:pPr>
+        <w:ind w:left="5040" w:hanging="360"/>
+      </w:pPr>
+      <w:rPr>
+        <w:rFonts w:ascii="Symbol" w:hAnsi="Symbol" w:hint="default"/>
+      </w:rPr>
+    </w:lvl>
+    <w:lvl w:ilvl="7" w:tplc="08090003" w:tentative="1">
+      <w:start w:val="1"/>
+      <w:numFmt w:val="bullet"/>
+      <w:lvlText w:val="o"/>
+      <w:lvlJc w:val="left"/>
+      <w:pPr>
+        <w:ind w:left="5760" w:hanging="360"/>
+      </w:pPr>
+      <w:rPr>
+        <w:rFonts w:ascii="Courier New" w:hAnsi="Courier New" w:cs="Courier New" w:hint="default"/>
+      </w:rPr>
+    </w:lvl>
+    <w:lvl w:ilvl="8" w:tplc="08090005" w:tentative="1">
+      <w:start w:val="1"/>
+      <w:numFmt w:val="bullet"/>
+      <w:lvlText w:val=""/>
+      <w:lvlJc w:val="left"/>
+      <w:pPr>
+        <w:ind w:left="6480" w:hanging="360"/>
+      </w:pPr>
+      <w:rPr>
+        <w:rFonts w:ascii="Wingdings" w:hAnsi="Wingdings" w:hint="default"/>
+      </w:rPr>
+    </w:lvl>
+  </w:abstractNum>
+  <w:abstractNum w:abstractNumId="3">
     <w:nsid w:val="34B00471"/>
     <w:multiLevelType w:val="hybridMultilevel"/>
     <w:tmpl w:val="35CAF40A"/>
@@ -1408,7 +1854,120 @@
       </w:rPr>
     </w:lvl>
   </w:abstractNum>
-  <w:abstractNum w:abstractNumId="3">
+  <w:abstractNum w:abstractNumId="4">
+    <w:nsid w:val="35E41D5A"/>
+    <w:multiLevelType w:val="hybridMultilevel"/>
+    <w:tmpl w:val="8D628BF8"/>
+    <w:lvl w:ilvl="0" w:tplc="08090001">
+      <w:start w:val="1"/>
+      <w:numFmt w:val="bullet"/>
+      <w:lvlText w:val=""/>
+      <w:lvlJc w:val="left"/>
+      <w:pPr>
+        <w:ind w:left="720" w:hanging="360"/>
+      </w:pPr>
+      <w:rPr>
+        <w:rFonts w:ascii="Symbol" w:hAnsi="Symbol" w:hint="default"/>
+      </w:rPr>
+    </w:lvl>
+    <w:lvl w:ilvl="1" w:tplc="08090003" w:tentative="1">
+      <w:start w:val="1"/>
+      <w:numFmt w:val="bullet"/>
+      <w:lvlText w:val="o"/>
+      <w:lvlJc w:val="left"/>
+      <w:pPr>
+        <w:ind w:left="1440" w:hanging="360"/>
+      </w:pPr>
+      <w:rPr>
+        <w:rFonts w:ascii="Courier New" w:hAnsi="Courier New" w:cs="Courier New" w:hint="default"/>
+      </w:rPr>
+    </w:lvl>
+    <w:lvl w:ilvl="2" w:tplc="08090005" w:tentative="1">
+      <w:start w:val="1"/>
+      <w:numFmt w:val="bullet"/>
+      <w:lvlText w:val=""/>
+      <w:lvlJc w:val="left"/>
+      <w:pPr>
+        <w:ind w:left="2160" w:hanging="360"/>
+      </w:pPr>
+      <w:rPr>
+        <w:rFonts w:ascii="Wingdings" w:hAnsi="Wingdings" w:hint="default"/>
+      </w:rPr>
+    </w:lvl>
+    <w:lvl w:ilvl="3" w:tplc="08090001" w:tentative="1">
+      <w:start w:val="1"/>
+      <w:numFmt w:val="bullet"/>
+      <w:lvlText w:val=""/>
+      <w:lvlJc w:val="left"/>
+      <w:pPr>
+        <w:ind w:left="2880" w:hanging="360"/>
+      </w:pPr>
+      <w:rPr>
+        <w:rFonts w:ascii="Symbol" w:hAnsi="Symbol" w:hint="default"/>
+      </w:rPr>
+    </w:lvl>
+    <w:lvl w:ilvl="4" w:tplc="08090003" w:tentative="1">
+      <w:start w:val="1"/>
+      <w:numFmt w:val="bullet"/>
+      <w:lvlText w:val="o"/>
+      <w:lvlJc w:val="left"/>
+      <w:pPr>
+        <w:ind w:left="3600" w:hanging="360"/>
+      </w:pPr>
+      <w:rPr>
+        <w:rFonts w:ascii="Courier New" w:hAnsi="Courier New" w:cs="Courier New" w:hint="default"/>
+      </w:rPr>
+    </w:lvl>
+    <w:lvl w:ilvl="5" w:tplc="08090005" w:tentative="1">
+      <w:start w:val="1"/>
+      <w:numFmt w:val="bullet"/>
+      <w:lvlText w:val=""/>
+      <w:lvlJc w:val="left"/>
+      <w:pPr>
+        <w:ind w:left="4320" w:hanging="360"/>
+      </w:pPr>
+      <w:rPr>
+        <w:rFonts w:ascii="Wingdings" w:hAnsi="Wingdings" w:hint="default"/>
+      </w:rPr>
+    </w:lvl>
+    <w:lvl w:ilvl="6" w:tplc="08090001" w:tentative="1">
+      <w:start w:val="1"/>
+      <w:numFmt w:val="bullet"/>
+      <w:lvlText w:val=""/>
+      <w:lvlJc w:val="left"/>
+      <w:pPr>
+        <w:ind w:left="5040" w:hanging="360"/>
+      </w:pPr>
+      <w:rPr>
+        <w:rFonts w:ascii="Symbol" w:hAnsi="Symbol" w:hint="default"/>
+      </w:rPr>
+    </w:lvl>
+    <w:lvl w:ilvl="7" w:tplc="08090003" w:tentative="1">
+      <w:start w:val="1"/>
+      <w:numFmt w:val="bullet"/>
+      <w:lvlText w:val="o"/>
+      <w:lvlJc w:val="left"/>
+      <w:pPr>
+        <w:ind w:left="5760" w:hanging="360"/>
+      </w:pPr>
+      <w:rPr>
+        <w:rFonts w:ascii="Courier New" w:hAnsi="Courier New" w:cs="Courier New" w:hint="default"/>
+      </w:rPr>
+    </w:lvl>
+    <w:lvl w:ilvl="8" w:tplc="08090005" w:tentative="1">
+      <w:start w:val="1"/>
+      <w:numFmt w:val="bullet"/>
+      <w:lvlText w:val=""/>
+      <w:lvlJc w:val="left"/>
+      <w:pPr>
+        <w:ind w:left="6480" w:hanging="360"/>
+      </w:pPr>
+      <w:rPr>
+        <w:rFonts w:ascii="Wingdings" w:hAnsi="Wingdings" w:hint="default"/>
+      </w:rPr>
+    </w:lvl>
+  </w:abstractNum>
+  <w:abstractNum w:abstractNumId="5">
     <w:nsid w:val="3DCB43E1"/>
     <w:multiLevelType w:val="hybridMultilevel"/>
     <w:tmpl w:val="8004BAAA"/>
@@ -1521,7 +2080,120 @@
       </w:rPr>
     </w:lvl>
   </w:abstractNum>
-  <w:abstractNum w:abstractNumId="4">
+  <w:abstractNum w:abstractNumId="6">
+    <w:nsid w:val="494634BE"/>
+    <w:multiLevelType w:val="hybridMultilevel"/>
+    <w:tmpl w:val="5164FF2E"/>
+    <w:lvl w:ilvl="0" w:tplc="08090001">
+      <w:start w:val="1"/>
+      <w:numFmt w:val="bullet"/>
+      <w:lvlText w:val=""/>
+      <w:lvlJc w:val="left"/>
+      <w:pPr>
+        <w:ind w:left="720" w:hanging="360"/>
+      </w:pPr>
+      <w:rPr>
+        <w:rFonts w:ascii="Symbol" w:hAnsi="Symbol" w:hint="default"/>
+      </w:rPr>
+    </w:lvl>
+    <w:lvl w:ilvl="1" w:tplc="08090003">
+      <w:start w:val="1"/>
+      <w:numFmt w:val="bullet"/>
+      <w:lvlText w:val="o"/>
+      <w:lvlJc w:val="left"/>
+      <w:pPr>
+        <w:ind w:left="1440" w:hanging="360"/>
+      </w:pPr>
+      <w:rPr>
+        <w:rFonts w:ascii="Courier New" w:hAnsi="Courier New" w:cs="Courier New" w:hint="default"/>
+      </w:rPr>
+    </w:lvl>
+    <w:lvl w:ilvl="2" w:tplc="08090005" w:tentative="1">
+      <w:start w:val="1"/>
+      <w:numFmt w:val="bullet"/>
+      <w:lvlText w:val=""/>
+      <w:lvlJc w:val="left"/>
+      <w:pPr>
+        <w:ind w:left="2160" w:hanging="360"/>
+      </w:pPr>
+      <w:rPr>
+        <w:rFonts w:ascii="Wingdings" w:hAnsi="Wingdings" w:hint="default"/>
+      </w:rPr>
+    </w:lvl>
+    <w:lvl w:ilvl="3" w:tplc="08090001" w:tentative="1">
+      <w:start w:val="1"/>
+      <w:numFmt w:val="bullet"/>
+      <w:lvlText w:val=""/>
+      <w:lvlJc w:val="left"/>
+      <w:pPr>
+        <w:ind w:left="2880" w:hanging="360"/>
+      </w:pPr>
+      <w:rPr>
+        <w:rFonts w:ascii="Symbol" w:hAnsi="Symbol" w:hint="default"/>
+      </w:rPr>
+    </w:lvl>
+    <w:lvl w:ilvl="4" w:tplc="08090003" w:tentative="1">
+      <w:start w:val="1"/>
+      <w:numFmt w:val="bullet"/>
+      <w:lvlText w:val="o"/>
+      <w:lvlJc w:val="left"/>
+      <w:pPr>
+        <w:ind w:left="3600" w:hanging="360"/>
+      </w:pPr>
+      <w:rPr>
+        <w:rFonts w:ascii="Courier New" w:hAnsi="Courier New" w:cs="Courier New" w:hint="default"/>
+      </w:rPr>
+    </w:lvl>
+    <w:lvl w:ilvl="5" w:tplc="08090005" w:tentative="1">
+      <w:start w:val="1"/>
+      <w:numFmt w:val="bullet"/>
+      <w:lvlText w:val=""/>
+      <w:lvlJc w:val="left"/>
+      <w:pPr>
+        <w:ind w:left="4320" w:hanging="360"/>
+      </w:pPr>
+      <w:rPr>
+        <w:rFonts w:ascii="Wingdings" w:hAnsi="Wingdings" w:hint="default"/>
+      </w:rPr>
+    </w:lvl>
+    <w:lvl w:ilvl="6" w:tplc="08090001" w:tentative="1">
+      <w:start w:val="1"/>
+      <w:numFmt w:val="bullet"/>
+      <w:lvlText w:val=""/>
+      <w:lvlJc w:val="left"/>
+      <w:pPr>
+        <w:ind w:left="5040" w:hanging="360"/>
+      </w:pPr>
+      <w:rPr>
+        <w:rFonts w:ascii="Symbol" w:hAnsi="Symbol" w:hint="default"/>
+      </w:rPr>
+    </w:lvl>
+    <w:lvl w:ilvl="7" w:tplc="08090003" w:tentative="1">
+      <w:start w:val="1"/>
+      <w:numFmt w:val="bullet"/>
+      <w:lvlText w:val="o"/>
+      <w:lvlJc w:val="left"/>
+      <w:pPr>
+        <w:ind w:left="5760" w:hanging="360"/>
+      </w:pPr>
+      <w:rPr>
+        <w:rFonts w:ascii="Courier New" w:hAnsi="Courier New" w:cs="Courier New" w:hint="default"/>
+      </w:rPr>
+    </w:lvl>
+    <w:lvl w:ilvl="8" w:tplc="08090005" w:tentative="1">
+      <w:start w:val="1"/>
+      <w:numFmt w:val="bullet"/>
+      <w:lvlText w:val=""/>
+      <w:lvlJc w:val="left"/>
+      <w:pPr>
+        <w:ind w:left="6480" w:hanging="360"/>
+      </w:pPr>
+      <w:rPr>
+        <w:rFonts w:ascii="Wingdings" w:hAnsi="Wingdings" w:hint="default"/>
+      </w:rPr>
+    </w:lvl>
+  </w:abstractNum>
+  <w:abstractNum w:abstractNumId="7">
     <w:nsid w:val="58D36B7E"/>
     <w:multiLevelType w:val="hybridMultilevel"/>
     <w:tmpl w:val="29644B8E"/>
@@ -1634,10 +2306,10 @@
       </w:rPr>
     </w:lvl>
   </w:abstractNum>
-  <w:abstractNum w:abstractNumId="5">
+  <w:abstractNum w:abstractNumId="8">
     <w:nsid w:val="689C7640"/>
     <w:multiLevelType w:val="hybridMultilevel"/>
-    <w:tmpl w:val="926266E8"/>
+    <w:tmpl w:val="5802B0EE"/>
     <w:lvl w:ilvl="0" w:tplc="08090001">
       <w:start w:val="1"/>
       <w:numFmt w:val="bullet"/>
@@ -1747,7 +2419,7 @@
       </w:rPr>
     </w:lvl>
   </w:abstractNum>
-  <w:abstractNum w:abstractNumId="6">
+  <w:abstractNum w:abstractNumId="9">
     <w:nsid w:val="6EC1404E"/>
     <w:multiLevelType w:val="hybridMultilevel"/>
     <w:tmpl w:val="5CA6D960"/>
@@ -1860,7 +2532,7 @@
       </w:rPr>
     </w:lvl>
   </w:abstractNum>
-  <w:abstractNum w:abstractNumId="7">
+  <w:abstractNum w:abstractNumId="10">
     <w:nsid w:val="70391C5C"/>
     <w:multiLevelType w:val="hybridMultilevel"/>
     <w:tmpl w:val="5F6ADA66"/>
@@ -1974,13 +2646,13 @@
     </w:lvl>
   </w:abstractNum>
   <w:num w:numId="1">
+    <w:abstractNumId w:val="5"/>
+  </w:num>
+  <w:num w:numId="2">
     <w:abstractNumId w:val="3"/>
   </w:num>
-  <w:num w:numId="2">
-    <w:abstractNumId w:val="2"/>
-  </w:num>
   <w:num w:numId="3">
-    <w:abstractNumId w:val="7"/>
+    <w:abstractNumId w:val="10"/>
   </w:num>
   <w:num w:numId="4">
     <w:abstractNumId w:val="0"/>
@@ -1989,19 +2661,28 @@
     <w:abstractNumId w:val="1"/>
   </w:num>
   <w:num w:numId="6">
-    <w:abstractNumId w:val="6"/>
+    <w:abstractNumId w:val="9"/>
   </w:num>
   <w:num w:numId="7">
+    <w:abstractNumId w:val="7"/>
+  </w:num>
+  <w:num w:numId="8">
+    <w:abstractNumId w:val="8"/>
+  </w:num>
+  <w:num w:numId="9">
     <w:abstractNumId w:val="4"/>
   </w:num>
-  <w:num w:numId="8">
-    <w:abstractNumId w:val="5"/>
+  <w:num w:numId="10">
+    <w:abstractNumId w:val="2"/>
+  </w:num>
+  <w:num w:numId="11">
+    <w:abstractNumId w:val="6"/>
   </w:num>
 </w:numbering>
 </file>
 
 <file path=word/styles.xml><?xml version="1.0" encoding="utf-8"?>
-<w:styles xmlns:mc="http://schemas.openxmlformats.org/markup-compatibility/2006" xmlns:r="http://schemas.openxmlformats.org/officeDocument/2006/relationships" xmlns:w="http://schemas.openxmlformats.org/wordprocessingml/2006/main" xmlns:w14="http://schemas.microsoft.com/office/word/2010/wordml" xmlns:w15="http://schemas.microsoft.com/office/word/2012/wordml" mc:Ignorable="w14 w15">
+<w:styles xmlns:mc="http://schemas.openxmlformats.org/markup-compatibility/2006" xmlns:r="http://schemas.openxmlformats.org/officeDocument/2006/relationships" xmlns:w="http://schemas.openxmlformats.org/wordprocessingml/2006/main" xmlns:w14="http://schemas.microsoft.com/office/word/2010/wordml" mc:Ignorable="w14">
   <w:docDefaults>
     <w:rPrDefault>
       <w:rPr>
@@ -2017,378 +2698,144 @@
       </w:pPr>
     </w:pPrDefault>
   </w:docDefaults>
-  <w:latentStyles w:defLockedState="0" w:defUIPriority="99" w:defSemiHidden="0" w:defUnhideWhenUsed="0" w:defQFormat="0" w:count="371">
-    <w:lsdException w:name="Normal" w:uiPriority="0" w:qFormat="1"/>
-    <w:lsdException w:name="heading 1" w:uiPriority="9" w:qFormat="1"/>
-    <w:lsdException w:name="heading 2" w:semiHidden="1" w:uiPriority="9" w:unhideWhenUsed="1" w:qFormat="1"/>
-    <w:lsdException w:name="heading 3" w:semiHidden="1" w:uiPriority="9" w:unhideWhenUsed="1" w:qFormat="1"/>
-    <w:lsdException w:name="heading 4" w:semiHidden="1" w:uiPriority="9" w:unhideWhenUsed="1" w:qFormat="1"/>
-    <w:lsdException w:name="heading 5" w:semiHidden="1" w:uiPriority="9" w:unhideWhenUsed="1" w:qFormat="1"/>
-    <w:lsdException w:name="heading 6" w:semiHidden="1" w:uiPriority="9" w:unhideWhenUsed="1" w:qFormat="1"/>
-    <w:lsdException w:name="heading 7" w:semiHidden="1" w:uiPriority="9" w:unhideWhenUsed="1" w:qFormat="1"/>
-    <w:lsdException w:name="heading 8" w:semiHidden="1" w:uiPriority="9" w:unhideWhenUsed="1" w:qFormat="1"/>
-    <w:lsdException w:name="heading 9" w:semiHidden="1" w:uiPriority="9" w:unhideWhenUsed="1" w:qFormat="1"/>
-    <w:lsdException w:name="index 1" w:semiHidden="1" w:unhideWhenUsed="1"/>
-    <w:lsdException w:name="index 2" w:semiHidden="1" w:unhideWhenUsed="1"/>
-    <w:lsdException w:name="index 3" w:semiHidden="1" w:unhideWhenUsed="1"/>
-    <w:lsdException w:name="index 4" w:semiHidden="1" w:unhideWhenUsed="1"/>
-    <w:lsdException w:name="index 5" w:semiHidden="1" w:unhideWhenUsed="1"/>
-    <w:lsdException w:name="index 6" w:semiHidden="1" w:unhideWhenUsed="1"/>
-    <w:lsdException w:name="index 7" w:semiHidden="1" w:unhideWhenUsed="1"/>
-    <w:lsdException w:name="index 8" w:semiHidden="1" w:unhideWhenUsed="1"/>
-    <w:lsdException w:name="index 9" w:semiHidden="1" w:unhideWhenUsed="1"/>
-    <w:lsdException w:name="toc 1" w:semiHidden="1" w:uiPriority="39" w:unhideWhenUsed="1"/>
-    <w:lsdException w:name="toc 2" w:semiHidden="1" w:uiPriority="39" w:unhideWhenUsed="1"/>
-    <w:lsdException w:name="toc 3" w:semiHidden="1" w:uiPriority="39" w:unhideWhenUsed="1"/>
-    <w:lsdException w:name="toc 4" w:semiHidden="1" w:uiPriority="39" w:unhideWhenUsed="1"/>
-    <w:lsdException w:name="toc 5" w:semiHidden="1" w:uiPriority="39" w:unhideWhenUsed="1"/>
-    <w:lsdException w:name="toc 6" w:semiHidden="1" w:uiPriority="39" w:unhideWhenUsed="1"/>
-    <w:lsdException w:name="toc 7" w:semiHidden="1" w:uiPriority="39" w:unhideWhenUsed="1"/>
-    <w:lsdException w:name="toc 8" w:semiHidden="1" w:uiPriority="39" w:unhideWhenUsed="1"/>
-    <w:lsdException w:name="toc 9" w:semiHidden="1" w:uiPriority="39" w:unhideWhenUsed="1"/>
-    <w:lsdException w:name="Normal Indent" w:semiHidden="1" w:unhideWhenUsed="1"/>
-    <w:lsdException w:name="footnote text" w:semiHidden="1" w:unhideWhenUsed="1"/>
-    <w:lsdException w:name="annotation text" w:semiHidden="1" w:unhideWhenUsed="1"/>
-    <w:lsdException w:name="header" w:semiHidden="1" w:unhideWhenUsed="1"/>
-    <w:lsdException w:name="footer" w:semiHidden="1" w:unhideWhenUsed="1"/>
-    <w:lsdException w:name="index heading" w:semiHidden="1" w:unhideWhenUsed="1"/>
-    <w:lsdException w:name="caption" w:semiHidden="1" w:uiPriority="35" w:unhideWhenUsed="1" w:qFormat="1"/>
-    <w:lsdException w:name="table of figures" w:semiHidden="1" w:unhideWhenUsed="1"/>
-    <w:lsdException w:name="envelope address" w:semiHidden="1" w:unhideWhenUsed="1"/>
-    <w:lsdException w:name="envelope return" w:semiHidden="1" w:unhideWhenUsed="1"/>
-    <w:lsdException w:name="footnote reference" w:semiHidden="1" w:unhideWhenUsed="1"/>
-    <w:lsdException w:name="annotation reference" w:semiHidden="1" w:unhideWhenUsed="1"/>
-    <w:lsdException w:name="line number" w:semiHidden="1" w:unhideWhenUsed="1"/>
-    <w:lsdException w:name="page number" w:semiHidden="1" w:unhideWhenUsed="1"/>
-    <w:lsdException w:name="endnote reference" w:semiHidden="1" w:unhideWhenUsed="1"/>
-    <w:lsdException w:name="endnote text" w:semiHidden="1" w:unhideWhenUsed="1"/>
-    <w:lsdException w:name="table of authorities" w:semiHidden="1" w:unhideWhenUsed="1"/>
-    <w:lsdException w:name="macro" w:semiHidden="1" w:unhideWhenUsed="1"/>
-    <w:lsdException w:name="toa heading" w:semiHidden="1" w:unhideWhenUsed="1"/>
-    <w:lsdException w:name="List" w:semiHidden="1" w:unhideWhenUsed="1"/>
-    <w:lsdException w:name="List Bullet" w:semiHidden="1" w:unhideWhenUsed="1"/>
-    <w:lsdException w:name="List Number" w:semiHidden="1" w:unhideWhenUsed="1"/>
-    <w:lsdException w:name="List 2" w:semiHidden="1" w:unhideWhenUsed="1"/>
-    <w:lsdException w:name="List 3" w:semiHidden="1" w:unhideWhenUsed="1"/>
-    <w:lsdException w:name="List 4" w:semiHidden="1" w:unhideWhenUsed="1"/>
-    <w:lsdException w:name="List 5" w:semiHidden="1" w:unhideWhenUsed="1"/>
-    <w:lsdException w:name="List Bullet 2" w:semiHidden="1" w:unhideWhenUsed="1"/>
-    <w:lsdException w:name="List Bullet 3" w:semiHidden="1" w:unhideWhenUsed="1"/>
-    <w:lsdException w:name="List Bullet 4" w:semiHidden="1" w:unhideWhenUsed="1"/>
-    <w:lsdException w:name="List Bullet 5" w:semiHidden="1" w:unhideWhenUsed="1"/>
-    <w:lsdException w:name="List Number 2" w:semiHidden="1" w:unhideWhenUsed="1"/>
-    <w:lsdException w:name="List Number 3" w:semiHidden="1" w:unhideWhenUsed="1"/>
-    <w:lsdException w:name="List Number 4" w:semiHidden="1" w:unhideWhenUsed="1"/>
-    <w:lsdException w:name="List Number 5" w:semiHidden="1" w:unhideWhenUsed="1"/>
-    <w:lsdException w:name="Title" w:uiPriority="10" w:qFormat="1"/>
-    <w:lsdException w:name="Closing" w:semiHidden="1" w:unhideWhenUsed="1"/>
-    <w:lsdException w:name="Signature" w:semiHidden="1" w:unhideWhenUsed="1"/>
-    <w:lsdException w:name="Default Paragraph Font" w:semiHidden="1" w:uiPriority="1" w:unhideWhenUsed="1"/>
-    <w:lsdException w:name="Body Text" w:semiHidden="1" w:unhideWhenUsed="1"/>
-    <w:lsdException w:name="Body Text Indent" w:semiHidden="1" w:unhideWhenUsed="1"/>
-    <w:lsdException w:name="List Continue" w:semiHidden="1" w:unhideWhenUsed="1"/>
-    <w:lsdException w:name="List Continue 2" w:semiHidden="1" w:unhideWhenUsed="1"/>
-    <w:lsdException w:name="List Continue 3" w:semiHidden="1" w:unhideWhenUsed="1"/>
-    <w:lsdException w:name="List Continue 4" w:semiHidden="1" w:unhideWhenUsed="1"/>
-    <w:lsdException w:name="List Continue 5" w:semiHidden="1" w:unhideWhenUsed="1"/>
-    <w:lsdException w:name="Message Header" w:semiHidden="1" w:unhideWhenUsed="1"/>
-    <w:lsdException w:name="Subtitle" w:uiPriority="11" w:qFormat="1"/>
-    <w:lsdException w:name="Salutation" w:semiHidden="1" w:unhideWhenUsed="1"/>
-    <w:lsdException w:name="Date" w:semiHidden="1" w:unhideWhenUsed="1"/>
-    <w:lsdException w:name="Body Text First Indent" w:semiHidden="1" w:unhideWhenUsed="1"/>
-    <w:lsdException w:name="Body Text First Indent 2" w:semiHidden="1" w:unhideWhenUsed="1"/>
-    <w:lsdException w:name="Note Heading" w:semiHidden="1" w:unhideWhenUsed="1"/>
-    <w:lsdException w:name="Body Text 2" w:semiHidden="1" w:unhideWhenUsed="1"/>
-    <w:lsdException w:name="Body Text 3" w:semiHidden="1" w:unhideWhenUsed="1"/>
-    <w:lsdException w:name="Body Text Indent 2" w:semiHidden="1" w:unhideWhenUsed="1"/>
-    <w:lsdException w:name="Body Text Indent 3" w:semiHidden="1" w:unhideWhenUsed="1"/>
-    <w:lsdException w:name="Block Text" w:semiHidden="1" w:unhideWhenUsed="1"/>
-    <w:lsdException w:name="Hyperlink" w:semiHidden="1" w:unhideWhenUsed="1"/>
-    <w:lsdException w:name="FollowedHyperlink" w:semiHidden="1" w:unhideWhenUsed="1"/>
-    <w:lsdException w:name="Strong" w:uiPriority="22" w:qFormat="1"/>
-    <w:lsdException w:name="Emphasis" w:uiPriority="20" w:qFormat="1"/>
-    <w:lsdException w:name="Document Map" w:semiHidden="1" w:unhideWhenUsed="1"/>
-    <w:lsdException w:name="Plain Text" w:semiHidden="1" w:unhideWhenUsed="1"/>
-    <w:lsdException w:name="E-mail Signature" w:semiHidden="1" w:unhideWhenUsed="1"/>
-    <w:lsdException w:name="HTML Top of Form" w:semiHidden="1" w:unhideWhenUsed="1"/>
-    <w:lsdException w:name="HTML Bottom of Form" w:semiHidden="1" w:unhideWhenUsed="1"/>
-    <w:lsdException w:name="Normal (Web)" w:semiHidden="1" w:unhideWhenUsed="1"/>
-    <w:lsdException w:name="HTML Acronym" w:semiHidden="1" w:unhideWhenUsed="1"/>
-    <w:lsdException w:name="HTML Address" w:semiHidden="1" w:unhideWhenUsed="1"/>
-    <w:lsdException w:name="HTML Cite" w:semiHidden="1" w:unhideWhenUsed="1"/>
-    <w:lsdException w:name="HTML Code" w:semiHidden="1" w:unhideWhenUsed="1"/>
-    <w:lsdException w:name="HTML Definition" w:semiHidden="1" w:unhideWhenUsed="1"/>
-    <w:lsdException w:name="HTML Keyboard" w:semiHidden="1" w:unhideWhenUsed="1"/>
-    <w:lsdException w:name="HTML Preformatted" w:semiHidden="1" w:unhideWhenUsed="1"/>
-    <w:lsdException w:name="HTML Sample" w:semiHidden="1" w:unhideWhenUsed="1"/>
-    <w:lsdException w:name="HTML Typewriter" w:semiHidden="1" w:unhideWhenUsed="1"/>
-    <w:lsdException w:name="HTML Variable" w:semiHidden="1" w:unhideWhenUsed="1"/>
-    <w:lsdException w:name="Normal Table" w:semiHidden="1" w:unhideWhenUsed="1"/>
-    <w:lsdException w:name="annotation subject" w:semiHidden="1" w:unhideWhenUsed="1"/>
-    <w:lsdException w:name="No List" w:semiHidden="1" w:unhideWhenUsed="1"/>
-    <w:lsdException w:name="Outline List 1" w:semiHidden="1" w:unhideWhenUsed="1"/>
-    <w:lsdException w:name="Outline List 2" w:semiHidden="1" w:unhideWhenUsed="1"/>
-    <w:lsdException w:name="Outline List 3" w:semiHidden="1" w:unhideWhenUsed="1"/>
-    <w:lsdException w:name="Table Simple 1" w:semiHidden="1" w:unhideWhenUsed="1"/>
-    <w:lsdException w:name="Table Simple 2" w:semiHidden="1" w:unhideWhenUsed="1"/>
-    <w:lsdException w:name="Table Simple 3" w:semiHidden="1" w:unhideWhenUsed="1"/>
-    <w:lsdException w:name="Table Classic 1" w:semiHidden="1" w:unhideWhenUsed="1"/>
-    <w:lsdException w:name="Table Classic 2" w:semiHidden="1" w:unhideWhenUsed="1"/>
-    <w:lsdException w:name="Table Classic 3" w:semiHidden="1" w:unhideWhenUsed="1"/>
-    <w:lsdException w:name="Table Classic 4" w:semiHidden="1" w:unhideWhenUsed="1"/>
-    <w:lsdException w:name="Table Colorful 1" w:semiHidden="1" w:unhideWhenUsed="1"/>
-    <w:lsdException w:name="Table Colorful 2" w:semiHidden="1" w:unhideWhenUsed="1"/>
-    <w:lsdException w:name="Table Colorful 3" w:semiHidden="1" w:unhideWhenUsed="1"/>
-    <w:lsdException w:name="Table Columns 1" w:semiHidden="1" w:unhideWhenUsed="1"/>
-    <w:lsdException w:name="Table Columns 2" w:semiHidden="1" w:unhideWhenUsed="1"/>
-    <w:lsdException w:name="Table Columns 3" w:semiHidden="1" w:unhideWhenUsed="1"/>
-    <w:lsdException w:name="Table Columns 4" w:semiHidden="1" w:unhideWhenUsed="1"/>
-    <w:lsdException w:name="Table Columns 5" w:semiHidden="1" w:unhideWhenUsed="1"/>
-    <w:lsdException w:name="Table Grid 1" w:semiHidden="1" w:unhideWhenUsed="1"/>
-    <w:lsdException w:name="Table Grid 2" w:semiHidden="1" w:unhideWhenUsed="1"/>
-    <w:lsdException w:name="Table Grid 3" w:semiHidden="1" w:unhideWhenUsed="1"/>
-    <w:lsdException w:name="Table Grid 4" w:semiHidden="1" w:unhideWhenUsed="1"/>
-    <w:lsdException w:name="Table Grid 5" w:semiHidden="1" w:unhideWhenUsed="1"/>
-    <w:lsdException w:name="Table Grid 6" w:semiHidden="1" w:unhideWhenUsed="1"/>
-    <w:lsdException w:name="Table Grid 7" w:semiHidden="1" w:unhideWhenUsed="1"/>
-    <w:lsdException w:name="Table Grid 8" w:semiHidden="1" w:unhideWhenUsed="1"/>
-    <w:lsdException w:name="Table List 1" w:semiHidden="1" w:unhideWhenUsed="1"/>
-    <w:lsdException w:name="Table List 2" w:semiHidden="1" w:unhideWhenUsed="1"/>
-    <w:lsdException w:name="Table List 3" w:semiHidden="1" w:unhideWhenUsed="1"/>
-    <w:lsdException w:name="Table List 4" w:semiHidden="1" w:unhideWhenUsed="1"/>
-    <w:lsdException w:name="Table List 5" w:semiHidden="1" w:unhideWhenUsed="1"/>
-    <w:lsdException w:name="Table List 6" w:semiHidden="1" w:unhideWhenUsed="1"/>
-    <w:lsdException w:name="Table List 7" w:semiHidden="1" w:unhideWhenUsed="1"/>
-    <w:lsdException w:name="Table List 8" w:semiHidden="1" w:unhideWhenUsed="1"/>
-    <w:lsdException w:name="Table 3D effects 1" w:semiHidden="1" w:unhideWhenUsed="1"/>
-    <w:lsdException w:name="Table 3D effects 2" w:semiHidden="1" w:unhideWhenUsed="1"/>
-    <w:lsdException w:name="Table 3D effects 3" w:semiHidden="1" w:unhideWhenUsed="1"/>
-    <w:lsdException w:name="Table Contemporary" w:semiHidden="1" w:unhideWhenUsed="1"/>
-    <w:lsdException w:name="Table Elegant" w:semiHidden="1" w:unhideWhenUsed="1"/>
-    <w:lsdException w:name="Table Professional" w:semiHidden="1" w:unhideWhenUsed="1"/>
-    <w:lsdException w:name="Table Subtle 1" w:semiHidden="1" w:unhideWhenUsed="1"/>
-    <w:lsdException w:name="Table Subtle 2" w:semiHidden="1" w:unhideWhenUsed="1"/>
-    <w:lsdException w:name="Table Web 1" w:semiHidden="1" w:unhideWhenUsed="1"/>
-    <w:lsdException w:name="Table Web 2" w:semiHidden="1" w:unhideWhenUsed="1"/>
-    <w:lsdException w:name="Table Web 3" w:semiHidden="1" w:unhideWhenUsed="1"/>
-    <w:lsdException w:name="Balloon Text" w:semiHidden="1" w:unhideWhenUsed="1"/>
-    <w:lsdException w:name="Table Grid" w:uiPriority="59"/>
-    <w:lsdException w:name="Table Theme" w:semiHidden="1" w:unhideWhenUsed="1"/>
-    <w:lsdException w:name="Placeholder Text" w:semiHidden="1"/>
-    <w:lsdException w:name="No Spacing" w:uiPriority="1" w:qFormat="1"/>
-    <w:lsdException w:name="Light Shading" w:uiPriority="60"/>
-    <w:lsdException w:name="Light List" w:uiPriority="61"/>
-    <w:lsdException w:name="Light Grid" w:uiPriority="62"/>
-    <w:lsdException w:name="Medium Shading 1" w:uiPriority="63"/>
-    <w:lsdException w:name="Medium Shading 2" w:uiPriority="64"/>
-    <w:lsdException w:name="Medium List 1" w:uiPriority="65"/>
-    <w:lsdException w:name="Medium List 2" w:uiPriority="66"/>
-    <w:lsdException w:name="Medium Grid 1" w:uiPriority="67"/>
-    <w:lsdException w:name="Medium Grid 2" w:uiPriority="68"/>
-    <w:lsdException w:name="Medium Grid 3" w:uiPriority="69"/>
-    <w:lsdException w:name="Dark List" w:uiPriority="70"/>
-    <w:lsdException w:name="Colorful Shading" w:uiPriority="71"/>
-    <w:lsdException w:name="Colorful List" w:uiPriority="72"/>
-    <w:lsdException w:name="Colorful Grid" w:uiPriority="73"/>
-    <w:lsdException w:name="Light Shading Accent 1" w:uiPriority="60"/>
-    <w:lsdException w:name="Light List Accent 1" w:uiPriority="61"/>
-    <w:lsdException w:name="Light Grid Accent 1" w:uiPriority="62"/>
-    <w:lsdException w:name="Medium Shading 1 Accent 1" w:uiPriority="63"/>
-    <w:lsdException w:name="Medium Shading 2 Accent 1" w:uiPriority="64"/>
-    <w:lsdException w:name="Medium List 1 Accent 1" w:uiPriority="65"/>
-    <w:lsdException w:name="Revision" w:semiHidden="1"/>
-    <w:lsdException w:name="List Paragraph" w:uiPriority="34" w:qFormat="1"/>
-    <w:lsdException w:name="Quote" w:uiPriority="29" w:qFormat="1"/>
-    <w:lsdException w:name="Intense Quote" w:uiPriority="30" w:qFormat="1"/>
-    <w:lsdException w:name="Medium List 2 Accent 1" w:uiPriority="66"/>
-    <w:lsdException w:name="Medium Grid 1 Accent 1" w:uiPriority="67"/>
-    <w:lsdException w:name="Medium Grid 2 Accent 1" w:uiPriority="68"/>
-    <w:lsdException w:name="Medium Grid 3 Accent 1" w:uiPriority="69"/>
-    <w:lsdException w:name="Dark List Accent 1" w:uiPriority="70"/>
-    <w:lsdException w:name="Colorful Shading Accent 1" w:uiPriority="71"/>
-    <w:lsdException w:name="Colorful List Accent 1" w:uiPriority="72"/>
-    <w:lsdException w:name="Colorful Grid Accent 1" w:uiPriority="73"/>
-    <w:lsdException w:name="Light Shading Accent 2" w:uiPriority="60"/>
-    <w:lsdException w:name="Light List Accent 2" w:uiPriority="61"/>
-    <w:lsdException w:name="Light Grid Accent 2" w:uiPriority="62"/>
-    <w:lsdException w:name="Medium Shading 1 Accent 2" w:uiPriority="63"/>
-    <w:lsdException w:name="Medium Shading 2 Accent 2" w:uiPriority="64"/>
-    <w:lsdException w:name="Medium List 1 Accent 2" w:uiPriority="65"/>
-    <w:lsdException w:name="Medium List 2 Accent 2" w:uiPriority="66"/>
-    <w:lsdException w:name="Medium Grid 1 Accent 2" w:uiPriority="67"/>
-    <w:lsdException w:name="Medium Grid 2 Accent 2" w:uiPriority="68"/>
-    <w:lsdException w:name="Medium Grid 3 Accent 2" w:uiPriority="69"/>
-    <w:lsdException w:name="Dark List Accent 2" w:uiPriority="70"/>
-    <w:lsdException w:name="Colorful Shading Accent 2" w:uiPriority="71"/>
-    <w:lsdException w:name="Colorful List Accent 2" w:uiPriority="72"/>
-    <w:lsdException w:name="Colorful Grid Accent 2" w:uiPriority="73"/>
-    <w:lsdException w:name="Light Shading Accent 3" w:uiPriority="60"/>
-    <w:lsdException w:name="Light List Accent 3" w:uiPriority="61"/>
-    <w:lsdException w:name="Light Grid Accent 3" w:uiPriority="62"/>
-    <w:lsdException w:name="Medium Shading 1 Accent 3" w:uiPriority="63"/>
-    <w:lsdException w:name="Medium Shading 2 Accent 3" w:uiPriority="64"/>
-    <w:lsdException w:name="Medium List 1 Accent 3" w:uiPriority="65"/>
-    <w:lsdException w:name="Medium List 2 Accent 3" w:uiPriority="66"/>
-    <w:lsdException w:name="Medium Grid 1 Accent 3" w:uiPriority="67"/>
-    <w:lsdException w:name="Medium Grid 2 Accent 3" w:uiPriority="68"/>
-    <w:lsdException w:name="Medium Grid 3 Accent 3" w:uiPriority="69"/>
-    <w:lsdException w:name="Dark List Accent 3" w:uiPriority="70"/>
-    <w:lsdException w:name="Colorful Shading Accent 3" w:uiPriority="71"/>
-    <w:lsdException w:name="Colorful List Accent 3" w:uiPriority="72"/>
-    <w:lsdException w:name="Colorful Grid Accent 3" w:uiPriority="73"/>
-    <w:lsdException w:name="Light Shading Accent 4" w:uiPriority="60"/>
-    <w:lsdException w:name="Light List Accent 4" w:uiPriority="61"/>
-    <w:lsdException w:name="Light Grid Accent 4" w:uiPriority="62"/>
-    <w:lsdException w:name="Medium Shading 1 Accent 4" w:uiPriority="63"/>
-    <w:lsdException w:name="Medium Shading 2 Accent 4" w:uiPriority="64"/>
-    <w:lsdException w:name="Medium List 1 Accent 4" w:uiPriority="65"/>
-    <w:lsdException w:name="Medium List 2 Accent 4" w:uiPriority="66"/>
-    <w:lsdException w:name="Medium Grid 1 Accent 4" w:uiPriority="67"/>
-    <w:lsdException w:name="Medium Grid 2 Accent 4" w:uiPriority="68"/>
-    <w:lsdException w:name="Medium Grid 3 Accent 4" w:uiPriority="69"/>
-    <w:lsdException w:name="Dark List Accent 4" w:uiPriority="70"/>
-    <w:lsdException w:name="Colorful Shading Accent 4" w:uiPriority="71"/>
-    <w:lsdException w:name="Colorful List Accent 4" w:uiPriority="72"/>
-    <w:lsdException w:name="Colorful Grid Accent 4" w:uiPriority="73"/>
-    <w:lsdException w:name="Light Shading Accent 5" w:uiPriority="60"/>
-    <w:lsdException w:name="Light List Accent 5" w:uiPriority="61"/>
-    <w:lsdException w:name="Light Grid Accent 5" w:uiPriority="62"/>
-    <w:lsdException w:name="Medium Shading 1 Accent 5" w:uiPriority="63"/>
-    <w:lsdException w:name="Medium Shading 2 Accent 5" w:uiPriority="64"/>
-    <w:lsdException w:name="Medium List 1 Accent 5" w:uiPriority="65"/>
-    <w:lsdException w:name="Medium List 2 Accent 5" w:uiPriority="66"/>
-    <w:lsdException w:name="Medium Grid 1 Accent 5" w:uiPriority="67"/>
-    <w:lsdException w:name="Medium Grid 2 Accent 5" w:uiPriority="68"/>
-    <w:lsdException w:name="Medium Grid 3 Accent 5" w:uiPriority="69"/>
-    <w:lsdException w:name="Dark List Accent 5" w:uiPriority="70"/>
-    <w:lsdException w:name="Colorful Shading Accent 5" w:uiPriority="71"/>
-    <w:lsdException w:name="Colorful List Accent 5" w:uiPriority="72"/>
-    <w:lsdException w:name="Colorful Grid Accent 5" w:uiPriority="73"/>
-    <w:lsdException w:name="Light Shading Accent 6" w:uiPriority="60"/>
-    <w:lsdException w:name="Light List Accent 6" w:uiPriority="61"/>
-    <w:lsdException w:name="Light Grid Accent 6" w:uiPriority="62"/>
-    <w:lsdException w:name="Medium Shading 1 Accent 6" w:uiPriority="63"/>
-    <w:lsdException w:name="Medium Shading 2 Accent 6" w:uiPriority="64"/>
-    <w:lsdException w:name="Medium List 1 Accent 6" w:uiPriority="65"/>
-    <w:lsdException w:name="Medium List 2 Accent 6" w:uiPriority="66"/>
-    <w:lsdException w:name="Medium Grid 1 Accent 6" w:uiPriority="67"/>
-    <w:lsdException w:name="Medium Grid 2 Accent 6" w:uiPriority="68"/>
-    <w:lsdException w:name="Medium Grid 3 Accent 6" w:uiPriority="69"/>
-    <w:lsdException w:name="Dark List Accent 6" w:uiPriority="70"/>
-    <w:lsdException w:name="Colorful Shading Accent 6" w:uiPriority="71"/>
-    <w:lsdException w:name="Colorful List Accent 6" w:uiPriority="72"/>
-    <w:lsdException w:name="Colorful Grid Accent 6" w:uiPriority="73"/>
-    <w:lsdException w:name="Subtle Emphasis" w:uiPriority="19" w:qFormat="1"/>
-    <w:lsdException w:name="Intense Emphasis" w:uiPriority="21" w:qFormat="1"/>
-    <w:lsdException w:name="Subtle Reference" w:uiPriority="31" w:qFormat="1"/>
-    <w:lsdException w:name="Intense Reference" w:uiPriority="32" w:qFormat="1"/>
-    <w:lsdException w:name="Book Title" w:uiPriority="33" w:qFormat="1"/>
-    <w:lsdException w:name="Bibliography" w:semiHidden="1" w:uiPriority="37" w:unhideWhenUsed="1"/>
-    <w:lsdException w:name="TOC Heading" w:semiHidden="1" w:uiPriority="39" w:unhideWhenUsed="1" w:qFormat="1"/>
-    <w:lsdException w:name="Plain Table 1" w:uiPriority="41"/>
-    <w:lsdException w:name="Plain Table 2" w:uiPriority="42"/>
-    <w:lsdException w:name="Plain Table 3" w:uiPriority="43"/>
-    <w:lsdException w:name="Plain Table 4" w:uiPriority="44"/>
-    <w:lsdException w:name="Plain Table 5" w:uiPriority="45"/>
-    <w:lsdException w:name="Grid Table Light" w:uiPriority="40"/>
-    <w:lsdException w:name="Grid Table 1 Light" w:uiPriority="46"/>
-    <w:lsdException w:name="Grid Table 2" w:uiPriority="47"/>
-    <w:lsdException w:name="Grid Table 3" w:uiPriority="48"/>
-    <w:lsdException w:name="Grid Table 4" w:uiPriority="49"/>
-    <w:lsdException w:name="Grid Table 5 Dark" w:uiPriority="50"/>
-    <w:lsdException w:name="Grid Table 6 Colorful" w:uiPriority="51"/>
-    <w:lsdException w:name="Grid Table 7 Colorful" w:uiPriority="52"/>
-    <w:lsdException w:name="Grid Table 1 Light Accent 1" w:uiPriority="46"/>
-    <w:lsdException w:name="Grid Table 2 Accent 1" w:uiPriority="47"/>
-    <w:lsdException w:name="Grid Table 3 Accent 1" w:uiPriority="48"/>
-    <w:lsdException w:name="Grid Table 4 Accent 1" w:uiPriority="49"/>
-    <w:lsdException w:name="Grid Table 5 Dark Accent 1" w:uiPriority="50"/>
-    <w:lsdException w:name="Grid Table 6 Colorful Accent 1" w:uiPriority="51"/>
-    <w:lsdException w:name="Grid Table 7 Colorful Accent 1" w:uiPriority="52"/>
-    <w:lsdException w:name="Grid Table 1 Light Accent 2" w:uiPriority="46"/>
-    <w:lsdException w:name="Grid Table 2 Accent 2" w:uiPriority="47"/>
-    <w:lsdException w:name="Grid Table 3 Accent 2" w:uiPriority="48"/>
-    <w:lsdException w:name="Grid Table 4 Accent 2" w:uiPriority="49"/>
-    <w:lsdException w:name="Grid Table 5 Dark Accent 2" w:uiPriority="50"/>
-    <w:lsdException w:name="Grid Table 6 Colorful Accent 2" w:uiPriority="51"/>
-    <w:lsdException w:name="Grid Table 7 Colorful Accent 2" w:uiPriority="52"/>
-    <w:lsdException w:name="Grid Table 1 Light Accent 3" w:uiPriority="46"/>
-    <w:lsdException w:name="Grid Table 2 Accent 3" w:uiPriority="47"/>
-    <w:lsdException w:name="Grid Table 3 Accent 3" w:uiPriority="48"/>
-    <w:lsdException w:name="Grid Table 4 Accent 3" w:uiPriority="49"/>
-    <w:lsdException w:name="Grid Table 5 Dark Accent 3" w:uiPriority="50"/>
-    <w:lsdException w:name="Grid Table 6 Colorful Accent 3" w:uiPriority="51"/>
-    <w:lsdException w:name="Grid Table 7 Colorful Accent 3" w:uiPriority="52"/>
-    <w:lsdException w:name="Grid Table 1 Light Accent 4" w:uiPriority="46"/>
-    <w:lsdException w:name="Grid Table 2 Accent 4" w:uiPriority="47"/>
-    <w:lsdException w:name="Grid Table 3 Accent 4" w:uiPriority="48"/>
-    <w:lsdException w:name="Grid Table 4 Accent 4" w:uiPriority="49"/>
-    <w:lsdException w:name="Grid Table 5 Dark Accent 4" w:uiPriority="50"/>
-    <w:lsdException w:name="Grid Table 6 Colorful Accent 4" w:uiPriority="51"/>
-    <w:lsdException w:name="Grid Table 7 Colorful Accent 4" w:uiPriority="52"/>
-    <w:lsdException w:name="Grid Table 1 Light Accent 5" w:uiPriority="46"/>
-    <w:lsdException w:name="Grid Table 2 Accent 5" w:uiPriority="47"/>
-    <w:lsdException w:name="Grid Table 3 Accent 5" w:uiPriority="48"/>
-    <w:lsdException w:name="Grid Table 4 Accent 5" w:uiPriority="49"/>
-    <w:lsdException w:name="Grid Table 5 Dark Accent 5" w:uiPriority="50"/>
-    <w:lsdException w:name="Grid Table 6 Colorful Accent 5" w:uiPriority="51"/>
-    <w:lsdException w:name="Grid Table 7 Colorful Accent 5" w:uiPriority="52"/>
-    <w:lsdException w:name="Grid Table 1 Light Accent 6" w:uiPriority="46"/>
-    <w:lsdException w:name="Grid Table 2 Accent 6" w:uiPriority="47"/>
-    <w:lsdException w:name="Grid Table 3 Accent 6" w:uiPriority="48"/>
-    <w:lsdException w:name="Grid Table 4 Accent 6" w:uiPriority="49"/>
-    <w:lsdException w:name="Grid Table 5 Dark Accent 6" w:uiPriority="50"/>
-    <w:lsdException w:name="Grid Table 6 Colorful Accent 6" w:uiPriority="51"/>
-    <w:lsdException w:name="Grid Table 7 Colorful Accent 6" w:uiPriority="52"/>
-    <w:lsdException w:name="List Table 1 Light" w:uiPriority="46"/>
-    <w:lsdException w:name="List Table 2" w:uiPriority="47"/>
-    <w:lsdException w:name="List Table 3" w:uiPriority="48"/>
-    <w:lsdException w:name="List Table 4" w:uiPriority="49"/>
-    <w:lsdException w:name="List Table 5 Dark" w:uiPriority="50"/>
-    <w:lsdException w:name="List Table 6 Colorful" w:uiPriority="51"/>
-    <w:lsdException w:name="List Table 7 Colorful" w:uiPriority="52"/>
-    <w:lsdException w:name="List Table 1 Light Accent 1" w:uiPriority="46"/>
-    <w:lsdException w:name="List Table 2 Accent 1" w:uiPriority="47"/>
-    <w:lsdException w:name="List Table 3 Accent 1" w:uiPriority="48"/>
-    <w:lsdException w:name="List Table 4 Accent 1" w:uiPriority="49"/>
-    <w:lsdException w:name="List Table 5 Dark Accent 1" w:uiPriority="50"/>
-    <w:lsdException w:name="List Table 6 Colorful Accent 1" w:uiPriority="51"/>
-    <w:lsdException w:name="List Table 7 Colorful Accent 1" w:uiPriority="52"/>
-    <w:lsdException w:name="List Table 1 Light Accent 2" w:uiPriority="46"/>
-    <w:lsdException w:name="List Table 2 Accent 2" w:uiPriority="47"/>
-    <w:lsdException w:name="List Table 3 Accent 2" w:uiPriority="48"/>
-    <w:lsdException w:name="List Table 4 Accent 2" w:uiPriority="49"/>
-    <w:lsdException w:name="List Table 5 Dark Accent 2" w:uiPriority="50"/>
-    <w:lsdException w:name="List Table 6 Colorful Accent 2" w:uiPriority="51"/>
-    <w:lsdException w:name="List Table 7 Colorful Accent 2" w:uiPriority="52"/>
-    <w:lsdException w:name="List Table 1 Light Accent 3" w:uiPriority="46"/>
-    <w:lsdException w:name="List Table 2 Accent 3" w:uiPriority="47"/>
-    <w:lsdException w:name="List Table 3 Accent 3" w:uiPriority="48"/>
-    <w:lsdException w:name="List Table 4 Accent 3" w:uiPriority="49"/>
-    <w:lsdException w:name="List Table 5 Dark Accent 3" w:uiPriority="50"/>
-    <w:lsdException w:name="List Table 6 Colorful Accent 3" w:uiPriority="51"/>
-    <w:lsdException w:name="List Table 7 Colorful Accent 3" w:uiPriority="52"/>
-    <w:lsdException w:name="List Table 1 Light Accent 4" w:uiPriority="46"/>
-    <w:lsdException w:name="List Table 2 Accent 4" w:uiPriority="47"/>
-    <w:lsdException w:name="List Table 3 Accent 4" w:uiPriority="48"/>
-    <w:lsdException w:name="List Table 4 Accent 4" w:uiPriority="49"/>
-    <w:lsdException w:name="List Table 5 Dark Accent 4" w:uiPriority="50"/>
-    <w:lsdException w:name="List Table 6 Colorful Accent 4" w:uiPriority="51"/>
-    <w:lsdException w:name="List Table 7 Colorful Accent 4" w:uiPriority="52"/>
-    <w:lsdException w:name="List Table 1 Light Accent 5" w:uiPriority="46"/>
-    <w:lsdException w:name="List Table 2 Accent 5" w:uiPriority="47"/>
-    <w:lsdException w:name="List Table 3 Accent 5" w:uiPriority="48"/>
-    <w:lsdException w:name="List Table 4 Accent 5" w:uiPriority="49"/>
-    <w:lsdException w:name="List Table 5 Dark Accent 5" w:uiPriority="50"/>
-    <w:lsdException w:name="List Table 6 Colorful Accent 5" w:uiPriority="51"/>
-    <w:lsdException w:name="List Table 7 Colorful Accent 5" w:uiPriority="52"/>
-    <w:lsdException w:name="List Table 1 Light Accent 6" w:uiPriority="46"/>
-    <w:lsdException w:name="List Table 2 Accent 6" w:uiPriority="47"/>
-    <w:lsdException w:name="List Table 3 Accent 6" w:uiPriority="48"/>
-    <w:lsdException w:name="List Table 4 Accent 6" w:uiPriority="49"/>
-    <w:lsdException w:name="List Table 5 Dark Accent 6" w:uiPriority="50"/>
-    <w:lsdException w:name="List Table 6 Colorful Accent 6" w:uiPriority="51"/>
-    <w:lsdException w:name="List Table 7 Colorful Accent 6" w:uiPriority="52"/>
+  <w:latentStyles w:defLockedState="0" w:defUIPriority="99" w:defSemiHidden="1" w:defUnhideWhenUsed="1" w:defQFormat="0" w:count="267">
+    <w:lsdException w:name="Normal" w:semiHidden="0" w:uiPriority="0" w:unhideWhenUsed="0" w:qFormat="1"/>
+    <w:lsdException w:name="heading 1" w:semiHidden="0" w:uiPriority="9" w:unhideWhenUsed="0" w:qFormat="1"/>
+    <w:lsdException w:name="heading 2" w:uiPriority="9" w:qFormat="1"/>
+    <w:lsdException w:name="heading 3" w:uiPriority="9" w:qFormat="1"/>
+    <w:lsdException w:name="heading 4" w:uiPriority="9" w:qFormat="1"/>
+    <w:lsdException w:name="heading 5" w:uiPriority="9" w:qFormat="1"/>
+    <w:lsdException w:name="heading 6" w:uiPriority="9" w:qFormat="1"/>
+    <w:lsdException w:name="heading 7" w:uiPriority="9" w:qFormat="1"/>
+    <w:lsdException w:name="heading 8" w:uiPriority="9" w:qFormat="1"/>
+    <w:lsdException w:name="heading 9" w:uiPriority="9" w:qFormat="1"/>
+    <w:lsdException w:name="toc 1" w:uiPriority="39"/>
+    <w:lsdException w:name="toc 2" w:uiPriority="39"/>
+    <w:lsdException w:name="toc 3" w:uiPriority="39"/>
+    <w:lsdException w:name="toc 4" w:uiPriority="39"/>
+    <w:lsdException w:name="toc 5" w:uiPriority="39"/>
+    <w:lsdException w:name="toc 6" w:uiPriority="39"/>
+    <w:lsdException w:name="toc 7" w:uiPriority="39"/>
+    <w:lsdException w:name="toc 8" w:uiPriority="39"/>
+    <w:lsdException w:name="toc 9" w:uiPriority="39"/>
+    <w:lsdException w:name="caption" w:uiPriority="35" w:qFormat="1"/>
+    <w:lsdException w:name="Title" w:semiHidden="0" w:uiPriority="10" w:unhideWhenUsed="0" w:qFormat="1"/>
+    <w:lsdException w:name="Default Paragraph Font" w:uiPriority="1"/>
+    <w:lsdException w:name="Subtitle" w:semiHidden="0" w:uiPriority="11" w:unhideWhenUsed="0" w:qFormat="1"/>
+    <w:lsdException w:name="Strong" w:semiHidden="0" w:uiPriority="22" w:unhideWhenUsed="0" w:qFormat="1"/>
+    <w:lsdException w:name="Emphasis" w:semiHidden="0" w:uiPriority="20" w:unhideWhenUsed="0" w:qFormat="1"/>
+    <w:lsdException w:name="Table Grid" w:semiHidden="0" w:uiPriority="59" w:unhideWhenUsed="0"/>
+    <w:lsdException w:name="Placeholder Text" w:unhideWhenUsed="0"/>
+    <w:lsdException w:name="No Spacing" w:semiHidden="0" w:uiPriority="1" w:unhideWhenUsed="0" w:qFormat="1"/>
+    <w:lsdException w:name="Light Shading" w:semiHidden="0" w:uiPriority="60" w:unhideWhenUsed="0"/>
+    <w:lsdException w:name="Light List" w:semiHidden="0" w:uiPriority="61" w:unhideWhenUsed="0"/>
+    <w:lsdException w:name="Light Grid" w:semiHidden="0" w:uiPriority="62" w:unhideWhenUsed="0"/>
+    <w:lsdException w:name="Medium Shading 1" w:semiHidden="0" w:uiPriority="63" w:unhideWhenUsed="0"/>
+    <w:lsdException w:name="Medium Shading 2" w:semiHidden="0" w:uiPriority="64" w:unhideWhenUsed="0"/>
+    <w:lsdException w:name="Medium List 1" w:semiHidden="0" w:uiPriority="65" w:unhideWhenUsed="0"/>
+    <w:lsdException w:name="Medium List 2" w:semiHidden="0" w:uiPriority="66" w:unhideWhenUsed="0"/>
+    <w:lsdException w:name="Medium Grid 1" w:semiHidden="0" w:uiPriority="67" w:unhideWhenUsed="0"/>
+    <w:lsdException w:name="Medium Grid 2" w:semiHidden="0" w:uiPriority="68" w:unhideWhenUsed="0"/>
+    <w:lsdException w:name="Medium Grid 3" w:semiHidden="0" w:uiPriority="69" w:unhideWhenUsed="0"/>
+    <w:lsdException w:name="Dark List" w:semiHidden="0" w:uiPriority="70" w:unhideWhenUsed="0"/>
+    <w:lsdException w:name="Colorful Shading" w:semiHidden="0" w:uiPriority="71" w:unhideWhenUsed="0"/>
+    <w:lsdException w:name="Colorful List" w:semiHidden="0" w:uiPriority="72" w:unhideWhenUsed="0"/>
+    <w:lsdException w:name="Colorful Grid" w:semiHidden="0" w:uiPriority="73" w:unhideWhenUsed="0"/>
+    <w:lsdException w:name="Light Shading Accent 1" w:semiHidden="0" w:uiPriority="60" w:unhideWhenUsed="0"/>
+    <w:lsdException w:name="Light List Accent 1" w:semiHidden="0" w:uiPriority="61" w:unhideWhenUsed="0"/>
+    <w:lsdException w:name="Light Grid Accent 1" w:semiHidden="0" w:uiPriority="62" w:unhideWhenUsed="0"/>
+    <w:lsdException w:name="Medium Shading 1 Accent 1" w:semiHidden="0" w:uiPriority="63" w:unhideWhenUsed="0"/>
+    <w:lsdException w:name="Medium Shading 2 Accent 1" w:semiHidden="0" w:uiPriority="64" w:unhideWhenUsed="0"/>
+    <w:lsdException w:name="Medium List 1 Accent 1" w:semiHidden="0" w:uiPriority="65" w:unhideWhenUsed="0"/>
+    <w:lsdException w:name="Revision" w:unhideWhenUsed="0"/>
+    <w:lsdException w:name="List Paragraph" w:semiHidden="0" w:uiPriority="34" w:unhideWhenUsed="0" w:qFormat="1"/>
+    <w:lsdException w:name="Quote" w:semiHidden="0" w:uiPriority="29" w:unhideWhenUsed="0" w:qFormat="1"/>
+    <w:lsdException w:name="Intense Quote" w:semiHidden="0" w:uiPriority="30" w:unhideWhenUsed="0" w:qFormat="1"/>
+    <w:lsdException w:name="Medium List 2 Accent 1" w:semiHidden="0" w:uiPriority="66" w:unhideWhenUsed="0"/>
+    <w:lsdException w:name="Medium Grid 1 Accent 1" w:semiHidden="0" w:uiPriority="67" w:unhideWhenUsed="0"/>
+    <w:lsdException w:name="Medium Grid 2 Accent 1" w:semiHidden="0" w:uiPriority="68" w:unhideWhenUsed="0"/>
+    <w:lsdException w:name="Medium Grid 3 Accent 1" w:semiHidden="0" w:uiPriority="69" w:unhideWhenUsed="0"/>
+    <w:lsdException w:name="Dark List Accent 1" w:semiHidden="0" w:uiPriority="70" w:unhideWhenUsed="0"/>
+    <w:lsdException w:name="Colorful Shading Accent 1" w:semiHidden="0" w:uiPriority="71" w:unhideWhenUsed="0"/>
+    <w:lsdException w:name="Colorful List Accent 1" w:semiHidden="0" w:uiPriority="72" w:unhideWhenUsed="0"/>
+    <w:lsdException w:name="Colorful Grid Accent 1" w:semiHidden="0" w:uiPriority="73" w:unhideWhenUsed="0"/>
+    <w:lsdException w:name="Light Shading Accent 2" w:semiHidden="0" w:uiPriority="60" w:unhideWhenUsed="0"/>
+    <w:lsdException w:name="Light List Accent 2" w:semiHidden="0" w:uiPriority="61" w:unhideWhenUsed="0"/>
+    <w:lsdException w:name="Light Grid Accent 2" w:semiHidden="0" w:uiPriority="62" w:unhideWhenUsed="0"/>
+    <w:lsdException w:name="Medium Shading 1 Accent 2" w:semiHidden="0" w:uiPriority="63" w:unhideWhenUsed="0"/>
+    <w:lsdException w:name="Medium Shading 2 Accent 2" w:semiHidden="0" w:uiPriority="64" w:unhideWhenUsed="0"/>
+    <w:lsdException w:name="Medium List 1 Accent 2" w:semiHidden="0" w:uiPriority="65" w:unhideWhenUsed="0"/>
+    <w:lsdException w:name="Medium List 2 Accent 2" w:semiHidden="0" w:uiPriority="66" w:unhideWhenUsed="0"/>
+    <w:lsdException w:name="Medium Grid 1 Accent 2" w:semiHidden="0" w:uiPriority="67" w:unhideWhenUsed="0"/>
+    <w:lsdException w:name="Medium Grid 2 Accent 2" w:semiHidden="0" w:uiPriority="68" w:unhideWhenUsed="0"/>
+    <w:lsdException w:name="Medium Grid 3 Accent 2" w:semiHidden="0" w:uiPriority="69" w:unhideWhenUsed="0"/>
+    <w:lsdException w:name="Dark List Accent 2" w:semiHidden="0" w:uiPriority="70" w:unhideWhenUsed="0"/>
+    <w:lsdException w:name="Colorful Shading Accent 2" w:semiHidden="0" w:uiPriority="71" w:unhideWhenUsed="0"/>
+    <w:lsdException w:name="Colorful List Accent 2" w:semiHidden="0" w:uiPriority="72" w:unhideWhenUsed="0"/>
+    <w:lsdException w:name="Colorful Grid Accent 2" w:semiHidden="0" w:uiPriority="73" w:unhideWhenUsed="0"/>
+    <w:lsdException w:name="Light Shading Accent 3" w:semiHidden="0" w:uiPriority="60" w:unhideWhenUsed="0"/>
+    <w:lsdException w:name="Light List Accent 3" w:semiHidden="0" w:uiPriority="61" w:unhideWhenUsed="0"/>
+    <w:lsdException w:name="Light Grid Accent 3" w:semiHidden="0" w:uiPriority="62" w:unhideWhenUsed="0"/>
+    <w:lsdException w:name="Medium Shading 1 Accent 3" w:semiHidden="0" w:uiPriority="63" w:unhideWhenUsed="0"/>
+    <w:lsdException w:name="Medium Shading 2 Accent 3" w:semiHidden="0" w:uiPriority="64" w:unhideWhenUsed="0"/>
+    <w:lsdException w:name="Medium List 1 Accent 3" w:semiHidden="0" w:uiPriority="65" w:unhideWhenUsed="0"/>
+    <w:lsdException w:name="Medium List 2 Accent 3" w:semiHidden="0" w:uiPriority="66" w:unhideWhenUsed="0"/>
+    <w:lsdException w:name="Medium Grid 1 Accent 3" w:semiHidden="0" w:uiPriority="67" w:unhideWhenUsed="0"/>
+    <w:lsdException w:name="Medium Grid 2 Accent 3" w:semiHidden="0" w:uiPriority="68" w:unhideWhenUsed="0"/>
+    <w:lsdException w:name="Medium Grid 3 Accent 3" w:semiHidden="0" w:uiPriority="69" w:unhideWhenUsed="0"/>
+    <w:lsdException w:name="Dark List Accent 3" w:semiHidden="0" w:uiPriority="70" w:unhideWhenUsed="0"/>
+    <w:lsdException w:name="Colorful Shading Accent 3" w:semiHidden="0" w:uiPriority="71" w:unhideWhenUsed="0"/>
+    <w:lsdException w:name="Colorful List Accent 3" w:semiHidden="0" w:uiPriority="72" w:unhideWhenUsed="0"/>
+    <w:lsdException w:name="Colorful Grid Accent 3" w:semiHidden="0" w:uiPriority="73" w:unhideWhenUsed="0"/>
+    <w:lsdException w:name="Light Shading Accent 4" w:semiHidden="0" w:uiPriority="60" w:unhideWhenUsed="0"/>
+    <w:lsdException w:name="Light List Accent 4" w:semiHidden="0" w:uiPriority="61" w:unhideWhenUsed="0"/>
+    <w:lsdException w:name="Light Grid Accent 4" w:semiHidden="0" w:uiPriority="62" w:unhideWhenUsed="0"/>
+    <w:lsdException w:name="Medium Shading 1 Accent 4" w:semiHidden="0" w:uiPriority="63" w:unhideWhenUsed="0"/>
+    <w:lsdException w:name="Medium Shading 2 Accent 4" w:semiHidden="0" w:uiPriority="64" w:unhideWhenUsed="0"/>
+    <w:lsdException w:name="Medium List 1 Accent 4" w:semiHidden="0" w:uiPriority="65" w:unhideWhenUsed="0"/>
+    <w:lsdException w:name="Medium List 2 Accent 4" w:semiHidden="0" w:uiPriority="66" w:unhideWhenUsed="0"/>
+    <w:lsdException w:name="Medium Grid 1 Accent 4" w:semiHidden="0" w:uiPriority="67" w:unhideWhenUsed="0"/>
+    <w:lsdException w:name="Medium Grid 2 Accent 4" w:semiHidden="0" w:uiPriority="68" w:unhideWhenUsed="0"/>
+    <w:lsdException w:name="Medium Grid 3 Accent 4" w:semiHidden="0" w:uiPriority="69" w:unhideWhenUsed="0"/>
+    <w:lsdException w:name="Dark List Accent 4" w:semiHidden="0" w:uiPriority="70" w:unhideWhenUsed="0"/>
+    <w:lsdException w:name="Colorful Shading Accent 4" w:semiHidden="0" w:uiPriority="71" w:unhideWhenUsed="0"/>
+    <w:lsdException w:name="Colorful List Accent 4" w:semiHidden="0" w:uiPriority="72" w:unhideWhenUsed="0"/>
+    <w:lsdException w:name="Colorful Grid Accent 4" w:semiHidden="0" w:uiPriority="73" w:unhideWhenUsed="0"/>
+    <w:lsdException w:name="Light Shading Accent 5" w:semiHidden="0" w:uiPriority="60" w:unhideWhenUsed="0"/>
+    <w:lsdException w:name="Light List Accent 5" w:semiHidden="0" w:uiPriority="61" w:unhideWhenUsed="0"/>
+    <w:lsdException w:name="Light Grid Accent 5" w:semiHidden="0" w:uiPriority="62" w:unhideWhenUsed="0"/>
+    <w:lsdException w:name="Medium Shading 1 Accent 5" w:semiHidden="0" w:uiPriority="63" w:unhideWhenUsed="0"/>
+    <w:lsdException w:name="Medium Shading 2 Accent 5" w:semiHidden="0" w:uiPriority="64" w:unhideWhenUsed="0"/>
+    <w:lsdException w:name="Medium List 1 Accent 5" w:semiHidden="0" w:uiPriority="65" w:unhideWhenUsed="0"/>
+    <w:lsdException w:name="Medium List 2 Accent 5" w:semiHidden="0" w:uiPriority="66" w:unhideWhenUsed="0"/>
+    <w:lsdException w:name="Medium Grid 1 Accent 5" w:semiHidden="0" w:uiPriority="67" w:unhideWhenUsed="0"/>
+    <w:lsdException w:name="Medium Grid 2 Accent 5" w:semiHidden="0" w:uiPriority="68" w:unhideWhenUsed="0"/>
+    <w:lsdException w:name="Medium Grid 3 Accent 5" w:semiHidden="0" w:uiPriority="69" w:unhideWhenUsed="0"/>
+    <w:lsdException w:name="Dark List Accent 5" w:semiHidden="0" w:uiPriority="70" w:unhideWhenUsed="0"/>
+    <w:lsdException w:name="Colorful Shading Accent 5" w:semiHidden="0" w:uiPriority="71" w:unhideWhenUsed="0"/>
+    <w:lsdException w:name="Colorful List Accent 5" w:semiHidden="0" w:uiPriority="72" w:unhideWhenUsed="0"/>
+    <w:lsdException w:name="Colorful Grid Accent 5" w:semiHidden="0" w:uiPriority="73" w:unhideWhenUsed="0"/>
+    <w:lsdException w:name="Light Shading Accent 6" w:semiHidden="0" w:uiPriority="60" w:unhideWhenUsed="0"/>
+    <w:lsdException w:name="Light List Accent 6" w:semiHidden="0" w:uiPriority="61" w:unhideWhenUsed="0"/>
+    <w:lsdException w:name="Light Grid Accent 6" w:semiHidden="0" w:uiPriority="62" w:unhideWhenUsed="0"/>
+    <w:lsdException w:name="Medium Shading 1 Accent 6" w:semiHidden="0" w:uiPriority="63" w:unhideWhenUsed="0"/>
+    <w:lsdException w:name="Medium Shading 2 Accent 6" w:semiHidden="0" w:uiPriority="64" w:unhideWhenUsed="0"/>
+    <w:lsdException w:name="Medium List 1 Accent 6" w:semiHidden="0" w:uiPriority="65" w:unhideWhenUsed="0"/>
+    <w:lsdException w:name="Medium List 2 Accent 6" w:semiHidden="0" w:uiPriority="66" w:unhideWhenUsed="0"/>
+    <w:lsdException w:name="Medium Grid 1 Accent 6" w:semiHidden="0" w:uiPriority="67" w:unhideWhenUsed="0"/>
+    <w:lsdException w:name="Medium Grid 2 Accent 6" w:semiHidden="0" w:uiPriority="68" w:unhideWhenUsed="0"/>
+    <w:lsdException w:name="Medium Grid 3 Accent 6" w:semiHidden="0" w:uiPriority="69" w:unhideWhenUsed="0"/>
+    <w:lsdException w:name="Dark List Accent 6" w:semiHidden="0" w:uiPriority="70" w:unhideWhenUsed="0"/>
+    <w:lsdException w:name="Colorful Shading Accent 6" w:semiHidden="0" w:uiPriority="71" w:unhideWhenUsed="0"/>
+    <w:lsdException w:name="Colorful List Accent 6" w:semiHidden="0" w:uiPriority="72" w:unhideWhenUsed="0"/>
+    <w:lsdException w:name="Colorful Grid Accent 6" w:semiHidden="0" w:uiPriority="73" w:unhideWhenUsed="0"/>
+    <w:lsdException w:name="Subtle Emphasis" w:semiHidden="0" w:uiPriority="19" w:unhideWhenUsed="0" w:qFormat="1"/>
+    <w:lsdException w:name="Intense Emphasis" w:semiHidden="0" w:uiPriority="21" w:unhideWhenUsed="0" w:qFormat="1"/>
+    <w:lsdException w:name="Subtle Reference" w:semiHidden="0" w:uiPriority="31" w:unhideWhenUsed="0" w:qFormat="1"/>
+    <w:lsdException w:name="Intense Reference" w:semiHidden="0" w:uiPriority="32" w:unhideWhenUsed="0" w:qFormat="1"/>
+    <w:lsdException w:name="Book Title" w:semiHidden="0" w:uiPriority="33" w:unhideWhenUsed="0" w:qFormat="1"/>
+    <w:lsdException w:name="Bibliography" w:uiPriority="37"/>
+    <w:lsdException w:name="TOC Heading" w:uiPriority="39" w:qFormat="1"/>
   </w:latentStyles>
   <w:style w:type="paragraph" w:default="1" w:styleId="Normal">
     <w:name w:val="Normal"/>
@@ -2565,6 +3012,196 @@
       <w:sz w:val="56"/>
       <w:szCs w:val="56"/>
     </w:rPr>
+  </w:style>
+</w:styles>
+</file>
+
+<file path=word/stylesWithEffects.xml><?xml version="1.0" encoding="utf-8"?>
+<w:styles xmlns:wpc="http://schemas.microsoft.com/office/word/2010/wordprocessingCanvas" xmlns:mc="http://schemas.openxmlformats.org/markup-compatibility/2006" xmlns:o="urn:schemas-microsoft-com:office:office" xmlns:r="http://schemas.openxmlformats.org/officeDocument/2006/relationships" xmlns:m="http://schemas.openxmlformats.org/officeDocument/2006/math" xmlns:v="urn:schemas-microsoft-com:vml" xmlns:wp14="http://schemas.microsoft.com/office/word/2010/wordprocessingDrawing" xmlns:wp="http://schemas.openxmlformats.org/drawingml/2006/wordprocessingDrawing" xmlns:w10="urn:schemas-microsoft-com:office:word" xmlns:w="http://schemas.openxmlformats.org/wordprocessingml/2006/main" xmlns:w14="http://schemas.microsoft.com/office/word/2010/wordml" xmlns:wpg="http://schemas.microsoft.com/office/word/2010/wordprocessingGroup" xmlns:wpi="http://schemas.microsoft.com/office/word/2010/wordprocessingInk" xmlns:wne="http://schemas.microsoft.com/office/word/2006/wordml" xmlns:wps="http://schemas.microsoft.com/office/word/2010/wordprocessingShape" mc:Ignorable="w14 wp14">
+  <w:docDefaults>
+    <w:rPrDefault>
+      <w:rPr>
+        <w:rFonts w:asciiTheme="minorHAnsi" w:eastAsiaTheme="minorEastAsia" w:hAnsiTheme="minorHAnsi" w:cstheme="minorBidi"/>
+        <w:sz w:val="22"/>
+        <w:szCs w:val="22"/>
+        <w:lang w:val="en-GB" w:eastAsia="en-GB" w:bidi="ar-SA"/>
+      </w:rPr>
+    </w:rPrDefault>
+    <w:pPrDefault>
+      <w:pPr>
+        <w:spacing w:after="200" w:line="276" w:lineRule="auto"/>
+      </w:pPr>
+    </w:pPrDefault>
+  </w:docDefaults>
+  <w:latentStyles w:defLockedState="0" w:defUIPriority="99" w:defSemiHidden="1" w:defUnhideWhenUsed="1" w:defQFormat="0" w:count="267">
+    <w:lsdException w:name="Normal" w:semiHidden="0" w:uiPriority="0" w:unhideWhenUsed="0" w:qFormat="1"/>
+    <w:lsdException w:name="heading 1" w:semiHidden="0" w:uiPriority="9" w:unhideWhenUsed="0" w:qFormat="1"/>
+    <w:lsdException w:name="heading 2" w:uiPriority="9" w:qFormat="1"/>
+    <w:lsdException w:name="heading 3" w:uiPriority="9" w:qFormat="1"/>
+    <w:lsdException w:name="heading 4" w:uiPriority="9" w:qFormat="1"/>
+    <w:lsdException w:name="heading 5" w:uiPriority="9" w:qFormat="1"/>
+    <w:lsdException w:name="heading 6" w:uiPriority="9" w:qFormat="1"/>
+    <w:lsdException w:name="heading 7" w:uiPriority="9" w:qFormat="1"/>
+    <w:lsdException w:name="heading 8" w:uiPriority="9" w:qFormat="1"/>
+    <w:lsdException w:name="heading 9" w:uiPriority="9" w:qFormat="1"/>
+    <w:lsdException w:name="toc 1" w:uiPriority="39"/>
+    <w:lsdException w:name="toc 2" w:uiPriority="39"/>
+    <w:lsdException w:name="toc 3" w:uiPriority="39"/>
+    <w:lsdException w:name="toc 4" w:uiPriority="39"/>
+    <w:lsdException w:name="toc 5" w:uiPriority="39"/>
+    <w:lsdException w:name="toc 6" w:uiPriority="39"/>
+    <w:lsdException w:name="toc 7" w:uiPriority="39"/>
+    <w:lsdException w:name="toc 8" w:uiPriority="39"/>
+    <w:lsdException w:name="toc 9" w:uiPriority="39"/>
+    <w:lsdException w:name="caption" w:uiPriority="35" w:qFormat="1"/>
+    <w:lsdException w:name="Title" w:semiHidden="0" w:uiPriority="10" w:unhideWhenUsed="0" w:qFormat="1"/>
+    <w:lsdException w:name="Default Paragraph Font" w:uiPriority="1"/>
+    <w:lsdException w:name="Subtitle" w:semiHidden="0" w:uiPriority="11" w:unhideWhenUsed="0" w:qFormat="1"/>
+    <w:lsdException w:name="Strong" w:semiHidden="0" w:uiPriority="22" w:unhideWhenUsed="0" w:qFormat="1"/>
+    <w:lsdException w:name="Emphasis" w:semiHidden="0" w:uiPriority="20" w:unhideWhenUsed="0" w:qFormat="1"/>
+    <w:lsdException w:name="Table Grid" w:semiHidden="0" w:uiPriority="59" w:unhideWhenUsed="0"/>
+    <w:lsdException w:name="Placeholder Text" w:unhideWhenUsed="0"/>
+    <w:lsdException w:name="No Spacing" w:semiHidden="0" w:uiPriority="1" w:unhideWhenUsed="0" w:qFormat="1"/>
+    <w:lsdException w:name="Light Shading" w:semiHidden="0" w:uiPriority="60" w:unhideWhenUsed="0"/>
+    <w:lsdException w:name="Light List" w:semiHidden="0" w:uiPriority="61" w:unhideWhenUsed="0"/>
+    <w:lsdException w:name="Light Grid" w:semiHidden="0" w:uiPriority="62" w:unhideWhenUsed="0"/>
+    <w:lsdException w:name="Medium Shading 1" w:semiHidden="0" w:uiPriority="63" w:unhideWhenUsed="0"/>
+    <w:lsdException w:name="Medium Shading 2" w:semiHidden="0" w:uiPriority="64" w:unhideWhenUsed="0"/>
+    <w:lsdException w:name="Medium List 1" w:semiHidden="0" w:uiPriority="65" w:unhideWhenUsed="0"/>
+    <w:lsdException w:name="Medium List 2" w:semiHidden="0" w:uiPriority="66" w:unhideWhenUsed="0"/>
+    <w:lsdException w:name="Medium Grid 1" w:semiHidden="0" w:uiPriority="67" w:unhideWhenUsed="0"/>
+    <w:lsdException w:name="Medium Grid 2" w:semiHidden="0" w:uiPriority="68" w:unhideWhenUsed="0"/>
+    <w:lsdException w:name="Medium Grid 3" w:semiHidden="0" w:uiPriority="69" w:unhideWhenUsed="0"/>
+    <w:lsdException w:name="Dark List" w:semiHidden="0" w:uiPriority="70" w:unhideWhenUsed="0"/>
+    <w:lsdException w:name="Colorful Shading" w:semiHidden="0" w:uiPriority="71" w:unhideWhenUsed="0"/>
+    <w:lsdException w:name="Colorful List" w:semiHidden="0" w:uiPriority="72" w:unhideWhenUsed="0"/>
+    <w:lsdException w:name="Colorful Grid" w:semiHidden="0" w:uiPriority="73" w:unhideWhenUsed="0"/>
+    <w:lsdException w:name="Light Shading Accent 1" w:semiHidden="0" w:uiPriority="60" w:unhideWhenUsed="0"/>
+    <w:lsdException w:name="Light List Accent 1" w:semiHidden="0" w:uiPriority="61" w:unhideWhenUsed="0"/>
+    <w:lsdException w:name="Light Grid Accent 1" w:semiHidden="0" w:uiPriority="62" w:unhideWhenUsed="0"/>
+    <w:lsdException w:name="Medium Shading 1 Accent 1" w:semiHidden="0" w:uiPriority="63" w:unhideWhenUsed="0"/>
+    <w:lsdException w:name="Medium Shading 2 Accent 1" w:semiHidden="0" w:uiPriority="64" w:unhideWhenUsed="0"/>
+    <w:lsdException w:name="Medium List 1 Accent 1" w:semiHidden="0" w:uiPriority="65" w:unhideWhenUsed="0"/>
+    <w:lsdException w:name="Revision" w:unhideWhenUsed="0"/>
+    <w:lsdException w:name="List Paragraph" w:semiHidden="0" w:uiPriority="34" w:unhideWhenUsed="0" w:qFormat="1"/>
+    <w:lsdException w:name="Quote" w:semiHidden="0" w:uiPriority="29" w:unhideWhenUsed="0" w:qFormat="1"/>
+    <w:lsdException w:name="Intense Quote" w:semiHidden="0" w:uiPriority="30" w:unhideWhenUsed="0" w:qFormat="1"/>
+    <w:lsdException w:name="Medium List 2 Accent 1" w:semiHidden="0" w:uiPriority="66" w:unhideWhenUsed="0"/>
+    <w:lsdException w:name="Medium Grid 1 Accent 1" w:semiHidden="0" w:uiPriority="67" w:unhideWhenUsed="0"/>
+    <w:lsdException w:name="Medium Grid 2 Accent 1" w:semiHidden="0" w:uiPriority="68" w:unhideWhenUsed="0"/>
+    <w:lsdException w:name="Medium Grid 3 Accent 1" w:semiHidden="0" w:uiPriority="69" w:unhideWhenUsed="0"/>
+    <w:lsdException w:name="Dark List Accent 1" w:semiHidden="0" w:uiPriority="70" w:unhideWhenUsed="0"/>
+    <w:lsdException w:name="Colorful Shading Accent 1" w:semiHidden="0" w:uiPriority="71" w:unhideWhenUsed="0"/>
+    <w:lsdException w:name="Colorful List Accent 1" w:semiHidden="0" w:uiPriority="72" w:unhideWhenUsed="0"/>
+    <w:lsdException w:name="Colorful Grid Accent 1" w:semiHidden="0" w:uiPriority="73" w:unhideWhenUsed="0"/>
+    <w:lsdException w:name="Light Shading Accent 2" w:semiHidden="0" w:uiPriority="60" w:unhideWhenUsed="0"/>
+    <w:lsdException w:name="Light List Accent 2" w:semiHidden="0" w:uiPriority="61" w:unhideWhenUsed="0"/>
+    <w:lsdException w:name="Light Grid Accent 2" w:semiHidden="0" w:uiPriority="62" w:unhideWhenUsed="0"/>
+    <w:lsdException w:name="Medium Shading 1 Accent 2" w:semiHidden="0" w:uiPriority="63" w:unhideWhenUsed="0"/>
+    <w:lsdException w:name="Medium Shading 2 Accent 2" w:semiHidden="0" w:uiPriority="64" w:unhideWhenUsed="0"/>
+    <w:lsdException w:name="Medium List 1 Accent 2" w:semiHidden="0" w:uiPriority="65" w:unhideWhenUsed="0"/>
+    <w:lsdException w:name="Medium List 2 Accent 2" w:semiHidden="0" w:uiPriority="66" w:unhideWhenUsed="0"/>
+    <w:lsdException w:name="Medium Grid 1 Accent 2" w:semiHidden="0" w:uiPriority="67" w:unhideWhenUsed="0"/>
+    <w:lsdException w:name="Medium Grid 2 Accent 2" w:semiHidden="0" w:uiPriority="68" w:unhideWhenUsed="0"/>
+    <w:lsdException w:name="Medium Grid 3 Accent 2" w:semiHidden="0" w:uiPriority="69" w:unhideWhenUsed="0"/>
+    <w:lsdException w:name="Dark List Accent 2" w:semiHidden="0" w:uiPriority="70" w:unhideWhenUsed="0"/>
+    <w:lsdException w:name="Colorful Shading Accent 2" w:semiHidden="0" w:uiPriority="71" w:unhideWhenUsed="0"/>
+    <w:lsdException w:name="Colorful List Accent 2" w:semiHidden="0" w:uiPriority="72" w:unhideWhenUsed="0"/>
+    <w:lsdException w:name="Colorful Grid Accent 2" w:semiHidden="0" w:uiPriority="73" w:unhideWhenUsed="0"/>
+    <w:lsdException w:name="Light Shading Accent 3" w:semiHidden="0" w:uiPriority="60" w:unhideWhenUsed="0"/>
+    <w:lsdException w:name="Light List Accent 3" w:semiHidden="0" w:uiPriority="61" w:unhideWhenUsed="0"/>
+    <w:lsdException w:name="Light Grid Accent 3" w:semiHidden="0" w:uiPriority="62" w:unhideWhenUsed="0"/>
+    <w:lsdException w:name="Medium Shading 1 Accent 3" w:semiHidden="0" w:uiPriority="63" w:unhideWhenUsed="0"/>
+    <w:lsdException w:name="Medium Shading 2 Accent 3" w:semiHidden="0" w:uiPriority="64" w:unhideWhenUsed="0"/>
+    <w:lsdException w:name="Medium List 1 Accent 3" w:semiHidden="0" w:uiPriority="65" w:unhideWhenUsed="0"/>
+    <w:lsdException w:name="Medium List 2 Accent 3" w:semiHidden="0" w:uiPriority="66" w:unhideWhenUsed="0"/>
+    <w:lsdException w:name="Medium Grid 1 Accent 3" w:semiHidden="0" w:uiPriority="67" w:unhideWhenUsed="0"/>
+    <w:lsdException w:name="Medium Grid 2 Accent 3" w:semiHidden="0" w:uiPriority="68" w:unhideWhenUsed="0"/>
+    <w:lsdException w:name="Medium Grid 3 Accent 3" w:semiHidden="0" w:uiPriority="69" w:unhideWhenUsed="0"/>
+    <w:lsdException w:name="Dark List Accent 3" w:semiHidden="0" w:uiPriority="70" w:unhideWhenUsed="0"/>
+    <w:lsdException w:name="Colorful Shading Accent 3" w:semiHidden="0" w:uiPriority="71" w:unhideWhenUsed="0"/>
+    <w:lsdException w:name="Colorful List Accent 3" w:semiHidden="0" w:uiPriority="72" w:unhideWhenUsed="0"/>
+    <w:lsdException w:name="Colorful Grid Accent 3" w:semiHidden="0" w:uiPriority="73" w:unhideWhenUsed="0"/>
+    <w:lsdException w:name="Light Shading Accent 4" w:semiHidden="0" w:uiPriority="60" w:unhideWhenUsed="0"/>
+    <w:lsdException w:name="Light List Accent 4" w:semiHidden="0" w:uiPriority="61" w:unhideWhenUsed="0"/>
+    <w:lsdException w:name="Light Grid Accent 4" w:semiHidden="0" w:uiPriority="62" w:unhideWhenUsed="0"/>
+    <w:lsdException w:name="Medium Shading 1 Accent 4" w:semiHidden="0" w:uiPriority="63" w:unhideWhenUsed="0"/>
+    <w:lsdException w:name="Medium Shading 2 Accent 4" w:semiHidden="0" w:uiPriority="64" w:unhideWhenUsed="0"/>
+    <w:lsdException w:name="Medium List 1 Accent 4" w:semiHidden="0" w:uiPriority="65" w:unhideWhenUsed="0"/>
+    <w:lsdException w:name="Medium List 2 Accent 4" w:semiHidden="0" w:uiPriority="66" w:unhideWhenUsed="0"/>
+    <w:lsdException w:name="Medium Grid 1 Accent 4" w:semiHidden="0" w:uiPriority="67" w:unhideWhenUsed="0"/>
+    <w:lsdException w:name="Medium Grid 2 Accent 4" w:semiHidden="0" w:uiPriority="68" w:unhideWhenUsed="0"/>
+    <w:lsdException w:name="Medium Grid 3 Accent 4" w:semiHidden="0" w:uiPriority="69" w:unhideWhenUsed="0"/>
+    <w:lsdException w:name="Dark List Accent 4" w:semiHidden="0" w:uiPriority="70" w:unhideWhenUsed="0"/>
+    <w:lsdException w:name="Colorful Shading Accent 4" w:semiHidden="0" w:uiPriority="71" w:unhideWhenUsed="0"/>
+    <w:lsdException w:name="Colorful List Accent 4" w:semiHidden="0" w:uiPriority="72" w:unhideWhenUsed="0"/>
+    <w:lsdException w:name="Colorful Grid Accent 4" w:semiHidden="0" w:uiPriority="73" w:unhideWhenUsed="0"/>
+    <w:lsdException w:name="Light Shading Accent 5" w:semiHidden="0" w:uiPriority="60" w:unhideWhenUsed="0"/>
+    <w:lsdException w:name="Light List Accent 5" w:semiHidden="0" w:uiPriority="61" w:unhideWhenUsed="0"/>
+    <w:lsdException w:name="Light Grid Accent 5" w:semiHidden="0" w:uiPriority="62" w:unhideWhenUsed="0"/>
+    <w:lsdException w:name="Medium Shading 1 Accent 5" w:semiHidden="0" w:uiPriority="63" w:unhideWhenUsed="0"/>
+    <w:lsdException w:name="Medium Shading 2 Accent 5" w:semiHidden="0" w:uiPriority="64" w:unhideWhenUsed="0"/>
+    <w:lsdException w:name="Medium List 1 Accent 5" w:semiHidden="0" w:uiPriority="65" w:unhideWhenUsed="0"/>
+    <w:lsdException w:name="Medium List 2 Accent 5" w:semiHidden="0" w:uiPriority="66" w:unhideWhenUsed="0"/>
+    <w:lsdException w:name="Medium Grid 1 Accent 5" w:semiHidden="0" w:uiPriority="67" w:unhideWhenUsed="0"/>
+    <w:lsdException w:name="Medium Grid 2 Accent 5" w:semiHidden="0" w:uiPriority="68" w:unhideWhenUsed="0"/>
+    <w:lsdException w:name="Medium Grid 3 Accent 5" w:semiHidden="0" w:uiPriority="69" w:unhideWhenUsed="0"/>
+    <w:lsdException w:name="Dark List Accent 5" w:semiHidden="0" w:uiPriority="70" w:unhideWhenUsed="0"/>
+    <w:lsdException w:name="Colorful Shading Accent 5" w:semiHidden="0" w:uiPriority="71" w:unhideWhenUsed="0"/>
+    <w:lsdException w:name="Colorful List Accent 5" w:semiHidden="0" w:uiPriority="72" w:unhideWhenUsed="0"/>
+    <w:lsdException w:name="Colorful Grid Accent 5" w:semiHidden="0" w:uiPriority="73" w:unhideWhenUsed="0"/>
+    <w:lsdException w:name="Light Shading Accent 6" w:semiHidden="0" w:uiPriority="60" w:unhideWhenUsed="0"/>
+    <w:lsdException w:name="Light List Accent 6" w:semiHidden="0" w:uiPriority="61" w:unhideWhenUsed="0"/>
+    <w:lsdException w:name="Light Grid Accent 6" w:semiHidden="0" w:uiPriority="62" w:unhideWhenUsed="0"/>
+    <w:lsdException w:name="Medium Shading 1 Accent 6" w:semiHidden="0" w:uiPriority="63" w:unhideWhenUsed="0"/>
+    <w:lsdException w:name="Medium Shading 2 Accent 6" w:semiHidden="0" w:uiPriority="64" w:unhideWhenUsed="0"/>
+    <w:lsdException w:name="Medium List 1 Accent 6" w:semiHidden="0" w:uiPriority="65" w:unhideWhenUsed="0"/>
+    <w:lsdException w:name="Medium List 2 Accent 6" w:semiHidden="0" w:uiPriority="66" w:unhideWhenUsed="0"/>
+    <w:lsdException w:name="Medium Grid 1 Accent 6" w:semiHidden="0" w:uiPriority="67" w:unhideWhenUsed="0"/>
+    <w:lsdException w:name="Medium Grid 2 Accent 6" w:semiHidden="0" w:uiPriority="68" w:unhideWhenUsed="0"/>
+    <w:lsdException w:name="Medium Grid 3 Accent 6" w:semiHidden="0" w:uiPriority="69" w:unhideWhenUsed="0"/>
+    <w:lsdException w:name="Dark List Accent 6" w:semiHidden="0" w:uiPriority="70" w:unhideWhenUsed="0"/>
+    <w:lsdException w:name="Colorful Shading Accent 6" w:semiHidden="0" w:uiPriority="71" w:unhideWhenUsed="0"/>
+    <w:lsdException w:name="Colorful List Accent 6" w:semiHidden="0" w:uiPriority="72" w:unhideWhenUsed="0"/>
+    <w:lsdException w:name="Colorful Grid Accent 6" w:semiHidden="0" w:uiPriority="73" w:unhideWhenUsed="0"/>
+    <w:lsdException w:name="Subtle Emphasis" w:semiHidden="0" w:uiPriority="19" w:unhideWhenUsed="0" w:qFormat="1"/>
+    <w:lsdException w:name="Intense Emphasis" w:semiHidden="0" w:uiPriority="21" w:unhideWhenUsed="0" w:qFormat="1"/>
+    <w:lsdException w:name="Subtle Reference" w:semiHidden="0" w:uiPriority="31" w:unhideWhenUsed="0" w:qFormat="1"/>
+    <w:lsdException w:name="Intense Reference" w:semiHidden="0" w:uiPriority="32" w:unhideWhenUsed="0" w:qFormat="1"/>
+    <w:lsdException w:name="Book Title" w:semiHidden="0" w:uiPriority="33" w:unhideWhenUsed="0" w:qFormat="1"/>
+    <w:lsdException w:name="Bibliography" w:uiPriority="37"/>
+    <w:lsdException w:name="TOC Heading" w:uiPriority="39" w:qFormat="1"/>
+  </w:latentStyles>
+  <w:style w:type="paragraph" w:default="1" w:styleId="Normal">
+    <w:name w:val="Normal"/>
+    <w:qFormat/>
+  </w:style>
+  <w:style w:type="character" w:default="1" w:styleId="DefaultParagraphFont">
+    <w:name w:val="Default Paragraph Font"/>
+    <w:uiPriority w:val="1"/>
+    <w:semiHidden/>
+    <w:unhideWhenUsed/>
+  </w:style>
+  <w:style w:type="table" w:default="1" w:styleId="TableNormal">
+    <w:name w:val="Normal Table"/>
+    <w:uiPriority w:val="99"/>
+    <w:semiHidden/>
+    <w:unhideWhenUsed/>
+    <w:tblPr>
+      <w:tblInd w:w="0" w:type="dxa"/>
+      <w:tblCellMar>
+        <w:top w:w="0" w:type="dxa"/>
+        <w:left w:w="108" w:type="dxa"/>
+        <w:bottom w:w="0" w:type="dxa"/>
+        <w:right w:w="108" w:type="dxa"/>
+      </w:tblCellMar>
+    </w:tblPr>
+  </w:style>
+  <w:style w:type="numbering" w:default="1" w:styleId="NoList">
+    <w:name w:val="No List"/>
+    <w:uiPriority w:val="99"/>
+    <w:semiHidden/>
+    <w:unhideWhenUsed/>
   </w:style>
 </w:styles>
 </file>

</xml_diff>

<commit_message>
Tweaked Module Description.docx added Blank DTP Record.xlsx
Added note regarding tanslucency of JPanels, created spreadsheet
containing blank outline of tests for DTP.
</commit_message>
<xml_diff>
--- a/Documents/Submission Drafts/Module Description.docx
+++ b/Documents/Submission Drafts/Module Description.docx
@@ -1,6 +1,6 @@
 
 <file path=word/document.xml><?xml version="1.0" encoding="utf-8"?>
-<w:document xmlns:wpc="http://schemas.microsoft.com/office/word/2010/wordprocessingCanvas" xmlns:mc="http://schemas.openxmlformats.org/markup-compatibility/2006" xmlns:o="urn:schemas-microsoft-com:office:office" xmlns:r="http://schemas.openxmlformats.org/officeDocument/2006/relationships" xmlns:m="http://schemas.openxmlformats.org/officeDocument/2006/math" xmlns:v="urn:schemas-microsoft-com:vml" xmlns:wp14="http://schemas.microsoft.com/office/word/2010/wordprocessingDrawing" xmlns:wp="http://schemas.openxmlformats.org/drawingml/2006/wordprocessingDrawing" xmlns:w10="urn:schemas-microsoft-com:office:word" xmlns:w="http://schemas.openxmlformats.org/wordprocessingml/2006/main" xmlns:w14="http://schemas.microsoft.com/office/word/2010/wordml" xmlns:wpg="http://schemas.microsoft.com/office/word/2010/wordprocessingGroup" xmlns:wpi="http://schemas.microsoft.com/office/word/2010/wordprocessingInk" xmlns:wne="http://schemas.microsoft.com/office/word/2006/wordml" xmlns:wps="http://schemas.microsoft.com/office/word/2010/wordprocessingShape" mc:Ignorable="w14 wp14">
+<w:document xmlns:wpc="http://schemas.microsoft.com/office/word/2010/wordprocessingCanvas" xmlns:mc="http://schemas.openxmlformats.org/markup-compatibility/2006" xmlns:o="urn:schemas-microsoft-com:office:office" xmlns:r="http://schemas.openxmlformats.org/officeDocument/2006/relationships" xmlns:m="http://schemas.openxmlformats.org/officeDocument/2006/math" xmlns:v="urn:schemas-microsoft-com:vml" xmlns:wp14="http://schemas.microsoft.com/office/word/2010/wordprocessingDrawing" xmlns:wp="http://schemas.openxmlformats.org/drawingml/2006/wordprocessingDrawing" xmlns:w10="urn:schemas-microsoft-com:office:word" xmlns:w="http://schemas.openxmlformats.org/wordprocessingml/2006/main" xmlns:w14="http://schemas.microsoft.com/office/word/2010/wordml" xmlns:w15="http://schemas.microsoft.com/office/word/2012/wordml" xmlns:wpg="http://schemas.microsoft.com/office/word/2010/wordprocessingGroup" xmlns:wpi="http://schemas.microsoft.com/office/word/2010/wordprocessingInk" xmlns:wne="http://schemas.microsoft.com/office/word/2006/wordml" xmlns:wps="http://schemas.microsoft.com/office/word/2010/wordprocessingShape" mc:Ignorable="w14 w15 wp14">
   <w:body>
     <w:p>
       <w:pPr>
@@ -499,6 +499,17 @@
       <w:r>
         <w:t xml:space="preserve"> should be able to be displayed on-screen at once. This will make use of the layer tag to define in what order they should be visible to the viewer.</w:t>
       </w:r>
+      <w:r>
+        <w:t xml:space="preserve"> The returned </w:t>
+      </w:r>
+      <w:proofErr w:type="spellStart"/>
+      <w:r>
+        <w:t>JPanel</w:t>
+      </w:r>
+      <w:proofErr w:type="spellEnd"/>
+      <w:r>
+        <w:t xml:space="preserve"> will have a translucency of 0 so that it will seamlessly blend into the background of the slide.</w:t>
+      </w:r>
     </w:p>
     <w:p>
       <w:pPr>
@@ -529,6 +540,7 @@
         </w:numPr>
       </w:pPr>
       <w:r>
+        <w:lastRenderedPageBreak/>
         <w:t>Ability to render subscript</w:t>
       </w:r>
     </w:p>
@@ -541,351 +553,750 @@
         </w:numPr>
       </w:pPr>
       <w:r>
+        <w:t xml:space="preserve">Ability to render characters from Greek alphabet </w:t>
+      </w:r>
+    </w:p>
+    <w:p>
+      <w:pPr>
+        <w:pStyle w:val="ListParagraph"/>
+        <w:numPr>
+          <w:ilvl w:val="0"/>
+          <w:numId w:val="3"/>
+        </w:numPr>
+      </w:pPr>
+      <w:r>
+        <w:t>Ability to render a limited range of common mathematical operators and symbols</w:t>
+      </w:r>
+    </w:p>
+    <w:p>
+      <w:pPr>
+        <w:pStyle w:val="ListParagraph"/>
+        <w:numPr>
+          <w:ilvl w:val="0"/>
+          <w:numId w:val="3"/>
+        </w:numPr>
+      </w:pPr>
+      <w:r>
+        <w:t>Ability to highlight portions of the text</w:t>
+      </w:r>
+    </w:p>
+    <w:p>
+      <w:pPr>
+        <w:pStyle w:val="ListParagraph"/>
+        <w:numPr>
+          <w:ilvl w:val="0"/>
+          <w:numId w:val="3"/>
+        </w:numPr>
+      </w:pPr>
+      <w:r>
+        <w:t xml:space="preserve">Ability to set the orientation of text object within the </w:t>
+      </w:r>
+      <w:proofErr w:type="spellStart"/>
+      <w:r>
+        <w:t>JPanel</w:t>
+      </w:r>
+      <w:proofErr w:type="spellEnd"/>
+    </w:p>
+    <w:p>
+      <w:pPr>
+        <w:pStyle w:val="Heading1"/>
+      </w:pPr>
+      <w:r>
+        <w:t>Image Module</w:t>
+      </w:r>
+    </w:p>
+    <w:p>
+      <w:pPr>
+        <w:pStyle w:val="Heading2"/>
+      </w:pPr>
+      <w:r>
+        <w:t>Input Attributes (derived from PWS)</w:t>
+      </w:r>
+    </w:p>
+    <w:p>
+      <w:pPr>
+        <w:spacing w:after="0"/>
+      </w:pPr>
+      <w:r>
+        <w:t>Required;</w:t>
+      </w:r>
+    </w:p>
+    <w:p>
+      <w:pPr>
+        <w:pStyle w:val="ListParagraph"/>
+        <w:numPr>
+          <w:ilvl w:val="0"/>
+          <w:numId w:val="5"/>
+        </w:numPr>
+        <w:spacing w:after="0"/>
+      </w:pPr>
+      <w:r>
+        <w:t xml:space="preserve">String </w:t>
+      </w:r>
+      <w:proofErr w:type="spellStart"/>
+      <w:r>
+        <w:t>urlName</w:t>
+      </w:r>
+      <w:proofErr w:type="spellEnd"/>
+    </w:p>
+    <w:p>
+      <w:pPr>
+        <w:pStyle w:val="ListParagraph"/>
+        <w:numPr>
+          <w:ilvl w:val="0"/>
+          <w:numId w:val="5"/>
+        </w:numPr>
+        <w:spacing w:after="0"/>
+      </w:pPr>
+      <w:proofErr w:type="spellStart"/>
+      <w:r>
+        <w:t>Int</w:t>
+      </w:r>
+      <w:proofErr w:type="spellEnd"/>
+      <w:r>
+        <w:t xml:space="preserve"> </w:t>
+      </w:r>
+      <w:proofErr w:type="spellStart"/>
+      <w:r>
+        <w:t>xStart</w:t>
+      </w:r>
+      <w:proofErr w:type="spellEnd"/>
+    </w:p>
+    <w:p>
+      <w:pPr>
+        <w:pStyle w:val="ListParagraph"/>
+        <w:numPr>
+          <w:ilvl w:val="0"/>
+          <w:numId w:val="5"/>
+        </w:numPr>
+        <w:spacing w:after="0"/>
+      </w:pPr>
+      <w:proofErr w:type="spellStart"/>
+      <w:r>
+        <w:t>Int</w:t>
+      </w:r>
+      <w:proofErr w:type="spellEnd"/>
+      <w:r>
+        <w:t xml:space="preserve"> </w:t>
+      </w:r>
+      <w:proofErr w:type="spellStart"/>
+      <w:r>
+        <w:t>yStart</w:t>
+      </w:r>
+      <w:proofErr w:type="spellEnd"/>
+    </w:p>
+    <w:p>
+      <w:pPr>
+        <w:spacing w:after="0"/>
+      </w:pPr>
+    </w:p>
+    <w:p>
+      <w:pPr>
+        <w:spacing w:after="0"/>
+      </w:pPr>
+      <w:r>
+        <w:t>Optional;</w:t>
+      </w:r>
+    </w:p>
+    <w:p>
+      <w:pPr>
+        <w:pStyle w:val="ListParagraph"/>
+        <w:numPr>
+          <w:ilvl w:val="0"/>
+          <w:numId w:val="6"/>
+        </w:numPr>
+        <w:spacing w:after="0"/>
+      </w:pPr>
+      <w:proofErr w:type="spellStart"/>
+      <w:r>
+        <w:t>Int</w:t>
+      </w:r>
+      <w:proofErr w:type="spellEnd"/>
+      <w:r>
+        <w:t xml:space="preserve"> width</w:t>
+      </w:r>
+    </w:p>
+    <w:p>
+      <w:pPr>
+        <w:pStyle w:val="ListParagraph"/>
+        <w:numPr>
+          <w:ilvl w:val="0"/>
+          <w:numId w:val="6"/>
+        </w:numPr>
+        <w:spacing w:after="0"/>
+      </w:pPr>
+      <w:proofErr w:type="spellStart"/>
+      <w:r>
+        <w:t>Int</w:t>
+      </w:r>
+      <w:proofErr w:type="spellEnd"/>
+      <w:r>
+        <w:t xml:space="preserve"> height</w:t>
+      </w:r>
+    </w:p>
+    <w:p>
+      <w:pPr>
+        <w:pStyle w:val="ListParagraph"/>
+        <w:numPr>
+          <w:ilvl w:val="0"/>
+          <w:numId w:val="6"/>
+        </w:numPr>
+        <w:spacing w:after="0"/>
+      </w:pPr>
+      <w:proofErr w:type="spellStart"/>
+      <w:r>
+        <w:t>Int</w:t>
+      </w:r>
+      <w:proofErr w:type="spellEnd"/>
+      <w:r>
+        <w:t xml:space="preserve"> </w:t>
+      </w:r>
+      <w:proofErr w:type="spellStart"/>
+      <w:r>
+        <w:t>startTime</w:t>
+      </w:r>
+      <w:proofErr w:type="spellEnd"/>
+    </w:p>
+    <w:p>
+      <w:pPr>
+        <w:pStyle w:val="ListParagraph"/>
+        <w:numPr>
+          <w:ilvl w:val="0"/>
+          <w:numId w:val="6"/>
+        </w:numPr>
+        <w:spacing w:after="0"/>
+      </w:pPr>
+      <w:proofErr w:type="spellStart"/>
+      <w:r>
+        <w:t>Int</w:t>
+      </w:r>
+      <w:proofErr w:type="spellEnd"/>
+      <w:r>
+        <w:t xml:space="preserve"> duration</w:t>
+      </w:r>
+    </w:p>
+    <w:p>
+      <w:pPr>
+        <w:pStyle w:val="ListParagraph"/>
+        <w:numPr>
+          <w:ilvl w:val="0"/>
+          <w:numId w:val="6"/>
+        </w:numPr>
+        <w:spacing w:after="0"/>
+      </w:pPr>
+      <w:proofErr w:type="spellStart"/>
+      <w:r>
+        <w:t>Int</w:t>
+      </w:r>
+      <w:proofErr w:type="spellEnd"/>
+      <w:r>
+        <w:t xml:space="preserve"> layer</w:t>
+      </w:r>
+    </w:p>
+    <w:p>
+      <w:pPr>
+        <w:pStyle w:val="ListParagraph"/>
+        <w:numPr>
+          <w:ilvl w:val="0"/>
+          <w:numId w:val="6"/>
+        </w:numPr>
+        <w:spacing w:after="0"/>
+      </w:pPr>
+      <w:proofErr w:type="spellStart"/>
+      <w:r>
+        <w:t>Int</w:t>
+      </w:r>
+      <w:proofErr w:type="spellEnd"/>
+      <w:r>
+        <w:t xml:space="preserve"> branch</w:t>
+      </w:r>
+    </w:p>
+    <w:p>
+      <w:pPr>
+        <w:pStyle w:val="ListParagraph"/>
+        <w:numPr>
+          <w:ilvl w:val="0"/>
+          <w:numId w:val="6"/>
+        </w:numPr>
+        <w:spacing w:after="0"/>
+      </w:pPr>
+      <w:proofErr w:type="spellStart"/>
+      <w:r>
+        <w:t>Int</w:t>
+      </w:r>
+      <w:proofErr w:type="spellEnd"/>
+      <w:r>
+        <w:t xml:space="preserve"> orientation</w:t>
+      </w:r>
+    </w:p>
+    <w:p>
+      <w:pPr>
+        <w:spacing w:after="0"/>
+      </w:pPr>
+    </w:p>
+    <w:p>
+      <w:pPr>
+        <w:spacing w:after="0"/>
+      </w:pPr>
+      <w:r>
+        <w:t>Accepted File Formats;</w:t>
+      </w:r>
+    </w:p>
+    <w:p>
+      <w:pPr>
+        <w:pStyle w:val="ListParagraph"/>
+        <w:numPr>
+          <w:ilvl w:val="0"/>
+          <w:numId w:val="7"/>
+        </w:numPr>
+        <w:spacing w:after="0"/>
+      </w:pPr>
+      <w:r>
+        <w:t>PNG</w:t>
+      </w:r>
+    </w:p>
+    <w:p>
+      <w:pPr>
+        <w:pStyle w:val="ListParagraph"/>
+        <w:numPr>
+          <w:ilvl w:val="0"/>
+          <w:numId w:val="7"/>
+        </w:numPr>
+        <w:spacing w:after="0"/>
+      </w:pPr>
+      <w:r>
+        <w:t>JPG</w:t>
+      </w:r>
+    </w:p>
+    <w:p>
+      <w:pPr>
+        <w:pStyle w:val="ListParagraph"/>
+        <w:numPr>
+          <w:ilvl w:val="0"/>
+          <w:numId w:val="7"/>
+        </w:numPr>
+        <w:spacing w:after="0"/>
+      </w:pPr>
+      <w:r>
+        <w:t>GIF</w:t>
+      </w:r>
+    </w:p>
+    <w:p>
+      <w:pPr>
+        <w:spacing w:after="0"/>
+      </w:pPr>
+    </w:p>
+    <w:p>
+      <w:pPr>
+        <w:pStyle w:val="Heading2"/>
+      </w:pPr>
+      <w:r>
+        <w:t>Outputs</w:t>
+      </w:r>
+    </w:p>
+    <w:p>
+      <w:r>
+        <w:t xml:space="preserve">A </w:t>
+      </w:r>
+      <w:proofErr w:type="spellStart"/>
+      <w:r>
+        <w:t>JPanel</w:t>
+      </w:r>
+      <w:proofErr w:type="spellEnd"/>
+      <w:r>
+        <w:t xml:space="preserve"> fitted around the size of the image. If the height and width tags are specified, these will be used to define the size of the </w:t>
+      </w:r>
+      <w:proofErr w:type="spellStart"/>
+      <w:r>
+        <w:t>JPanel</w:t>
+      </w:r>
+      <w:proofErr w:type="spellEnd"/>
+      <w:r>
+        <w:t>. Otherwise the size will be derived from the image itself.</w:t>
+      </w:r>
+    </w:p>
+    <w:p>
+      <w:r>
+        <w:t xml:space="preserve">A </w:t>
+      </w:r>
+      <w:proofErr w:type="spellStart"/>
+      <w:r>
+        <w:t>JPanel</w:t>
+      </w:r>
+      <w:proofErr w:type="spellEnd"/>
+      <w:r>
+        <w:t xml:space="preserve"> containing a single rendered image will be returned. The returned </w:t>
+      </w:r>
+      <w:proofErr w:type="spellStart"/>
+      <w:r>
+        <w:t>JPanel</w:t>
+      </w:r>
+      <w:proofErr w:type="spellEnd"/>
+      <w:r>
+        <w:t xml:space="preserve"> will need to be placed at the correct location on-screen, which will require implementation by individual teams. This is due to different teams using different portions or areas of the screen, and a provided implementation would likely be incorrect for others.</w:t>
+      </w:r>
+    </w:p>
+    <w:p>
+      <w:r>
+        <w:t xml:space="preserve">Multiple </w:t>
+      </w:r>
+      <w:proofErr w:type="spellStart"/>
+      <w:r>
+        <w:t>JPanels</w:t>
+      </w:r>
+      <w:proofErr w:type="spellEnd"/>
+      <w:r>
+        <w:t xml:space="preserve"> should be able to be displayed on-screen at once. This will make use of the layer tag to define in what order they should be visible to the viewer.</w:t>
+      </w:r>
+      <w:r>
+        <w:t xml:space="preserve"> </w:t>
+      </w:r>
+      <w:r>
+        <w:t xml:space="preserve">The returned </w:t>
+      </w:r>
+      <w:proofErr w:type="spellStart"/>
+      <w:r>
+        <w:t>JPanel</w:t>
+      </w:r>
+      <w:proofErr w:type="spellEnd"/>
+      <w:r>
+        <w:t xml:space="preserve"> will have a translucency of 0 so that it will seamlessly blend into the background of the slide.</w:t>
+      </w:r>
+    </w:p>
+    <w:p>
+      <w:pPr>
+        <w:pStyle w:val="Heading2"/>
+      </w:pPr>
+      <w:r>
+        <w:t>Additional Functionality</w:t>
+      </w:r>
+    </w:p>
+    <w:p>
+      <w:pPr>
+        <w:pStyle w:val="ListParagraph"/>
+        <w:numPr>
+          <w:ilvl w:val="0"/>
+          <w:numId w:val="8"/>
+        </w:numPr>
+      </w:pPr>
+      <w:r>
+        <w:t xml:space="preserve">Ability to set the orientation of the image object within the </w:t>
+      </w:r>
+      <w:proofErr w:type="spellStart"/>
+      <w:r>
+        <w:t>JPanel</w:t>
+      </w:r>
+      <w:proofErr w:type="spellEnd"/>
+    </w:p>
+    <w:p>
+      <w:pPr>
+        <w:pStyle w:val="Heading1"/>
+      </w:pPr>
+      <w:r>
         <w:lastRenderedPageBreak/>
-        <w:t xml:space="preserve">Ability to render characters from Greek alphabet </w:t>
-      </w:r>
-    </w:p>
-    <w:p>
-      <w:pPr>
-        <w:pStyle w:val="ListParagraph"/>
-        <w:numPr>
-          <w:ilvl w:val="0"/>
-          <w:numId w:val="3"/>
-        </w:numPr>
-      </w:pPr>
-      <w:r>
-        <w:t>Ability to render a limited range of common mathematical operators and symbols</w:t>
-      </w:r>
-    </w:p>
-    <w:p>
-      <w:pPr>
-        <w:pStyle w:val="ListParagraph"/>
-        <w:numPr>
-          <w:ilvl w:val="0"/>
-          <w:numId w:val="3"/>
-        </w:numPr>
-      </w:pPr>
-      <w:r>
-        <w:t>Ability to highlight portions of the text</w:t>
-      </w:r>
-    </w:p>
-    <w:p>
-      <w:pPr>
-        <w:pStyle w:val="ListParagraph"/>
-        <w:numPr>
-          <w:ilvl w:val="0"/>
-          <w:numId w:val="3"/>
-        </w:numPr>
-      </w:pPr>
-      <w:r>
-        <w:t xml:space="preserve">Ability to set the orientation of text object within the </w:t>
+        <w:t>Video Module</w:t>
+      </w:r>
+    </w:p>
+    <w:p>
+      <w:pPr>
+        <w:pStyle w:val="Heading2"/>
+      </w:pPr>
+      <w:r>
+        <w:t>Input Attributes (derived from PWS)</w:t>
+      </w:r>
+    </w:p>
+    <w:p>
+      <w:r>
+        <w:t>Required;</w:t>
+      </w:r>
+    </w:p>
+    <w:p>
+      <w:pPr>
+        <w:pStyle w:val="ListParagraph"/>
+        <w:numPr>
+          <w:ilvl w:val="0"/>
+          <w:numId w:val="8"/>
+        </w:numPr>
+      </w:pPr>
+      <w:r>
+        <w:t xml:space="preserve">String </w:t>
+      </w:r>
+      <w:proofErr w:type="spellStart"/>
+      <w:r>
+        <w:t>urlName</w:t>
+      </w:r>
+      <w:proofErr w:type="spellEnd"/>
+    </w:p>
+    <w:p>
+      <w:pPr>
+        <w:pStyle w:val="ListParagraph"/>
+        <w:numPr>
+          <w:ilvl w:val="0"/>
+          <w:numId w:val="8"/>
+        </w:numPr>
+      </w:pPr>
+      <w:proofErr w:type="spellStart"/>
+      <w:r>
+        <w:t>Int</w:t>
+      </w:r>
+      <w:proofErr w:type="spellEnd"/>
+      <w:r>
+        <w:t xml:space="preserve"> </w:t>
+      </w:r>
+      <w:proofErr w:type="spellStart"/>
+      <w:r>
+        <w:t>xStart</w:t>
+      </w:r>
+      <w:proofErr w:type="spellEnd"/>
+    </w:p>
+    <w:p>
+      <w:pPr>
+        <w:pStyle w:val="ListParagraph"/>
+        <w:numPr>
+          <w:ilvl w:val="0"/>
+          <w:numId w:val="8"/>
+        </w:numPr>
+      </w:pPr>
+      <w:proofErr w:type="spellStart"/>
+      <w:r>
+        <w:t>Int</w:t>
+      </w:r>
+      <w:proofErr w:type="spellEnd"/>
+      <w:r>
+        <w:t xml:space="preserve"> </w:t>
+      </w:r>
+      <w:proofErr w:type="spellStart"/>
+      <w:r>
+        <w:t>yStart</w:t>
+      </w:r>
+      <w:proofErr w:type="spellEnd"/>
+    </w:p>
+    <w:p>
+      <w:pPr>
+        <w:spacing w:after="0"/>
+      </w:pPr>
+      <w:r>
+        <w:t>Optional;</w:t>
+      </w:r>
+    </w:p>
+    <w:p>
+      <w:pPr>
+        <w:pStyle w:val="ListParagraph"/>
+        <w:numPr>
+          <w:ilvl w:val="0"/>
+          <w:numId w:val="9"/>
+        </w:numPr>
+        <w:spacing w:after="0"/>
+      </w:pPr>
+      <w:r>
+        <w:t>Boolean loop</w:t>
+      </w:r>
+    </w:p>
+    <w:p>
+      <w:pPr>
+        <w:pStyle w:val="ListParagraph"/>
+        <w:numPr>
+          <w:ilvl w:val="0"/>
+          <w:numId w:val="9"/>
+        </w:numPr>
+        <w:spacing w:after="0"/>
+      </w:pPr>
+      <w:proofErr w:type="spellStart"/>
+      <w:r>
+        <w:t>Int</w:t>
+      </w:r>
+      <w:proofErr w:type="spellEnd"/>
+      <w:r>
+        <w:t xml:space="preserve"> </w:t>
+      </w:r>
+      <w:proofErr w:type="spellStart"/>
+      <w:r>
+        <w:t>startTime</w:t>
+      </w:r>
+      <w:proofErr w:type="spellEnd"/>
+    </w:p>
+    <w:p>
+      <w:pPr>
+        <w:pStyle w:val="ListParagraph"/>
+        <w:numPr>
+          <w:ilvl w:val="0"/>
+          <w:numId w:val="9"/>
+        </w:numPr>
+      </w:pPr>
+      <w:proofErr w:type="spellStart"/>
+      <w:r>
+        <w:t>Int</w:t>
+      </w:r>
+      <w:proofErr w:type="spellEnd"/>
+      <w:r>
+        <w:t xml:space="preserve"> playtime</w:t>
+      </w:r>
+    </w:p>
+    <w:p>
+      <w:pPr>
+        <w:pStyle w:val="ListParagraph"/>
+        <w:numPr>
+          <w:ilvl w:val="0"/>
+          <w:numId w:val="9"/>
+        </w:numPr>
+      </w:pPr>
+      <w:proofErr w:type="spellStart"/>
+      <w:r>
+        <w:t>Int</w:t>
+      </w:r>
+      <w:proofErr w:type="spellEnd"/>
+      <w:r>
+        <w:t xml:space="preserve"> duration</w:t>
+      </w:r>
+    </w:p>
+    <w:p>
+      <w:pPr>
+        <w:pStyle w:val="ListParagraph"/>
+        <w:numPr>
+          <w:ilvl w:val="0"/>
+          <w:numId w:val="9"/>
+        </w:numPr>
+      </w:pPr>
+      <w:proofErr w:type="spellStart"/>
+      <w:r>
+        <w:t>Int</w:t>
+      </w:r>
+      <w:proofErr w:type="spellEnd"/>
+      <w:r>
+        <w:t xml:space="preserve"> layer</w:t>
+      </w:r>
+    </w:p>
+    <w:p>
+      <w:pPr>
+        <w:pStyle w:val="ListParagraph"/>
+        <w:numPr>
+          <w:ilvl w:val="0"/>
+          <w:numId w:val="9"/>
+        </w:numPr>
+      </w:pPr>
+      <w:proofErr w:type="spellStart"/>
+      <w:r>
+        <w:t>Int</w:t>
+      </w:r>
+      <w:proofErr w:type="spellEnd"/>
+      <w:r>
+        <w:t xml:space="preserve"> </w:t>
+      </w:r>
+      <w:proofErr w:type="spellStart"/>
+      <w:r>
+        <w:t>oreientation</w:t>
+      </w:r>
+      <w:proofErr w:type="spellEnd"/>
+    </w:p>
+    <w:p>
+      <w:pPr>
+        <w:spacing w:after="0"/>
+      </w:pPr>
+      <w:r>
+        <w:t>Accepted File Formats;</w:t>
+      </w:r>
+    </w:p>
+    <w:p>
+      <w:pPr>
+        <w:pStyle w:val="ListParagraph"/>
+        <w:numPr>
+          <w:ilvl w:val="0"/>
+          <w:numId w:val="10"/>
+        </w:numPr>
+        <w:spacing w:after="0"/>
+      </w:pPr>
+      <w:r>
+        <w:t>MP4</w:t>
+      </w:r>
+    </w:p>
+    <w:p>
+      <w:pPr>
+        <w:pStyle w:val="ListParagraph"/>
+        <w:numPr>
+          <w:ilvl w:val="0"/>
+          <w:numId w:val="10"/>
+        </w:numPr>
+        <w:spacing w:after="0"/>
+      </w:pPr>
+      <w:r>
+        <w:t>AVI</w:t>
+      </w:r>
+    </w:p>
+    <w:p>
+      <w:pPr>
+        <w:spacing w:after="0"/>
+      </w:pPr>
+    </w:p>
+    <w:p>
+      <w:pPr>
+        <w:pStyle w:val="Heading2"/>
+      </w:pPr>
+      <w:r>
+        <w:t>Outputs</w:t>
+      </w:r>
+    </w:p>
+    <w:p>
+      <w:r>
+        <w:t xml:space="preserve">A </w:t>
       </w:r>
       <w:proofErr w:type="spellStart"/>
       <w:r>
         <w:t>JPanel</w:t>
       </w:r>
       <w:proofErr w:type="spellEnd"/>
-    </w:p>
-    <w:p>
-      <w:pPr>
-        <w:pStyle w:val="Heading1"/>
-      </w:pPr>
-      <w:r>
-        <w:t>Image Module</w:t>
-      </w:r>
-    </w:p>
-    <w:p>
-      <w:pPr>
-        <w:pStyle w:val="Heading2"/>
-      </w:pPr>
-      <w:r>
-        <w:t>Input Attributes (derived from PWS)</w:t>
-      </w:r>
-    </w:p>
-    <w:p>
-      <w:pPr>
-        <w:spacing w:after="0"/>
-      </w:pPr>
-      <w:r>
-        <w:t>Required;</w:t>
-      </w:r>
-    </w:p>
-    <w:p>
-      <w:pPr>
-        <w:pStyle w:val="ListParagraph"/>
-        <w:numPr>
-          <w:ilvl w:val="0"/>
-          <w:numId w:val="5"/>
-        </w:numPr>
-        <w:spacing w:after="0"/>
-      </w:pPr>
-      <w:r>
-        <w:t xml:space="preserve">String </w:t>
-      </w:r>
-      <w:proofErr w:type="spellStart"/>
-      <w:r>
-        <w:t>urlName</w:t>
-      </w:r>
-      <w:proofErr w:type="spellEnd"/>
-    </w:p>
-    <w:p>
-      <w:pPr>
-        <w:pStyle w:val="ListParagraph"/>
-        <w:numPr>
-          <w:ilvl w:val="0"/>
-          <w:numId w:val="5"/>
-        </w:numPr>
-        <w:spacing w:after="0"/>
-      </w:pPr>
-      <w:proofErr w:type="spellStart"/>
-      <w:r>
-        <w:t>Int</w:t>
-      </w:r>
-      <w:proofErr w:type="spellEnd"/>
+      <w:r>
+        <w:t xml:space="preserve"> fitted around the initial size of the video. The size will be derived from the first frame of the video itself. A control bar containing common video features (see below), will be overlaid</w:t>
+      </w:r>
+      <w:r>
+        <w:t xml:space="preserve"> on the bottom portion of the video, but within the </w:t>
+      </w:r>
+      <w:proofErr w:type="spellStart"/>
+      <w:r>
+        <w:t>JPanel</w:t>
+      </w:r>
+      <w:proofErr w:type="spellEnd"/>
+      <w:r>
+        <w:t>.</w:t>
+      </w:r>
+    </w:p>
+    <w:p>
+      <w:r>
+        <w:t xml:space="preserve">A </w:t>
+      </w:r>
+      <w:proofErr w:type="spellStart"/>
+      <w:r>
+        <w:t>JPanel</w:t>
+      </w:r>
+      <w:proofErr w:type="spellEnd"/>
+      <w:r>
+        <w:t xml:space="preserve"> containing a video object will be returned. The returned </w:t>
+      </w:r>
+      <w:proofErr w:type="spellStart"/>
+      <w:r>
+        <w:t>JPanel</w:t>
+      </w:r>
+      <w:proofErr w:type="spellEnd"/>
+      <w:r>
+        <w:t xml:space="preserve"> will need to be placed at the correct location on-screen, which will require implementation by individual teams. This is due to different teams using different portions or areas of the screen, and a provided implementation would likely be incorrect for others.</w:t>
+      </w:r>
+    </w:p>
+    <w:p>
+      <w:r>
+        <w:t xml:space="preserve">Multiple </w:t>
+      </w:r>
+      <w:proofErr w:type="spellStart"/>
+      <w:r>
+        <w:t>JPanels</w:t>
+      </w:r>
+      <w:proofErr w:type="spellEnd"/>
+      <w:r>
+        <w:t xml:space="preserve"> should be able to be displayed on-screen at once. This will make use of the layer tag to define in what order they should be visible to the viewer.</w:t>
+      </w:r>
       <w:r>
         <w:t xml:space="preserve"> </w:t>
       </w:r>
-      <w:proofErr w:type="spellStart"/>
-      <w:r>
-        <w:t>xStart</w:t>
-      </w:r>
-      <w:proofErr w:type="spellEnd"/>
-    </w:p>
-    <w:p>
-      <w:pPr>
-        <w:pStyle w:val="ListParagraph"/>
-        <w:numPr>
-          <w:ilvl w:val="0"/>
-          <w:numId w:val="5"/>
-        </w:numPr>
-        <w:spacing w:after="0"/>
-      </w:pPr>
-      <w:proofErr w:type="spellStart"/>
-      <w:r>
-        <w:t>Int</w:t>
-      </w:r>
-      <w:proofErr w:type="spellEnd"/>
-      <w:r>
-        <w:t xml:space="preserve"> </w:t>
-      </w:r>
-      <w:proofErr w:type="spellStart"/>
-      <w:r>
-        <w:t>yStart</w:t>
-      </w:r>
-      <w:proofErr w:type="spellEnd"/>
-    </w:p>
-    <w:p>
-      <w:pPr>
-        <w:spacing w:after="0"/>
-      </w:pPr>
-    </w:p>
-    <w:p>
-      <w:pPr>
-        <w:spacing w:after="0"/>
-      </w:pPr>
-      <w:r>
-        <w:t>Optional;</w:t>
-      </w:r>
-    </w:p>
-    <w:p>
-      <w:pPr>
-        <w:pStyle w:val="ListParagraph"/>
-        <w:numPr>
-          <w:ilvl w:val="0"/>
-          <w:numId w:val="6"/>
-        </w:numPr>
-        <w:spacing w:after="0"/>
-      </w:pPr>
-      <w:proofErr w:type="spellStart"/>
-      <w:r>
-        <w:t>Int</w:t>
-      </w:r>
-      <w:proofErr w:type="spellEnd"/>
-      <w:r>
-        <w:t xml:space="preserve"> width</w:t>
-      </w:r>
-    </w:p>
-    <w:p>
-      <w:pPr>
-        <w:pStyle w:val="ListParagraph"/>
-        <w:numPr>
-          <w:ilvl w:val="0"/>
-          <w:numId w:val="6"/>
-        </w:numPr>
-        <w:spacing w:after="0"/>
-      </w:pPr>
-      <w:proofErr w:type="spellStart"/>
-      <w:r>
-        <w:t>Int</w:t>
-      </w:r>
-      <w:proofErr w:type="spellEnd"/>
-      <w:r>
-        <w:t xml:space="preserve"> height</w:t>
-      </w:r>
-    </w:p>
-    <w:p>
-      <w:pPr>
-        <w:pStyle w:val="ListParagraph"/>
-        <w:numPr>
-          <w:ilvl w:val="0"/>
-          <w:numId w:val="6"/>
-        </w:numPr>
-        <w:spacing w:after="0"/>
-      </w:pPr>
-      <w:proofErr w:type="spellStart"/>
-      <w:r>
-        <w:t>Int</w:t>
-      </w:r>
-      <w:proofErr w:type="spellEnd"/>
-      <w:r>
-        <w:t xml:space="preserve"> </w:t>
-      </w:r>
-      <w:proofErr w:type="spellStart"/>
-      <w:r>
-        <w:t>startTime</w:t>
-      </w:r>
-      <w:proofErr w:type="spellEnd"/>
-    </w:p>
-    <w:p>
-      <w:pPr>
-        <w:pStyle w:val="ListParagraph"/>
-        <w:numPr>
-          <w:ilvl w:val="0"/>
-          <w:numId w:val="6"/>
-        </w:numPr>
-        <w:spacing w:after="0"/>
-      </w:pPr>
-      <w:proofErr w:type="spellStart"/>
-      <w:r>
-        <w:t>Int</w:t>
-      </w:r>
-      <w:proofErr w:type="spellEnd"/>
-      <w:r>
-        <w:t xml:space="preserve"> duration</w:t>
-      </w:r>
-    </w:p>
-    <w:p>
-      <w:pPr>
-        <w:pStyle w:val="ListParagraph"/>
-        <w:numPr>
-          <w:ilvl w:val="0"/>
-          <w:numId w:val="6"/>
-        </w:numPr>
-        <w:spacing w:after="0"/>
-      </w:pPr>
-      <w:proofErr w:type="spellStart"/>
-      <w:r>
-        <w:t>Int</w:t>
-      </w:r>
-      <w:proofErr w:type="spellEnd"/>
-      <w:r>
-        <w:t xml:space="preserve"> layer</w:t>
-      </w:r>
-    </w:p>
-    <w:p>
-      <w:pPr>
-        <w:pStyle w:val="ListParagraph"/>
-        <w:numPr>
-          <w:ilvl w:val="0"/>
-          <w:numId w:val="6"/>
-        </w:numPr>
-        <w:spacing w:after="0"/>
-      </w:pPr>
-      <w:proofErr w:type="spellStart"/>
-      <w:r>
-        <w:t>Int</w:t>
-      </w:r>
-      <w:proofErr w:type="spellEnd"/>
-      <w:r>
-        <w:t xml:space="preserve"> branch</w:t>
-      </w:r>
-    </w:p>
-    <w:p>
-      <w:pPr>
-        <w:pStyle w:val="ListParagraph"/>
-        <w:numPr>
-          <w:ilvl w:val="0"/>
-          <w:numId w:val="6"/>
-        </w:numPr>
-        <w:spacing w:after="0"/>
-      </w:pPr>
-      <w:proofErr w:type="spellStart"/>
-      <w:r>
-        <w:t>Int</w:t>
-      </w:r>
-      <w:proofErr w:type="spellEnd"/>
-      <w:r>
-        <w:t xml:space="preserve"> orientation</w:t>
-      </w:r>
-    </w:p>
-    <w:p>
-      <w:pPr>
-        <w:spacing w:after="0"/>
-      </w:pPr>
-    </w:p>
-    <w:p>
-      <w:pPr>
-        <w:spacing w:after="0"/>
-      </w:pPr>
-      <w:r>
-        <w:t>Accepted File Formats;</w:t>
-      </w:r>
-    </w:p>
-    <w:p>
-      <w:pPr>
-        <w:pStyle w:val="ListParagraph"/>
-        <w:numPr>
-          <w:ilvl w:val="0"/>
-          <w:numId w:val="7"/>
-        </w:numPr>
-        <w:spacing w:after="0"/>
-      </w:pPr>
-      <w:r>
-        <w:t>PNG</w:t>
-      </w:r>
-    </w:p>
-    <w:p>
-      <w:pPr>
-        <w:pStyle w:val="ListParagraph"/>
-        <w:numPr>
-          <w:ilvl w:val="0"/>
-          <w:numId w:val="7"/>
-        </w:numPr>
-        <w:spacing w:after="0"/>
-      </w:pPr>
-      <w:r>
-        <w:t>JPG</w:t>
-      </w:r>
-    </w:p>
-    <w:p>
-      <w:pPr>
-        <w:pStyle w:val="ListParagraph"/>
-        <w:numPr>
-          <w:ilvl w:val="0"/>
-          <w:numId w:val="7"/>
-        </w:numPr>
-        <w:spacing w:after="0"/>
-      </w:pPr>
-      <w:r>
-        <w:t>GIF</w:t>
-      </w:r>
-    </w:p>
-    <w:p>
-      <w:pPr>
-        <w:spacing w:after="0"/>
-      </w:pPr>
-    </w:p>
-    <w:p>
-      <w:pPr>
-        <w:pStyle w:val="Heading2"/>
-      </w:pPr>
-      <w:r>
-        <w:t>Outputs</w:t>
-      </w:r>
-    </w:p>
-    <w:p>
-      <w:r>
-        <w:t xml:space="preserve">A </w:t>
+      <w:r>
+        <w:t xml:space="preserve">The returned </w:t>
       </w:r>
       <w:proofErr w:type="spellStart"/>
       <w:r>
@@ -893,379 +1304,7 @@
       </w:r>
       <w:proofErr w:type="spellEnd"/>
       <w:r>
-        <w:t xml:space="preserve"> fitted around the size of the image. If the height and width tags are specified, these will be used to define the size of the </w:t>
-      </w:r>
-      <w:proofErr w:type="spellStart"/>
-      <w:r>
-        <w:t>JPanel</w:t>
-      </w:r>
-      <w:proofErr w:type="spellEnd"/>
-      <w:r>
-        <w:t>. Otherwise the size will be derived from the image itself.</w:t>
-      </w:r>
-    </w:p>
-    <w:p>
-      <w:r>
-        <w:t xml:space="preserve">A </w:t>
-      </w:r>
-      <w:proofErr w:type="spellStart"/>
-      <w:r>
-        <w:t>JPanel</w:t>
-      </w:r>
-      <w:proofErr w:type="spellEnd"/>
-      <w:r>
-        <w:t xml:space="preserve"> containing a single rendered image will be returned. The returned </w:t>
-      </w:r>
-      <w:proofErr w:type="spellStart"/>
-      <w:r>
-        <w:t>JPanel</w:t>
-      </w:r>
-      <w:proofErr w:type="spellEnd"/>
-      <w:r>
-        <w:t xml:space="preserve"> will need to be placed at the correct location on-screen, which will require implementation by individual teams. This is due to different teams using different portions or areas of the screen, and a provided implementation would likely be incorrect for others.</w:t>
-      </w:r>
-    </w:p>
-    <w:p>
-      <w:r>
-        <w:t xml:space="preserve">Multiple </w:t>
-      </w:r>
-      <w:proofErr w:type="spellStart"/>
-      <w:r>
-        <w:t>JPanels</w:t>
-      </w:r>
-      <w:proofErr w:type="spellEnd"/>
-      <w:r>
-        <w:t xml:space="preserve"> should be able to be displayed on-screen at once. This will make use of the layer tag to define in what order they should be visible to the viewer.</w:t>
-      </w:r>
-    </w:p>
-    <w:p>
-      <w:pPr>
-        <w:pStyle w:val="Heading2"/>
-      </w:pPr>
-      <w:r>
-        <w:t>Additional Functionality</w:t>
-      </w:r>
-    </w:p>
-    <w:p>
-      <w:pPr>
-        <w:pStyle w:val="ListParagraph"/>
-        <w:numPr>
-          <w:ilvl w:val="0"/>
-          <w:numId w:val="8"/>
-        </w:numPr>
-      </w:pPr>
-      <w:r>
-        <w:t xml:space="preserve">Ability to set the orientation of the image object within the </w:t>
-      </w:r>
-      <w:proofErr w:type="spellStart"/>
-      <w:r>
-        <w:t>JPanel</w:t>
-      </w:r>
-      <w:proofErr w:type="spellEnd"/>
-    </w:p>
-    <w:p>
-      <w:pPr>
-        <w:pStyle w:val="Heading1"/>
-      </w:pPr>
-      <w:r>
-        <w:t>Video Module</w:t>
-      </w:r>
-    </w:p>
-    <w:p>
-      <w:pPr>
-        <w:pStyle w:val="Heading2"/>
-      </w:pPr>
-      <w:r>
-        <w:t>Input Attributes (derived from PWS)</w:t>
-      </w:r>
-    </w:p>
-    <w:p>
-      <w:r>
-        <w:t>Required;</w:t>
-      </w:r>
-    </w:p>
-    <w:p>
-      <w:pPr>
-        <w:pStyle w:val="ListParagraph"/>
-        <w:numPr>
-          <w:ilvl w:val="0"/>
-          <w:numId w:val="8"/>
-        </w:numPr>
-      </w:pPr>
-      <w:r>
-        <w:lastRenderedPageBreak/>
-        <w:t xml:space="preserve">String </w:t>
-      </w:r>
-      <w:proofErr w:type="spellStart"/>
-      <w:r>
-        <w:t>urlName</w:t>
-      </w:r>
-      <w:proofErr w:type="spellEnd"/>
-    </w:p>
-    <w:p>
-      <w:pPr>
-        <w:pStyle w:val="ListParagraph"/>
-        <w:numPr>
-          <w:ilvl w:val="0"/>
-          <w:numId w:val="8"/>
-        </w:numPr>
-      </w:pPr>
-      <w:proofErr w:type="spellStart"/>
-      <w:r>
-        <w:t>Int</w:t>
-      </w:r>
-      <w:proofErr w:type="spellEnd"/>
-      <w:r>
-        <w:t xml:space="preserve"> </w:t>
-      </w:r>
-      <w:proofErr w:type="spellStart"/>
-      <w:r>
-        <w:t>xStart</w:t>
-      </w:r>
-      <w:proofErr w:type="spellEnd"/>
-    </w:p>
-    <w:p>
-      <w:pPr>
-        <w:pStyle w:val="ListParagraph"/>
-        <w:numPr>
-          <w:ilvl w:val="0"/>
-          <w:numId w:val="8"/>
-        </w:numPr>
-      </w:pPr>
-      <w:proofErr w:type="spellStart"/>
-      <w:r>
-        <w:t>Int</w:t>
-      </w:r>
-      <w:proofErr w:type="spellEnd"/>
-      <w:r>
-        <w:t xml:space="preserve"> </w:t>
-      </w:r>
-      <w:proofErr w:type="spellStart"/>
-      <w:r>
-        <w:t>yStart</w:t>
-      </w:r>
-      <w:proofErr w:type="spellEnd"/>
-    </w:p>
-    <w:p>
-      <w:pPr>
-        <w:spacing w:after="0"/>
-      </w:pPr>
-      <w:r>
-        <w:t>Optional;</w:t>
-      </w:r>
-    </w:p>
-    <w:p>
-      <w:pPr>
-        <w:pStyle w:val="ListParagraph"/>
-        <w:numPr>
-          <w:ilvl w:val="0"/>
-          <w:numId w:val="9"/>
-        </w:numPr>
-        <w:spacing w:after="0"/>
-      </w:pPr>
-      <w:r>
-        <w:t>Boolean loop</w:t>
-      </w:r>
-    </w:p>
-    <w:p>
-      <w:pPr>
-        <w:pStyle w:val="ListParagraph"/>
-        <w:numPr>
-          <w:ilvl w:val="0"/>
-          <w:numId w:val="9"/>
-        </w:numPr>
-        <w:spacing w:after="0"/>
-      </w:pPr>
-      <w:proofErr w:type="spellStart"/>
-      <w:r>
-        <w:t>Int</w:t>
-      </w:r>
-      <w:proofErr w:type="spellEnd"/>
-      <w:r>
-        <w:t xml:space="preserve"> </w:t>
-      </w:r>
-      <w:proofErr w:type="spellStart"/>
-      <w:r>
-        <w:t>startTime</w:t>
-      </w:r>
-      <w:proofErr w:type="spellEnd"/>
-    </w:p>
-    <w:p>
-      <w:pPr>
-        <w:pStyle w:val="ListParagraph"/>
-        <w:numPr>
-          <w:ilvl w:val="0"/>
-          <w:numId w:val="9"/>
-        </w:numPr>
-      </w:pPr>
-      <w:proofErr w:type="spellStart"/>
-      <w:r>
-        <w:t>Int</w:t>
-      </w:r>
-      <w:proofErr w:type="spellEnd"/>
-      <w:r>
-        <w:t xml:space="preserve"> playtime</w:t>
-      </w:r>
-    </w:p>
-    <w:p>
-      <w:pPr>
-        <w:pStyle w:val="ListParagraph"/>
-        <w:numPr>
-          <w:ilvl w:val="0"/>
-          <w:numId w:val="9"/>
-        </w:numPr>
-      </w:pPr>
-      <w:proofErr w:type="spellStart"/>
-      <w:r>
-        <w:t>Int</w:t>
-      </w:r>
-      <w:proofErr w:type="spellEnd"/>
-      <w:r>
-        <w:t xml:space="preserve"> duration</w:t>
-      </w:r>
-    </w:p>
-    <w:p>
-      <w:pPr>
-        <w:pStyle w:val="ListParagraph"/>
-        <w:numPr>
-          <w:ilvl w:val="0"/>
-          <w:numId w:val="9"/>
-        </w:numPr>
-      </w:pPr>
-      <w:proofErr w:type="spellStart"/>
-      <w:r>
-        <w:t>Int</w:t>
-      </w:r>
-      <w:proofErr w:type="spellEnd"/>
-      <w:r>
-        <w:t xml:space="preserve"> layer</w:t>
-      </w:r>
-    </w:p>
-    <w:p>
-      <w:pPr>
-        <w:pStyle w:val="ListParagraph"/>
-        <w:numPr>
-          <w:ilvl w:val="0"/>
-          <w:numId w:val="9"/>
-        </w:numPr>
-      </w:pPr>
-      <w:proofErr w:type="spellStart"/>
-      <w:r>
-        <w:t>Int</w:t>
-      </w:r>
-      <w:proofErr w:type="spellEnd"/>
-      <w:r>
-        <w:t xml:space="preserve"> </w:t>
-      </w:r>
-      <w:proofErr w:type="spellStart"/>
-      <w:r>
-        <w:t>oreientation</w:t>
-      </w:r>
-      <w:proofErr w:type="spellEnd"/>
-    </w:p>
-    <w:p>
-      <w:pPr>
-        <w:spacing w:after="0"/>
-      </w:pPr>
-      <w:r>
-        <w:t>Accepted File Formats;</w:t>
-      </w:r>
-    </w:p>
-    <w:p>
-      <w:pPr>
-        <w:pStyle w:val="ListParagraph"/>
-        <w:numPr>
-          <w:ilvl w:val="0"/>
-          <w:numId w:val="10"/>
-        </w:numPr>
-        <w:spacing w:after="0"/>
-      </w:pPr>
-      <w:r>
-        <w:t>MP4</w:t>
-      </w:r>
-    </w:p>
-    <w:p>
-      <w:pPr>
-        <w:pStyle w:val="ListParagraph"/>
-        <w:numPr>
-          <w:ilvl w:val="0"/>
-          <w:numId w:val="10"/>
-        </w:numPr>
-        <w:spacing w:after="0"/>
-      </w:pPr>
-      <w:r>
-        <w:t>AVI</w:t>
-      </w:r>
-    </w:p>
-    <w:p>
-      <w:pPr>
-        <w:spacing w:after="0"/>
-      </w:pPr>
-    </w:p>
-    <w:p>
-      <w:pPr>
-        <w:pStyle w:val="Heading2"/>
-      </w:pPr>
-      <w:r>
-        <w:t>Outputs</w:t>
-      </w:r>
-    </w:p>
-    <w:p>
-      <w:r>
-        <w:t xml:space="preserve">A </w:t>
-      </w:r>
-      <w:proofErr w:type="spellStart"/>
-      <w:r>
-        <w:t>JPanel</w:t>
-      </w:r>
-      <w:proofErr w:type="spellEnd"/>
-      <w:r>
-        <w:t xml:space="preserve"> fitted around the initial size of the video. The size will be derived from the first frame of the video itself. A control bar containing common video features (see below), will be overlaid</w:t>
-      </w:r>
-      <w:r>
-        <w:t xml:space="preserve"> on the bottom portion of the video, but within the </w:t>
-      </w:r>
-      <w:proofErr w:type="spellStart"/>
-      <w:r>
-        <w:t>JPanel</w:t>
-      </w:r>
-      <w:proofErr w:type="spellEnd"/>
-      <w:r>
-        <w:t>.</w:t>
-      </w:r>
-    </w:p>
-    <w:p>
-      <w:r>
-        <w:t xml:space="preserve">A </w:t>
-      </w:r>
-      <w:proofErr w:type="spellStart"/>
-      <w:r>
-        <w:t>JPanel</w:t>
-      </w:r>
-      <w:proofErr w:type="spellEnd"/>
-      <w:r>
-        <w:t xml:space="preserve"> containing a video object will be returned. The returned </w:t>
-      </w:r>
-      <w:proofErr w:type="spellStart"/>
-      <w:r>
-        <w:t>JPanel</w:t>
-      </w:r>
-      <w:proofErr w:type="spellEnd"/>
-      <w:r>
-        <w:t xml:space="preserve"> will need to be placed at the correct location on-screen, which will require implementation by individual teams. This is due to different teams using different portions or areas of the screen, and a provided implementation would likely be incorrect for others.</w:t>
-      </w:r>
-    </w:p>
-    <w:p>
-      <w:r>
-        <w:t xml:space="preserve">Multiple </w:t>
-      </w:r>
-      <w:proofErr w:type="spellStart"/>
-      <w:r>
-        <w:t>JPanels</w:t>
-      </w:r>
-      <w:proofErr w:type="spellEnd"/>
-      <w:r>
-        <w:t xml:space="preserve"> should be able to be displayed on-screen at once. This will make use of the layer tag to define in what order they should be visible to the viewer.</w:t>
+        <w:t xml:space="preserve"> will have a translucency of 0 so that it will seamlessly blend into the background of the slide.</w:t>
       </w:r>
     </w:p>
     <w:p>
@@ -1376,14 +1415,6 @@
       <w:r>
         <w:t>Scrubbing bar (for selecting position in video by dragging)</w:t>
       </w:r>
-    </w:p>
-    <w:p>
-      <w:pPr>
-        <w:outlineLvl w:val="0"/>
-        <w:rPr>
-          <w:b/>
-        </w:rPr>
-      </w:pPr>
     </w:p>
     <w:p>
       <w:bookmarkStart w:id="0" w:name="_GoBack"/>
@@ -1401,7 +1432,7 @@
 </file>
 
 <file path=word/numbering.xml><?xml version="1.0" encoding="utf-8"?>
-<w:numbering xmlns:wpc="http://schemas.microsoft.com/office/word/2010/wordprocessingCanvas" xmlns:mc="http://schemas.openxmlformats.org/markup-compatibility/2006" xmlns:o="urn:schemas-microsoft-com:office:office" xmlns:r="http://schemas.openxmlformats.org/officeDocument/2006/relationships" xmlns:m="http://schemas.openxmlformats.org/officeDocument/2006/math" xmlns:v="urn:schemas-microsoft-com:vml" xmlns:wp14="http://schemas.microsoft.com/office/word/2010/wordprocessingDrawing" xmlns:wp="http://schemas.openxmlformats.org/drawingml/2006/wordprocessingDrawing" xmlns:w10="urn:schemas-microsoft-com:office:word" xmlns:w="http://schemas.openxmlformats.org/wordprocessingml/2006/main" xmlns:w14="http://schemas.microsoft.com/office/word/2010/wordml" xmlns:wpg="http://schemas.microsoft.com/office/word/2010/wordprocessingGroup" xmlns:wpi="http://schemas.microsoft.com/office/word/2010/wordprocessingInk" xmlns:wne="http://schemas.microsoft.com/office/word/2006/wordml" xmlns:wps="http://schemas.microsoft.com/office/word/2010/wordprocessingShape" mc:Ignorable="w14 wp14">
+<w:numbering xmlns:wpc="http://schemas.microsoft.com/office/word/2010/wordprocessingCanvas" xmlns:mc="http://schemas.openxmlformats.org/markup-compatibility/2006" xmlns:o="urn:schemas-microsoft-com:office:office" xmlns:r="http://schemas.openxmlformats.org/officeDocument/2006/relationships" xmlns:m="http://schemas.openxmlformats.org/officeDocument/2006/math" xmlns:v="urn:schemas-microsoft-com:vml" xmlns:wp14="http://schemas.microsoft.com/office/word/2010/wordprocessingDrawing" xmlns:wp="http://schemas.openxmlformats.org/drawingml/2006/wordprocessingDrawing" xmlns:w10="urn:schemas-microsoft-com:office:word" xmlns:w="http://schemas.openxmlformats.org/wordprocessingml/2006/main" xmlns:w14="http://schemas.microsoft.com/office/word/2010/wordml" xmlns:w15="http://schemas.microsoft.com/office/word/2012/wordml" xmlns:wpg="http://schemas.microsoft.com/office/word/2010/wordprocessingGroup" xmlns:wpi="http://schemas.microsoft.com/office/word/2010/wordprocessingInk" xmlns:wne="http://schemas.microsoft.com/office/word/2006/wordml" xmlns:wps="http://schemas.microsoft.com/office/word/2010/wordprocessingShape" mc:Ignorable="w14 w15 wp14">
   <w:abstractNum w:abstractNumId="0">
     <w:nsid w:val="0E0E7268"/>
     <w:multiLevelType w:val="hybridMultilevel"/>
@@ -2682,7 +2713,7 @@
 </file>
 
 <file path=word/styles.xml><?xml version="1.0" encoding="utf-8"?>
-<w:styles xmlns:mc="http://schemas.openxmlformats.org/markup-compatibility/2006" xmlns:r="http://schemas.openxmlformats.org/officeDocument/2006/relationships" xmlns:w="http://schemas.openxmlformats.org/wordprocessingml/2006/main" xmlns:w14="http://schemas.microsoft.com/office/word/2010/wordml" mc:Ignorable="w14">
+<w:styles xmlns:mc="http://schemas.openxmlformats.org/markup-compatibility/2006" xmlns:r="http://schemas.openxmlformats.org/officeDocument/2006/relationships" xmlns:w="http://schemas.openxmlformats.org/wordprocessingml/2006/main" xmlns:w14="http://schemas.microsoft.com/office/word/2010/wordml" xmlns:w15="http://schemas.microsoft.com/office/word/2012/wordml" mc:Ignorable="w14 w15">
   <w:docDefaults>
     <w:rPrDefault>
       <w:rPr>
@@ -2698,144 +2729,378 @@
       </w:pPr>
     </w:pPrDefault>
   </w:docDefaults>
-  <w:latentStyles w:defLockedState="0" w:defUIPriority="99" w:defSemiHidden="1" w:defUnhideWhenUsed="1" w:defQFormat="0" w:count="267">
-    <w:lsdException w:name="Normal" w:semiHidden="0" w:uiPriority="0" w:unhideWhenUsed="0" w:qFormat="1"/>
-    <w:lsdException w:name="heading 1" w:semiHidden="0" w:uiPriority="9" w:unhideWhenUsed="0" w:qFormat="1"/>
-    <w:lsdException w:name="heading 2" w:uiPriority="9" w:qFormat="1"/>
-    <w:lsdException w:name="heading 3" w:uiPriority="9" w:qFormat="1"/>
-    <w:lsdException w:name="heading 4" w:uiPriority="9" w:qFormat="1"/>
-    <w:lsdException w:name="heading 5" w:uiPriority="9" w:qFormat="1"/>
-    <w:lsdException w:name="heading 6" w:uiPriority="9" w:qFormat="1"/>
-    <w:lsdException w:name="heading 7" w:uiPriority="9" w:qFormat="1"/>
-    <w:lsdException w:name="heading 8" w:uiPriority="9" w:qFormat="1"/>
-    <w:lsdException w:name="heading 9" w:uiPriority="9" w:qFormat="1"/>
-    <w:lsdException w:name="toc 1" w:uiPriority="39"/>
-    <w:lsdException w:name="toc 2" w:uiPriority="39"/>
-    <w:lsdException w:name="toc 3" w:uiPriority="39"/>
-    <w:lsdException w:name="toc 4" w:uiPriority="39"/>
-    <w:lsdException w:name="toc 5" w:uiPriority="39"/>
-    <w:lsdException w:name="toc 6" w:uiPriority="39"/>
-    <w:lsdException w:name="toc 7" w:uiPriority="39"/>
-    <w:lsdException w:name="toc 8" w:uiPriority="39"/>
-    <w:lsdException w:name="toc 9" w:uiPriority="39"/>
-    <w:lsdException w:name="caption" w:uiPriority="35" w:qFormat="1"/>
-    <w:lsdException w:name="Title" w:semiHidden="0" w:uiPriority="10" w:unhideWhenUsed="0" w:qFormat="1"/>
-    <w:lsdException w:name="Default Paragraph Font" w:uiPriority="1"/>
-    <w:lsdException w:name="Subtitle" w:semiHidden="0" w:uiPriority="11" w:unhideWhenUsed="0" w:qFormat="1"/>
-    <w:lsdException w:name="Strong" w:semiHidden="0" w:uiPriority="22" w:unhideWhenUsed="0" w:qFormat="1"/>
-    <w:lsdException w:name="Emphasis" w:semiHidden="0" w:uiPriority="20" w:unhideWhenUsed="0" w:qFormat="1"/>
-    <w:lsdException w:name="Table Grid" w:semiHidden="0" w:uiPriority="59" w:unhideWhenUsed="0"/>
-    <w:lsdException w:name="Placeholder Text" w:unhideWhenUsed="0"/>
-    <w:lsdException w:name="No Spacing" w:semiHidden="0" w:uiPriority="1" w:unhideWhenUsed="0" w:qFormat="1"/>
-    <w:lsdException w:name="Light Shading" w:semiHidden="0" w:uiPriority="60" w:unhideWhenUsed="0"/>
-    <w:lsdException w:name="Light List" w:semiHidden="0" w:uiPriority="61" w:unhideWhenUsed="0"/>
-    <w:lsdException w:name="Light Grid" w:semiHidden="0" w:uiPriority="62" w:unhideWhenUsed="0"/>
-    <w:lsdException w:name="Medium Shading 1" w:semiHidden="0" w:uiPriority="63" w:unhideWhenUsed="0"/>
-    <w:lsdException w:name="Medium Shading 2" w:semiHidden="0" w:uiPriority="64" w:unhideWhenUsed="0"/>
-    <w:lsdException w:name="Medium List 1" w:semiHidden="0" w:uiPriority="65" w:unhideWhenUsed="0"/>
-    <w:lsdException w:name="Medium List 2" w:semiHidden="0" w:uiPriority="66" w:unhideWhenUsed="0"/>
-    <w:lsdException w:name="Medium Grid 1" w:semiHidden="0" w:uiPriority="67" w:unhideWhenUsed="0"/>
-    <w:lsdException w:name="Medium Grid 2" w:semiHidden="0" w:uiPriority="68" w:unhideWhenUsed="0"/>
-    <w:lsdException w:name="Medium Grid 3" w:semiHidden="0" w:uiPriority="69" w:unhideWhenUsed="0"/>
-    <w:lsdException w:name="Dark List" w:semiHidden="0" w:uiPriority="70" w:unhideWhenUsed="0"/>
-    <w:lsdException w:name="Colorful Shading" w:semiHidden="0" w:uiPriority="71" w:unhideWhenUsed="0"/>
-    <w:lsdException w:name="Colorful List" w:semiHidden="0" w:uiPriority="72" w:unhideWhenUsed="0"/>
-    <w:lsdException w:name="Colorful Grid" w:semiHidden="0" w:uiPriority="73" w:unhideWhenUsed="0"/>
-    <w:lsdException w:name="Light Shading Accent 1" w:semiHidden="0" w:uiPriority="60" w:unhideWhenUsed="0"/>
-    <w:lsdException w:name="Light List Accent 1" w:semiHidden="0" w:uiPriority="61" w:unhideWhenUsed="0"/>
-    <w:lsdException w:name="Light Grid Accent 1" w:semiHidden="0" w:uiPriority="62" w:unhideWhenUsed="0"/>
-    <w:lsdException w:name="Medium Shading 1 Accent 1" w:semiHidden="0" w:uiPriority="63" w:unhideWhenUsed="0"/>
-    <w:lsdException w:name="Medium Shading 2 Accent 1" w:semiHidden="0" w:uiPriority="64" w:unhideWhenUsed="0"/>
-    <w:lsdException w:name="Medium List 1 Accent 1" w:semiHidden="0" w:uiPriority="65" w:unhideWhenUsed="0"/>
-    <w:lsdException w:name="Revision" w:unhideWhenUsed="0"/>
-    <w:lsdException w:name="List Paragraph" w:semiHidden="0" w:uiPriority="34" w:unhideWhenUsed="0" w:qFormat="1"/>
-    <w:lsdException w:name="Quote" w:semiHidden="0" w:uiPriority="29" w:unhideWhenUsed="0" w:qFormat="1"/>
-    <w:lsdException w:name="Intense Quote" w:semiHidden="0" w:uiPriority="30" w:unhideWhenUsed="0" w:qFormat="1"/>
-    <w:lsdException w:name="Medium List 2 Accent 1" w:semiHidden="0" w:uiPriority="66" w:unhideWhenUsed="0"/>
-    <w:lsdException w:name="Medium Grid 1 Accent 1" w:semiHidden="0" w:uiPriority="67" w:unhideWhenUsed="0"/>
-    <w:lsdException w:name="Medium Grid 2 Accent 1" w:semiHidden="0" w:uiPriority="68" w:unhideWhenUsed="0"/>
-    <w:lsdException w:name="Medium Grid 3 Accent 1" w:semiHidden="0" w:uiPriority="69" w:unhideWhenUsed="0"/>
-    <w:lsdException w:name="Dark List Accent 1" w:semiHidden="0" w:uiPriority="70" w:unhideWhenUsed="0"/>
-    <w:lsdException w:name="Colorful Shading Accent 1" w:semiHidden="0" w:uiPriority="71" w:unhideWhenUsed="0"/>
-    <w:lsdException w:name="Colorful List Accent 1" w:semiHidden="0" w:uiPriority="72" w:unhideWhenUsed="0"/>
-    <w:lsdException w:name="Colorful Grid Accent 1" w:semiHidden="0" w:uiPriority="73" w:unhideWhenUsed="0"/>
-    <w:lsdException w:name="Light Shading Accent 2" w:semiHidden="0" w:uiPriority="60" w:unhideWhenUsed="0"/>
-    <w:lsdException w:name="Light List Accent 2" w:semiHidden="0" w:uiPriority="61" w:unhideWhenUsed="0"/>
-    <w:lsdException w:name="Light Grid Accent 2" w:semiHidden="0" w:uiPriority="62" w:unhideWhenUsed="0"/>
-    <w:lsdException w:name="Medium Shading 1 Accent 2" w:semiHidden="0" w:uiPriority="63" w:unhideWhenUsed="0"/>
-    <w:lsdException w:name="Medium Shading 2 Accent 2" w:semiHidden="0" w:uiPriority="64" w:unhideWhenUsed="0"/>
-    <w:lsdException w:name="Medium List 1 Accent 2" w:semiHidden="0" w:uiPriority="65" w:unhideWhenUsed="0"/>
-    <w:lsdException w:name="Medium List 2 Accent 2" w:semiHidden="0" w:uiPriority="66" w:unhideWhenUsed="0"/>
-    <w:lsdException w:name="Medium Grid 1 Accent 2" w:semiHidden="0" w:uiPriority="67" w:unhideWhenUsed="0"/>
-    <w:lsdException w:name="Medium Grid 2 Accent 2" w:semiHidden="0" w:uiPriority="68" w:unhideWhenUsed="0"/>
-    <w:lsdException w:name="Medium Grid 3 Accent 2" w:semiHidden="0" w:uiPriority="69" w:unhideWhenUsed="0"/>
-    <w:lsdException w:name="Dark List Accent 2" w:semiHidden="0" w:uiPriority="70" w:unhideWhenUsed="0"/>
-    <w:lsdException w:name="Colorful Shading Accent 2" w:semiHidden="0" w:uiPriority="71" w:unhideWhenUsed="0"/>
-    <w:lsdException w:name="Colorful List Accent 2" w:semiHidden="0" w:uiPriority="72" w:unhideWhenUsed="0"/>
-    <w:lsdException w:name="Colorful Grid Accent 2" w:semiHidden="0" w:uiPriority="73" w:unhideWhenUsed="0"/>
-    <w:lsdException w:name="Light Shading Accent 3" w:semiHidden="0" w:uiPriority="60" w:unhideWhenUsed="0"/>
-    <w:lsdException w:name="Light List Accent 3" w:semiHidden="0" w:uiPriority="61" w:unhideWhenUsed="0"/>
-    <w:lsdException w:name="Light Grid Accent 3" w:semiHidden="0" w:uiPriority="62" w:unhideWhenUsed="0"/>
-    <w:lsdException w:name="Medium Shading 1 Accent 3" w:semiHidden="0" w:uiPriority="63" w:unhideWhenUsed="0"/>
-    <w:lsdException w:name="Medium Shading 2 Accent 3" w:semiHidden="0" w:uiPriority="64" w:unhideWhenUsed="0"/>
-    <w:lsdException w:name="Medium List 1 Accent 3" w:semiHidden="0" w:uiPriority="65" w:unhideWhenUsed="0"/>
-    <w:lsdException w:name="Medium List 2 Accent 3" w:semiHidden="0" w:uiPriority="66" w:unhideWhenUsed="0"/>
-    <w:lsdException w:name="Medium Grid 1 Accent 3" w:semiHidden="0" w:uiPriority="67" w:unhideWhenUsed="0"/>
-    <w:lsdException w:name="Medium Grid 2 Accent 3" w:semiHidden="0" w:uiPriority="68" w:unhideWhenUsed="0"/>
-    <w:lsdException w:name="Medium Grid 3 Accent 3" w:semiHidden="0" w:uiPriority="69" w:unhideWhenUsed="0"/>
-    <w:lsdException w:name="Dark List Accent 3" w:semiHidden="0" w:uiPriority="70" w:unhideWhenUsed="0"/>
-    <w:lsdException w:name="Colorful Shading Accent 3" w:semiHidden="0" w:uiPriority="71" w:unhideWhenUsed="0"/>
-    <w:lsdException w:name="Colorful List Accent 3" w:semiHidden="0" w:uiPriority="72" w:unhideWhenUsed="0"/>
-    <w:lsdException w:name="Colorful Grid Accent 3" w:semiHidden="0" w:uiPriority="73" w:unhideWhenUsed="0"/>
-    <w:lsdException w:name="Light Shading Accent 4" w:semiHidden="0" w:uiPriority="60" w:unhideWhenUsed="0"/>
-    <w:lsdException w:name="Light List Accent 4" w:semiHidden="0" w:uiPriority="61" w:unhideWhenUsed="0"/>
-    <w:lsdException w:name="Light Grid Accent 4" w:semiHidden="0" w:uiPriority="62" w:unhideWhenUsed="0"/>
-    <w:lsdException w:name="Medium Shading 1 Accent 4" w:semiHidden="0" w:uiPriority="63" w:unhideWhenUsed="0"/>
-    <w:lsdException w:name="Medium Shading 2 Accent 4" w:semiHidden="0" w:uiPriority="64" w:unhideWhenUsed="0"/>
-    <w:lsdException w:name="Medium List 1 Accent 4" w:semiHidden="0" w:uiPriority="65" w:unhideWhenUsed="0"/>
-    <w:lsdException w:name="Medium List 2 Accent 4" w:semiHidden="0" w:uiPriority="66" w:unhideWhenUsed="0"/>
-    <w:lsdException w:name="Medium Grid 1 Accent 4" w:semiHidden="0" w:uiPriority="67" w:unhideWhenUsed="0"/>
-    <w:lsdException w:name="Medium Grid 2 Accent 4" w:semiHidden="0" w:uiPriority="68" w:unhideWhenUsed="0"/>
-    <w:lsdException w:name="Medium Grid 3 Accent 4" w:semiHidden="0" w:uiPriority="69" w:unhideWhenUsed="0"/>
-    <w:lsdException w:name="Dark List Accent 4" w:semiHidden="0" w:uiPriority="70" w:unhideWhenUsed="0"/>
-    <w:lsdException w:name="Colorful Shading Accent 4" w:semiHidden="0" w:uiPriority="71" w:unhideWhenUsed="0"/>
-    <w:lsdException w:name="Colorful List Accent 4" w:semiHidden="0" w:uiPriority="72" w:unhideWhenUsed="0"/>
-    <w:lsdException w:name="Colorful Grid Accent 4" w:semiHidden="0" w:uiPriority="73" w:unhideWhenUsed="0"/>
-    <w:lsdException w:name="Light Shading Accent 5" w:semiHidden="0" w:uiPriority="60" w:unhideWhenUsed="0"/>
-    <w:lsdException w:name="Light List Accent 5" w:semiHidden="0" w:uiPriority="61" w:unhideWhenUsed="0"/>
-    <w:lsdException w:name="Light Grid Accent 5" w:semiHidden="0" w:uiPriority="62" w:unhideWhenUsed="0"/>
-    <w:lsdException w:name="Medium Shading 1 Accent 5" w:semiHidden="0" w:uiPriority="63" w:unhideWhenUsed="0"/>
-    <w:lsdException w:name="Medium Shading 2 Accent 5" w:semiHidden="0" w:uiPriority="64" w:unhideWhenUsed="0"/>
-    <w:lsdException w:name="Medium List 1 Accent 5" w:semiHidden="0" w:uiPriority="65" w:unhideWhenUsed="0"/>
-    <w:lsdException w:name="Medium List 2 Accent 5" w:semiHidden="0" w:uiPriority="66" w:unhideWhenUsed="0"/>
-    <w:lsdException w:name="Medium Grid 1 Accent 5" w:semiHidden="0" w:uiPriority="67" w:unhideWhenUsed="0"/>
-    <w:lsdException w:name="Medium Grid 2 Accent 5" w:semiHidden="0" w:uiPriority="68" w:unhideWhenUsed="0"/>
-    <w:lsdException w:name="Medium Grid 3 Accent 5" w:semiHidden="0" w:uiPriority="69" w:unhideWhenUsed="0"/>
-    <w:lsdException w:name="Dark List Accent 5" w:semiHidden="0" w:uiPriority="70" w:unhideWhenUsed="0"/>
-    <w:lsdException w:name="Colorful Shading Accent 5" w:semiHidden="0" w:uiPriority="71" w:unhideWhenUsed="0"/>
-    <w:lsdException w:name="Colorful List Accent 5" w:semiHidden="0" w:uiPriority="72" w:unhideWhenUsed="0"/>
-    <w:lsdException w:name="Colorful Grid Accent 5" w:semiHidden="0" w:uiPriority="73" w:unhideWhenUsed="0"/>
-    <w:lsdException w:name="Light Shading Accent 6" w:semiHidden="0" w:uiPriority="60" w:unhideWhenUsed="0"/>
-    <w:lsdException w:name="Light List Accent 6" w:semiHidden="0" w:uiPriority="61" w:unhideWhenUsed="0"/>
-    <w:lsdException w:name="Light Grid Accent 6" w:semiHidden="0" w:uiPriority="62" w:unhideWhenUsed="0"/>
-    <w:lsdException w:name="Medium Shading 1 Accent 6" w:semiHidden="0" w:uiPriority="63" w:unhideWhenUsed="0"/>
-    <w:lsdException w:name="Medium Shading 2 Accent 6" w:semiHidden="0" w:uiPriority="64" w:unhideWhenUsed="0"/>
-    <w:lsdException w:name="Medium List 1 Accent 6" w:semiHidden="0" w:uiPriority="65" w:unhideWhenUsed="0"/>
-    <w:lsdException w:name="Medium List 2 Accent 6" w:semiHidden="0" w:uiPriority="66" w:unhideWhenUsed="0"/>
-    <w:lsdException w:name="Medium Grid 1 Accent 6" w:semiHidden="0" w:uiPriority="67" w:unhideWhenUsed="0"/>
-    <w:lsdException w:name="Medium Grid 2 Accent 6" w:semiHidden="0" w:uiPriority="68" w:unhideWhenUsed="0"/>
-    <w:lsdException w:name="Medium Grid 3 Accent 6" w:semiHidden="0" w:uiPriority="69" w:unhideWhenUsed="0"/>
-    <w:lsdException w:name="Dark List Accent 6" w:semiHidden="0" w:uiPriority="70" w:unhideWhenUsed="0"/>
-    <w:lsdException w:name="Colorful Shading Accent 6" w:semiHidden="0" w:uiPriority="71" w:unhideWhenUsed="0"/>
-    <w:lsdException w:name="Colorful List Accent 6" w:semiHidden="0" w:uiPriority="72" w:unhideWhenUsed="0"/>
-    <w:lsdException w:name="Colorful Grid Accent 6" w:semiHidden="0" w:uiPriority="73" w:unhideWhenUsed="0"/>
-    <w:lsdException w:name="Subtle Emphasis" w:semiHidden="0" w:uiPriority="19" w:unhideWhenUsed="0" w:qFormat="1"/>
-    <w:lsdException w:name="Intense Emphasis" w:semiHidden="0" w:uiPriority="21" w:unhideWhenUsed="0" w:qFormat="1"/>
-    <w:lsdException w:name="Subtle Reference" w:semiHidden="0" w:uiPriority="31" w:unhideWhenUsed="0" w:qFormat="1"/>
-    <w:lsdException w:name="Intense Reference" w:semiHidden="0" w:uiPriority="32" w:unhideWhenUsed="0" w:qFormat="1"/>
-    <w:lsdException w:name="Book Title" w:semiHidden="0" w:uiPriority="33" w:unhideWhenUsed="0" w:qFormat="1"/>
-    <w:lsdException w:name="Bibliography" w:uiPriority="37"/>
-    <w:lsdException w:name="TOC Heading" w:uiPriority="39" w:qFormat="1"/>
+  <w:latentStyles w:defLockedState="0" w:defUIPriority="99" w:defSemiHidden="0" w:defUnhideWhenUsed="0" w:defQFormat="0" w:count="371">
+    <w:lsdException w:name="Normal" w:uiPriority="0" w:qFormat="1"/>
+    <w:lsdException w:name="heading 1" w:uiPriority="9" w:qFormat="1"/>
+    <w:lsdException w:name="heading 2" w:semiHidden="1" w:uiPriority="9" w:unhideWhenUsed="1" w:qFormat="1"/>
+    <w:lsdException w:name="heading 3" w:semiHidden="1" w:uiPriority="9" w:unhideWhenUsed="1" w:qFormat="1"/>
+    <w:lsdException w:name="heading 4" w:semiHidden="1" w:uiPriority="9" w:unhideWhenUsed="1" w:qFormat="1"/>
+    <w:lsdException w:name="heading 5" w:semiHidden="1" w:uiPriority="9" w:unhideWhenUsed="1" w:qFormat="1"/>
+    <w:lsdException w:name="heading 6" w:semiHidden="1" w:uiPriority="9" w:unhideWhenUsed="1" w:qFormat="1"/>
+    <w:lsdException w:name="heading 7" w:semiHidden="1" w:uiPriority="9" w:unhideWhenUsed="1" w:qFormat="1"/>
+    <w:lsdException w:name="heading 8" w:semiHidden="1" w:uiPriority="9" w:unhideWhenUsed="1" w:qFormat="1"/>
+    <w:lsdException w:name="heading 9" w:semiHidden="1" w:uiPriority="9" w:unhideWhenUsed="1" w:qFormat="1"/>
+    <w:lsdException w:name="index 1" w:semiHidden="1" w:unhideWhenUsed="1"/>
+    <w:lsdException w:name="index 2" w:semiHidden="1" w:unhideWhenUsed="1"/>
+    <w:lsdException w:name="index 3" w:semiHidden="1" w:unhideWhenUsed="1"/>
+    <w:lsdException w:name="index 4" w:semiHidden="1" w:unhideWhenUsed="1"/>
+    <w:lsdException w:name="index 5" w:semiHidden="1" w:unhideWhenUsed="1"/>
+    <w:lsdException w:name="index 6" w:semiHidden="1" w:unhideWhenUsed="1"/>
+    <w:lsdException w:name="index 7" w:semiHidden="1" w:unhideWhenUsed="1"/>
+    <w:lsdException w:name="index 8" w:semiHidden="1" w:unhideWhenUsed="1"/>
+    <w:lsdException w:name="index 9" w:semiHidden="1" w:unhideWhenUsed="1"/>
+    <w:lsdException w:name="toc 1" w:semiHidden="1" w:uiPriority="39" w:unhideWhenUsed="1"/>
+    <w:lsdException w:name="toc 2" w:semiHidden="1" w:uiPriority="39" w:unhideWhenUsed="1"/>
+    <w:lsdException w:name="toc 3" w:semiHidden="1" w:uiPriority="39" w:unhideWhenUsed="1"/>
+    <w:lsdException w:name="toc 4" w:semiHidden="1" w:uiPriority="39" w:unhideWhenUsed="1"/>
+    <w:lsdException w:name="toc 5" w:semiHidden="1" w:uiPriority="39" w:unhideWhenUsed="1"/>
+    <w:lsdException w:name="toc 6" w:semiHidden="1" w:uiPriority="39" w:unhideWhenUsed="1"/>
+    <w:lsdException w:name="toc 7" w:semiHidden="1" w:uiPriority="39" w:unhideWhenUsed="1"/>
+    <w:lsdException w:name="toc 8" w:semiHidden="1" w:uiPriority="39" w:unhideWhenUsed="1"/>
+    <w:lsdException w:name="toc 9" w:semiHidden="1" w:uiPriority="39" w:unhideWhenUsed="1"/>
+    <w:lsdException w:name="Normal Indent" w:semiHidden="1" w:unhideWhenUsed="1"/>
+    <w:lsdException w:name="footnote text" w:semiHidden="1" w:unhideWhenUsed="1"/>
+    <w:lsdException w:name="annotation text" w:semiHidden="1" w:unhideWhenUsed="1"/>
+    <w:lsdException w:name="header" w:semiHidden="1" w:unhideWhenUsed="1"/>
+    <w:lsdException w:name="footer" w:semiHidden="1" w:unhideWhenUsed="1"/>
+    <w:lsdException w:name="index heading" w:semiHidden="1" w:unhideWhenUsed="1"/>
+    <w:lsdException w:name="caption" w:semiHidden="1" w:uiPriority="35" w:unhideWhenUsed="1" w:qFormat="1"/>
+    <w:lsdException w:name="table of figures" w:semiHidden="1" w:unhideWhenUsed="1"/>
+    <w:lsdException w:name="envelope address" w:semiHidden="1" w:unhideWhenUsed="1"/>
+    <w:lsdException w:name="envelope return" w:semiHidden="1" w:unhideWhenUsed="1"/>
+    <w:lsdException w:name="footnote reference" w:semiHidden="1" w:unhideWhenUsed="1"/>
+    <w:lsdException w:name="annotation reference" w:semiHidden="1" w:unhideWhenUsed="1"/>
+    <w:lsdException w:name="line number" w:semiHidden="1" w:unhideWhenUsed="1"/>
+    <w:lsdException w:name="page number" w:semiHidden="1" w:unhideWhenUsed="1"/>
+    <w:lsdException w:name="endnote reference" w:semiHidden="1" w:unhideWhenUsed="1"/>
+    <w:lsdException w:name="endnote text" w:semiHidden="1" w:unhideWhenUsed="1"/>
+    <w:lsdException w:name="table of authorities" w:semiHidden="1" w:unhideWhenUsed="1"/>
+    <w:lsdException w:name="macro" w:semiHidden="1" w:unhideWhenUsed="1"/>
+    <w:lsdException w:name="toa heading" w:semiHidden="1" w:unhideWhenUsed="1"/>
+    <w:lsdException w:name="List" w:semiHidden="1" w:unhideWhenUsed="1"/>
+    <w:lsdException w:name="List Bullet" w:semiHidden="1" w:unhideWhenUsed="1"/>
+    <w:lsdException w:name="List Number" w:semiHidden="1" w:unhideWhenUsed="1"/>
+    <w:lsdException w:name="List 2" w:semiHidden="1" w:unhideWhenUsed="1"/>
+    <w:lsdException w:name="List 3" w:semiHidden="1" w:unhideWhenUsed="1"/>
+    <w:lsdException w:name="List 4" w:semiHidden="1" w:unhideWhenUsed="1"/>
+    <w:lsdException w:name="List 5" w:semiHidden="1" w:unhideWhenUsed="1"/>
+    <w:lsdException w:name="List Bullet 2" w:semiHidden="1" w:unhideWhenUsed="1"/>
+    <w:lsdException w:name="List Bullet 3" w:semiHidden="1" w:unhideWhenUsed="1"/>
+    <w:lsdException w:name="List Bullet 4" w:semiHidden="1" w:unhideWhenUsed="1"/>
+    <w:lsdException w:name="List Bullet 5" w:semiHidden="1" w:unhideWhenUsed="1"/>
+    <w:lsdException w:name="List Number 2" w:semiHidden="1" w:unhideWhenUsed="1"/>
+    <w:lsdException w:name="List Number 3" w:semiHidden="1" w:unhideWhenUsed="1"/>
+    <w:lsdException w:name="List Number 4" w:semiHidden="1" w:unhideWhenUsed="1"/>
+    <w:lsdException w:name="List Number 5" w:semiHidden="1" w:unhideWhenUsed="1"/>
+    <w:lsdException w:name="Title" w:uiPriority="10" w:qFormat="1"/>
+    <w:lsdException w:name="Closing" w:semiHidden="1" w:unhideWhenUsed="1"/>
+    <w:lsdException w:name="Signature" w:semiHidden="1" w:unhideWhenUsed="1"/>
+    <w:lsdException w:name="Default Paragraph Font" w:semiHidden="1" w:uiPriority="1" w:unhideWhenUsed="1"/>
+    <w:lsdException w:name="Body Text" w:semiHidden="1" w:unhideWhenUsed="1"/>
+    <w:lsdException w:name="Body Text Indent" w:semiHidden="1" w:unhideWhenUsed="1"/>
+    <w:lsdException w:name="List Continue" w:semiHidden="1" w:unhideWhenUsed="1"/>
+    <w:lsdException w:name="List Continue 2" w:semiHidden="1" w:unhideWhenUsed="1"/>
+    <w:lsdException w:name="List Continue 3" w:semiHidden="1" w:unhideWhenUsed="1"/>
+    <w:lsdException w:name="List Continue 4" w:semiHidden="1" w:unhideWhenUsed="1"/>
+    <w:lsdException w:name="List Continue 5" w:semiHidden="1" w:unhideWhenUsed="1"/>
+    <w:lsdException w:name="Message Header" w:semiHidden="1" w:unhideWhenUsed="1"/>
+    <w:lsdException w:name="Subtitle" w:uiPriority="11" w:qFormat="1"/>
+    <w:lsdException w:name="Salutation" w:semiHidden="1" w:unhideWhenUsed="1"/>
+    <w:lsdException w:name="Date" w:semiHidden="1" w:unhideWhenUsed="1"/>
+    <w:lsdException w:name="Body Text First Indent" w:semiHidden="1" w:unhideWhenUsed="1"/>
+    <w:lsdException w:name="Body Text First Indent 2" w:semiHidden="1" w:unhideWhenUsed="1"/>
+    <w:lsdException w:name="Note Heading" w:semiHidden="1" w:unhideWhenUsed="1"/>
+    <w:lsdException w:name="Body Text 2" w:semiHidden="1" w:unhideWhenUsed="1"/>
+    <w:lsdException w:name="Body Text 3" w:semiHidden="1" w:unhideWhenUsed="1"/>
+    <w:lsdException w:name="Body Text Indent 2" w:semiHidden="1" w:unhideWhenUsed="1"/>
+    <w:lsdException w:name="Body Text Indent 3" w:semiHidden="1" w:unhideWhenUsed="1"/>
+    <w:lsdException w:name="Block Text" w:semiHidden="1" w:unhideWhenUsed="1"/>
+    <w:lsdException w:name="Hyperlink" w:semiHidden="1" w:unhideWhenUsed="1"/>
+    <w:lsdException w:name="FollowedHyperlink" w:semiHidden="1" w:unhideWhenUsed="1"/>
+    <w:lsdException w:name="Strong" w:uiPriority="22" w:qFormat="1"/>
+    <w:lsdException w:name="Emphasis" w:uiPriority="20" w:qFormat="1"/>
+    <w:lsdException w:name="Document Map" w:semiHidden="1" w:unhideWhenUsed="1"/>
+    <w:lsdException w:name="Plain Text" w:semiHidden="1" w:unhideWhenUsed="1"/>
+    <w:lsdException w:name="E-mail Signature" w:semiHidden="1" w:unhideWhenUsed="1"/>
+    <w:lsdException w:name="HTML Top of Form" w:semiHidden="1" w:unhideWhenUsed="1"/>
+    <w:lsdException w:name="HTML Bottom of Form" w:semiHidden="1" w:unhideWhenUsed="1"/>
+    <w:lsdException w:name="Normal (Web)" w:semiHidden="1" w:unhideWhenUsed="1"/>
+    <w:lsdException w:name="HTML Acronym" w:semiHidden="1" w:unhideWhenUsed="1"/>
+    <w:lsdException w:name="HTML Address" w:semiHidden="1" w:unhideWhenUsed="1"/>
+    <w:lsdException w:name="HTML Cite" w:semiHidden="1" w:unhideWhenUsed="1"/>
+    <w:lsdException w:name="HTML Code" w:semiHidden="1" w:unhideWhenUsed="1"/>
+    <w:lsdException w:name="HTML Definition" w:semiHidden="1" w:unhideWhenUsed="1"/>
+    <w:lsdException w:name="HTML Keyboard" w:semiHidden="1" w:unhideWhenUsed="1"/>
+    <w:lsdException w:name="HTML Preformatted" w:semiHidden="1" w:unhideWhenUsed="1"/>
+    <w:lsdException w:name="HTML Sample" w:semiHidden="1" w:unhideWhenUsed="1"/>
+    <w:lsdException w:name="HTML Typewriter" w:semiHidden="1" w:unhideWhenUsed="1"/>
+    <w:lsdException w:name="HTML Variable" w:semiHidden="1" w:unhideWhenUsed="1"/>
+    <w:lsdException w:name="Normal Table" w:semiHidden="1" w:unhideWhenUsed="1"/>
+    <w:lsdException w:name="annotation subject" w:semiHidden="1" w:unhideWhenUsed="1"/>
+    <w:lsdException w:name="No List" w:semiHidden="1" w:unhideWhenUsed="1"/>
+    <w:lsdException w:name="Outline List 1" w:semiHidden="1" w:unhideWhenUsed="1"/>
+    <w:lsdException w:name="Outline List 2" w:semiHidden="1" w:unhideWhenUsed="1"/>
+    <w:lsdException w:name="Outline List 3" w:semiHidden="1" w:unhideWhenUsed="1"/>
+    <w:lsdException w:name="Table Simple 1" w:semiHidden="1" w:unhideWhenUsed="1"/>
+    <w:lsdException w:name="Table Simple 2" w:semiHidden="1" w:unhideWhenUsed="1"/>
+    <w:lsdException w:name="Table Simple 3" w:semiHidden="1" w:unhideWhenUsed="1"/>
+    <w:lsdException w:name="Table Classic 1" w:semiHidden="1" w:unhideWhenUsed="1"/>
+    <w:lsdException w:name="Table Classic 2" w:semiHidden="1" w:unhideWhenUsed="1"/>
+    <w:lsdException w:name="Table Classic 3" w:semiHidden="1" w:unhideWhenUsed="1"/>
+    <w:lsdException w:name="Table Classic 4" w:semiHidden="1" w:unhideWhenUsed="1"/>
+    <w:lsdException w:name="Table Colorful 1" w:semiHidden="1" w:unhideWhenUsed="1"/>
+    <w:lsdException w:name="Table Colorful 2" w:semiHidden="1" w:unhideWhenUsed="1"/>
+    <w:lsdException w:name="Table Colorful 3" w:semiHidden="1" w:unhideWhenUsed="1"/>
+    <w:lsdException w:name="Table Columns 1" w:semiHidden="1" w:unhideWhenUsed="1"/>
+    <w:lsdException w:name="Table Columns 2" w:semiHidden="1" w:unhideWhenUsed="1"/>
+    <w:lsdException w:name="Table Columns 3" w:semiHidden="1" w:unhideWhenUsed="1"/>
+    <w:lsdException w:name="Table Columns 4" w:semiHidden="1" w:unhideWhenUsed="1"/>
+    <w:lsdException w:name="Table Columns 5" w:semiHidden="1" w:unhideWhenUsed="1"/>
+    <w:lsdException w:name="Table Grid 1" w:semiHidden="1" w:unhideWhenUsed="1"/>
+    <w:lsdException w:name="Table Grid 2" w:semiHidden="1" w:unhideWhenUsed="1"/>
+    <w:lsdException w:name="Table Grid 3" w:semiHidden="1" w:unhideWhenUsed="1"/>
+    <w:lsdException w:name="Table Grid 4" w:semiHidden="1" w:unhideWhenUsed="1"/>
+    <w:lsdException w:name="Table Grid 5" w:semiHidden="1" w:unhideWhenUsed="1"/>
+    <w:lsdException w:name="Table Grid 6" w:semiHidden="1" w:unhideWhenUsed="1"/>
+    <w:lsdException w:name="Table Grid 7" w:semiHidden="1" w:unhideWhenUsed="1"/>
+    <w:lsdException w:name="Table Grid 8" w:semiHidden="1" w:unhideWhenUsed="1"/>
+    <w:lsdException w:name="Table List 1" w:semiHidden="1" w:unhideWhenUsed="1"/>
+    <w:lsdException w:name="Table List 2" w:semiHidden="1" w:unhideWhenUsed="1"/>
+    <w:lsdException w:name="Table List 3" w:semiHidden="1" w:unhideWhenUsed="1"/>
+    <w:lsdException w:name="Table List 4" w:semiHidden="1" w:unhideWhenUsed="1"/>
+    <w:lsdException w:name="Table List 5" w:semiHidden="1" w:unhideWhenUsed="1"/>
+    <w:lsdException w:name="Table List 6" w:semiHidden="1" w:unhideWhenUsed="1"/>
+    <w:lsdException w:name="Table List 7" w:semiHidden="1" w:unhideWhenUsed="1"/>
+    <w:lsdException w:name="Table List 8" w:semiHidden="1" w:unhideWhenUsed="1"/>
+    <w:lsdException w:name="Table 3D effects 1" w:semiHidden="1" w:unhideWhenUsed="1"/>
+    <w:lsdException w:name="Table 3D effects 2" w:semiHidden="1" w:unhideWhenUsed="1"/>
+    <w:lsdException w:name="Table 3D effects 3" w:semiHidden="1" w:unhideWhenUsed="1"/>
+    <w:lsdException w:name="Table Contemporary" w:semiHidden="1" w:unhideWhenUsed="1"/>
+    <w:lsdException w:name="Table Elegant" w:semiHidden="1" w:unhideWhenUsed="1"/>
+    <w:lsdException w:name="Table Professional" w:semiHidden="1" w:unhideWhenUsed="1"/>
+    <w:lsdException w:name="Table Subtle 1" w:semiHidden="1" w:unhideWhenUsed="1"/>
+    <w:lsdException w:name="Table Subtle 2" w:semiHidden="1" w:unhideWhenUsed="1"/>
+    <w:lsdException w:name="Table Web 1" w:semiHidden="1" w:unhideWhenUsed="1"/>
+    <w:lsdException w:name="Table Web 2" w:semiHidden="1" w:unhideWhenUsed="1"/>
+    <w:lsdException w:name="Table Web 3" w:semiHidden="1" w:unhideWhenUsed="1"/>
+    <w:lsdException w:name="Balloon Text" w:semiHidden="1" w:unhideWhenUsed="1"/>
+    <w:lsdException w:name="Table Grid" w:uiPriority="59"/>
+    <w:lsdException w:name="Table Theme" w:semiHidden="1" w:unhideWhenUsed="1"/>
+    <w:lsdException w:name="Placeholder Text" w:semiHidden="1"/>
+    <w:lsdException w:name="No Spacing" w:uiPriority="1" w:qFormat="1"/>
+    <w:lsdException w:name="Light Shading" w:uiPriority="60"/>
+    <w:lsdException w:name="Light List" w:uiPriority="61"/>
+    <w:lsdException w:name="Light Grid" w:uiPriority="62"/>
+    <w:lsdException w:name="Medium Shading 1" w:uiPriority="63"/>
+    <w:lsdException w:name="Medium Shading 2" w:uiPriority="64"/>
+    <w:lsdException w:name="Medium List 1" w:uiPriority="65"/>
+    <w:lsdException w:name="Medium List 2" w:uiPriority="66"/>
+    <w:lsdException w:name="Medium Grid 1" w:uiPriority="67"/>
+    <w:lsdException w:name="Medium Grid 2" w:uiPriority="68"/>
+    <w:lsdException w:name="Medium Grid 3" w:uiPriority="69"/>
+    <w:lsdException w:name="Dark List" w:uiPriority="70"/>
+    <w:lsdException w:name="Colorful Shading" w:uiPriority="71"/>
+    <w:lsdException w:name="Colorful List" w:uiPriority="72"/>
+    <w:lsdException w:name="Colorful Grid" w:uiPriority="73"/>
+    <w:lsdException w:name="Light Shading Accent 1" w:uiPriority="60"/>
+    <w:lsdException w:name="Light List Accent 1" w:uiPriority="61"/>
+    <w:lsdException w:name="Light Grid Accent 1" w:uiPriority="62"/>
+    <w:lsdException w:name="Medium Shading 1 Accent 1" w:uiPriority="63"/>
+    <w:lsdException w:name="Medium Shading 2 Accent 1" w:uiPriority="64"/>
+    <w:lsdException w:name="Medium List 1 Accent 1" w:uiPriority="65"/>
+    <w:lsdException w:name="Revision" w:semiHidden="1"/>
+    <w:lsdException w:name="List Paragraph" w:uiPriority="34" w:qFormat="1"/>
+    <w:lsdException w:name="Quote" w:uiPriority="29" w:qFormat="1"/>
+    <w:lsdException w:name="Intense Quote" w:uiPriority="30" w:qFormat="1"/>
+    <w:lsdException w:name="Medium List 2 Accent 1" w:uiPriority="66"/>
+    <w:lsdException w:name="Medium Grid 1 Accent 1" w:uiPriority="67"/>
+    <w:lsdException w:name="Medium Grid 2 Accent 1" w:uiPriority="68"/>
+    <w:lsdException w:name="Medium Grid 3 Accent 1" w:uiPriority="69"/>
+    <w:lsdException w:name="Dark List Accent 1" w:uiPriority="70"/>
+    <w:lsdException w:name="Colorful Shading Accent 1" w:uiPriority="71"/>
+    <w:lsdException w:name="Colorful List Accent 1" w:uiPriority="72"/>
+    <w:lsdException w:name="Colorful Grid Accent 1" w:uiPriority="73"/>
+    <w:lsdException w:name="Light Shading Accent 2" w:uiPriority="60"/>
+    <w:lsdException w:name="Light List Accent 2" w:uiPriority="61"/>
+    <w:lsdException w:name="Light Grid Accent 2" w:uiPriority="62"/>
+    <w:lsdException w:name="Medium Shading 1 Accent 2" w:uiPriority="63"/>
+    <w:lsdException w:name="Medium Shading 2 Accent 2" w:uiPriority="64"/>
+    <w:lsdException w:name="Medium List 1 Accent 2" w:uiPriority="65"/>
+    <w:lsdException w:name="Medium List 2 Accent 2" w:uiPriority="66"/>
+    <w:lsdException w:name="Medium Grid 1 Accent 2" w:uiPriority="67"/>
+    <w:lsdException w:name="Medium Grid 2 Accent 2" w:uiPriority="68"/>
+    <w:lsdException w:name="Medium Grid 3 Accent 2" w:uiPriority="69"/>
+    <w:lsdException w:name="Dark List Accent 2" w:uiPriority="70"/>
+    <w:lsdException w:name="Colorful Shading Accent 2" w:uiPriority="71"/>
+    <w:lsdException w:name="Colorful List Accent 2" w:uiPriority="72"/>
+    <w:lsdException w:name="Colorful Grid Accent 2" w:uiPriority="73"/>
+    <w:lsdException w:name="Light Shading Accent 3" w:uiPriority="60"/>
+    <w:lsdException w:name="Light List Accent 3" w:uiPriority="61"/>
+    <w:lsdException w:name="Light Grid Accent 3" w:uiPriority="62"/>
+    <w:lsdException w:name="Medium Shading 1 Accent 3" w:uiPriority="63"/>
+    <w:lsdException w:name="Medium Shading 2 Accent 3" w:uiPriority="64"/>
+    <w:lsdException w:name="Medium List 1 Accent 3" w:uiPriority="65"/>
+    <w:lsdException w:name="Medium List 2 Accent 3" w:uiPriority="66"/>
+    <w:lsdException w:name="Medium Grid 1 Accent 3" w:uiPriority="67"/>
+    <w:lsdException w:name="Medium Grid 2 Accent 3" w:uiPriority="68"/>
+    <w:lsdException w:name="Medium Grid 3 Accent 3" w:uiPriority="69"/>
+    <w:lsdException w:name="Dark List Accent 3" w:uiPriority="70"/>
+    <w:lsdException w:name="Colorful Shading Accent 3" w:uiPriority="71"/>
+    <w:lsdException w:name="Colorful List Accent 3" w:uiPriority="72"/>
+    <w:lsdException w:name="Colorful Grid Accent 3" w:uiPriority="73"/>
+    <w:lsdException w:name="Light Shading Accent 4" w:uiPriority="60"/>
+    <w:lsdException w:name="Light List Accent 4" w:uiPriority="61"/>
+    <w:lsdException w:name="Light Grid Accent 4" w:uiPriority="62"/>
+    <w:lsdException w:name="Medium Shading 1 Accent 4" w:uiPriority="63"/>
+    <w:lsdException w:name="Medium Shading 2 Accent 4" w:uiPriority="64"/>
+    <w:lsdException w:name="Medium List 1 Accent 4" w:uiPriority="65"/>
+    <w:lsdException w:name="Medium List 2 Accent 4" w:uiPriority="66"/>
+    <w:lsdException w:name="Medium Grid 1 Accent 4" w:uiPriority="67"/>
+    <w:lsdException w:name="Medium Grid 2 Accent 4" w:uiPriority="68"/>
+    <w:lsdException w:name="Medium Grid 3 Accent 4" w:uiPriority="69"/>
+    <w:lsdException w:name="Dark List Accent 4" w:uiPriority="70"/>
+    <w:lsdException w:name="Colorful Shading Accent 4" w:uiPriority="71"/>
+    <w:lsdException w:name="Colorful List Accent 4" w:uiPriority="72"/>
+    <w:lsdException w:name="Colorful Grid Accent 4" w:uiPriority="73"/>
+    <w:lsdException w:name="Light Shading Accent 5" w:uiPriority="60"/>
+    <w:lsdException w:name="Light List Accent 5" w:uiPriority="61"/>
+    <w:lsdException w:name="Light Grid Accent 5" w:uiPriority="62"/>
+    <w:lsdException w:name="Medium Shading 1 Accent 5" w:uiPriority="63"/>
+    <w:lsdException w:name="Medium Shading 2 Accent 5" w:uiPriority="64"/>
+    <w:lsdException w:name="Medium List 1 Accent 5" w:uiPriority="65"/>
+    <w:lsdException w:name="Medium List 2 Accent 5" w:uiPriority="66"/>
+    <w:lsdException w:name="Medium Grid 1 Accent 5" w:uiPriority="67"/>
+    <w:lsdException w:name="Medium Grid 2 Accent 5" w:uiPriority="68"/>
+    <w:lsdException w:name="Medium Grid 3 Accent 5" w:uiPriority="69"/>
+    <w:lsdException w:name="Dark List Accent 5" w:uiPriority="70"/>
+    <w:lsdException w:name="Colorful Shading Accent 5" w:uiPriority="71"/>
+    <w:lsdException w:name="Colorful List Accent 5" w:uiPriority="72"/>
+    <w:lsdException w:name="Colorful Grid Accent 5" w:uiPriority="73"/>
+    <w:lsdException w:name="Light Shading Accent 6" w:uiPriority="60"/>
+    <w:lsdException w:name="Light List Accent 6" w:uiPriority="61"/>
+    <w:lsdException w:name="Light Grid Accent 6" w:uiPriority="62"/>
+    <w:lsdException w:name="Medium Shading 1 Accent 6" w:uiPriority="63"/>
+    <w:lsdException w:name="Medium Shading 2 Accent 6" w:uiPriority="64"/>
+    <w:lsdException w:name="Medium List 1 Accent 6" w:uiPriority="65"/>
+    <w:lsdException w:name="Medium List 2 Accent 6" w:uiPriority="66"/>
+    <w:lsdException w:name="Medium Grid 1 Accent 6" w:uiPriority="67"/>
+    <w:lsdException w:name="Medium Grid 2 Accent 6" w:uiPriority="68"/>
+    <w:lsdException w:name="Medium Grid 3 Accent 6" w:uiPriority="69"/>
+    <w:lsdException w:name="Dark List Accent 6" w:uiPriority="70"/>
+    <w:lsdException w:name="Colorful Shading Accent 6" w:uiPriority="71"/>
+    <w:lsdException w:name="Colorful List Accent 6" w:uiPriority="72"/>
+    <w:lsdException w:name="Colorful Grid Accent 6" w:uiPriority="73"/>
+    <w:lsdException w:name="Subtle Emphasis" w:uiPriority="19" w:qFormat="1"/>
+    <w:lsdException w:name="Intense Emphasis" w:uiPriority="21" w:qFormat="1"/>
+    <w:lsdException w:name="Subtle Reference" w:uiPriority="31" w:qFormat="1"/>
+    <w:lsdException w:name="Intense Reference" w:uiPriority="32" w:qFormat="1"/>
+    <w:lsdException w:name="Book Title" w:uiPriority="33" w:qFormat="1"/>
+    <w:lsdException w:name="Bibliography" w:semiHidden="1" w:uiPriority="37" w:unhideWhenUsed="1"/>
+    <w:lsdException w:name="TOC Heading" w:semiHidden="1" w:uiPriority="39" w:unhideWhenUsed="1" w:qFormat="1"/>
+    <w:lsdException w:name="Plain Table 1" w:uiPriority="41"/>
+    <w:lsdException w:name="Plain Table 2" w:uiPriority="42"/>
+    <w:lsdException w:name="Plain Table 3" w:uiPriority="43"/>
+    <w:lsdException w:name="Plain Table 4" w:uiPriority="44"/>
+    <w:lsdException w:name="Plain Table 5" w:uiPriority="45"/>
+    <w:lsdException w:name="Grid Table Light" w:uiPriority="40"/>
+    <w:lsdException w:name="Grid Table 1 Light" w:uiPriority="46"/>
+    <w:lsdException w:name="Grid Table 2" w:uiPriority="47"/>
+    <w:lsdException w:name="Grid Table 3" w:uiPriority="48"/>
+    <w:lsdException w:name="Grid Table 4" w:uiPriority="49"/>
+    <w:lsdException w:name="Grid Table 5 Dark" w:uiPriority="50"/>
+    <w:lsdException w:name="Grid Table 6 Colorful" w:uiPriority="51"/>
+    <w:lsdException w:name="Grid Table 7 Colorful" w:uiPriority="52"/>
+    <w:lsdException w:name="Grid Table 1 Light Accent 1" w:uiPriority="46"/>
+    <w:lsdException w:name="Grid Table 2 Accent 1" w:uiPriority="47"/>
+    <w:lsdException w:name="Grid Table 3 Accent 1" w:uiPriority="48"/>
+    <w:lsdException w:name="Grid Table 4 Accent 1" w:uiPriority="49"/>
+    <w:lsdException w:name="Grid Table 5 Dark Accent 1" w:uiPriority="50"/>
+    <w:lsdException w:name="Grid Table 6 Colorful Accent 1" w:uiPriority="51"/>
+    <w:lsdException w:name="Grid Table 7 Colorful Accent 1" w:uiPriority="52"/>
+    <w:lsdException w:name="Grid Table 1 Light Accent 2" w:uiPriority="46"/>
+    <w:lsdException w:name="Grid Table 2 Accent 2" w:uiPriority="47"/>
+    <w:lsdException w:name="Grid Table 3 Accent 2" w:uiPriority="48"/>
+    <w:lsdException w:name="Grid Table 4 Accent 2" w:uiPriority="49"/>
+    <w:lsdException w:name="Grid Table 5 Dark Accent 2" w:uiPriority="50"/>
+    <w:lsdException w:name="Grid Table 6 Colorful Accent 2" w:uiPriority="51"/>
+    <w:lsdException w:name="Grid Table 7 Colorful Accent 2" w:uiPriority="52"/>
+    <w:lsdException w:name="Grid Table 1 Light Accent 3" w:uiPriority="46"/>
+    <w:lsdException w:name="Grid Table 2 Accent 3" w:uiPriority="47"/>
+    <w:lsdException w:name="Grid Table 3 Accent 3" w:uiPriority="48"/>
+    <w:lsdException w:name="Grid Table 4 Accent 3" w:uiPriority="49"/>
+    <w:lsdException w:name="Grid Table 5 Dark Accent 3" w:uiPriority="50"/>
+    <w:lsdException w:name="Grid Table 6 Colorful Accent 3" w:uiPriority="51"/>
+    <w:lsdException w:name="Grid Table 7 Colorful Accent 3" w:uiPriority="52"/>
+    <w:lsdException w:name="Grid Table 1 Light Accent 4" w:uiPriority="46"/>
+    <w:lsdException w:name="Grid Table 2 Accent 4" w:uiPriority="47"/>
+    <w:lsdException w:name="Grid Table 3 Accent 4" w:uiPriority="48"/>
+    <w:lsdException w:name="Grid Table 4 Accent 4" w:uiPriority="49"/>
+    <w:lsdException w:name="Grid Table 5 Dark Accent 4" w:uiPriority="50"/>
+    <w:lsdException w:name="Grid Table 6 Colorful Accent 4" w:uiPriority="51"/>
+    <w:lsdException w:name="Grid Table 7 Colorful Accent 4" w:uiPriority="52"/>
+    <w:lsdException w:name="Grid Table 1 Light Accent 5" w:uiPriority="46"/>
+    <w:lsdException w:name="Grid Table 2 Accent 5" w:uiPriority="47"/>
+    <w:lsdException w:name="Grid Table 3 Accent 5" w:uiPriority="48"/>
+    <w:lsdException w:name="Grid Table 4 Accent 5" w:uiPriority="49"/>
+    <w:lsdException w:name="Grid Table 5 Dark Accent 5" w:uiPriority="50"/>
+    <w:lsdException w:name="Grid Table 6 Colorful Accent 5" w:uiPriority="51"/>
+    <w:lsdException w:name="Grid Table 7 Colorful Accent 5" w:uiPriority="52"/>
+    <w:lsdException w:name="Grid Table 1 Light Accent 6" w:uiPriority="46"/>
+    <w:lsdException w:name="Grid Table 2 Accent 6" w:uiPriority="47"/>
+    <w:lsdException w:name="Grid Table 3 Accent 6" w:uiPriority="48"/>
+    <w:lsdException w:name="Grid Table 4 Accent 6" w:uiPriority="49"/>
+    <w:lsdException w:name="Grid Table 5 Dark Accent 6" w:uiPriority="50"/>
+    <w:lsdException w:name="Grid Table 6 Colorful Accent 6" w:uiPriority="51"/>
+    <w:lsdException w:name="Grid Table 7 Colorful Accent 6" w:uiPriority="52"/>
+    <w:lsdException w:name="List Table 1 Light" w:uiPriority="46"/>
+    <w:lsdException w:name="List Table 2" w:uiPriority="47"/>
+    <w:lsdException w:name="List Table 3" w:uiPriority="48"/>
+    <w:lsdException w:name="List Table 4" w:uiPriority="49"/>
+    <w:lsdException w:name="List Table 5 Dark" w:uiPriority="50"/>
+    <w:lsdException w:name="List Table 6 Colorful" w:uiPriority="51"/>
+    <w:lsdException w:name="List Table 7 Colorful" w:uiPriority="52"/>
+    <w:lsdException w:name="List Table 1 Light Accent 1" w:uiPriority="46"/>
+    <w:lsdException w:name="List Table 2 Accent 1" w:uiPriority="47"/>
+    <w:lsdException w:name="List Table 3 Accent 1" w:uiPriority="48"/>
+    <w:lsdException w:name="List Table 4 Accent 1" w:uiPriority="49"/>
+    <w:lsdException w:name="List Table 5 Dark Accent 1" w:uiPriority="50"/>
+    <w:lsdException w:name="List Table 6 Colorful Accent 1" w:uiPriority="51"/>
+    <w:lsdException w:name="List Table 7 Colorful Accent 1" w:uiPriority="52"/>
+    <w:lsdException w:name="List Table 1 Light Accent 2" w:uiPriority="46"/>
+    <w:lsdException w:name="List Table 2 Accent 2" w:uiPriority="47"/>
+    <w:lsdException w:name="List Table 3 Accent 2" w:uiPriority="48"/>
+    <w:lsdException w:name="List Table 4 Accent 2" w:uiPriority="49"/>
+    <w:lsdException w:name="List Table 5 Dark Accent 2" w:uiPriority="50"/>
+    <w:lsdException w:name="List Table 6 Colorful Accent 2" w:uiPriority="51"/>
+    <w:lsdException w:name="List Table 7 Colorful Accent 2" w:uiPriority="52"/>
+    <w:lsdException w:name="List Table 1 Light Accent 3" w:uiPriority="46"/>
+    <w:lsdException w:name="List Table 2 Accent 3" w:uiPriority="47"/>
+    <w:lsdException w:name="List Table 3 Accent 3" w:uiPriority="48"/>
+    <w:lsdException w:name="List Table 4 Accent 3" w:uiPriority="49"/>
+    <w:lsdException w:name="List Table 5 Dark Accent 3" w:uiPriority="50"/>
+    <w:lsdException w:name="List Table 6 Colorful Accent 3" w:uiPriority="51"/>
+    <w:lsdException w:name="List Table 7 Colorful Accent 3" w:uiPriority="52"/>
+    <w:lsdException w:name="List Table 1 Light Accent 4" w:uiPriority="46"/>
+    <w:lsdException w:name="List Table 2 Accent 4" w:uiPriority="47"/>
+    <w:lsdException w:name="List Table 3 Accent 4" w:uiPriority="48"/>
+    <w:lsdException w:name="List Table 4 Accent 4" w:uiPriority="49"/>
+    <w:lsdException w:name="List Table 5 Dark Accent 4" w:uiPriority="50"/>
+    <w:lsdException w:name="List Table 6 Colorful Accent 4" w:uiPriority="51"/>
+    <w:lsdException w:name="List Table 7 Colorful Accent 4" w:uiPriority="52"/>
+    <w:lsdException w:name="List Table 1 Light Accent 5" w:uiPriority="46"/>
+    <w:lsdException w:name="List Table 2 Accent 5" w:uiPriority="47"/>
+    <w:lsdException w:name="List Table 3 Accent 5" w:uiPriority="48"/>
+    <w:lsdException w:name="List Table 4 Accent 5" w:uiPriority="49"/>
+    <w:lsdException w:name="List Table 5 Dark Accent 5" w:uiPriority="50"/>
+    <w:lsdException w:name="List Table 6 Colorful Accent 5" w:uiPriority="51"/>
+    <w:lsdException w:name="List Table 7 Colorful Accent 5" w:uiPriority="52"/>
+    <w:lsdException w:name="List Table 1 Light Accent 6" w:uiPriority="46"/>
+    <w:lsdException w:name="List Table 2 Accent 6" w:uiPriority="47"/>
+    <w:lsdException w:name="List Table 3 Accent 6" w:uiPriority="48"/>
+    <w:lsdException w:name="List Table 4 Accent 6" w:uiPriority="49"/>
+    <w:lsdException w:name="List Table 5 Dark Accent 6" w:uiPriority="50"/>
+    <w:lsdException w:name="List Table 6 Colorful Accent 6" w:uiPriority="51"/>
+    <w:lsdException w:name="List Table 7 Colorful Accent 6" w:uiPriority="52"/>
   </w:latentStyles>
   <w:style w:type="paragraph" w:default="1" w:styleId="Normal">
     <w:name w:val="Normal"/>
@@ -3012,196 +3277,6 @@
       <w:sz w:val="56"/>
       <w:szCs w:val="56"/>
     </w:rPr>
-  </w:style>
-</w:styles>
-</file>
-
-<file path=word/stylesWithEffects.xml><?xml version="1.0" encoding="utf-8"?>
-<w:styles xmlns:wpc="http://schemas.microsoft.com/office/word/2010/wordprocessingCanvas" xmlns:mc="http://schemas.openxmlformats.org/markup-compatibility/2006" xmlns:o="urn:schemas-microsoft-com:office:office" xmlns:r="http://schemas.openxmlformats.org/officeDocument/2006/relationships" xmlns:m="http://schemas.openxmlformats.org/officeDocument/2006/math" xmlns:v="urn:schemas-microsoft-com:vml" xmlns:wp14="http://schemas.microsoft.com/office/word/2010/wordprocessingDrawing" xmlns:wp="http://schemas.openxmlformats.org/drawingml/2006/wordprocessingDrawing" xmlns:w10="urn:schemas-microsoft-com:office:word" xmlns:w="http://schemas.openxmlformats.org/wordprocessingml/2006/main" xmlns:w14="http://schemas.microsoft.com/office/word/2010/wordml" xmlns:wpg="http://schemas.microsoft.com/office/word/2010/wordprocessingGroup" xmlns:wpi="http://schemas.microsoft.com/office/word/2010/wordprocessingInk" xmlns:wne="http://schemas.microsoft.com/office/word/2006/wordml" xmlns:wps="http://schemas.microsoft.com/office/word/2010/wordprocessingShape" mc:Ignorable="w14 wp14">
-  <w:docDefaults>
-    <w:rPrDefault>
-      <w:rPr>
-        <w:rFonts w:asciiTheme="minorHAnsi" w:eastAsiaTheme="minorEastAsia" w:hAnsiTheme="minorHAnsi" w:cstheme="minorBidi"/>
-        <w:sz w:val="22"/>
-        <w:szCs w:val="22"/>
-        <w:lang w:val="en-GB" w:eastAsia="en-GB" w:bidi="ar-SA"/>
-      </w:rPr>
-    </w:rPrDefault>
-    <w:pPrDefault>
-      <w:pPr>
-        <w:spacing w:after="200" w:line="276" w:lineRule="auto"/>
-      </w:pPr>
-    </w:pPrDefault>
-  </w:docDefaults>
-  <w:latentStyles w:defLockedState="0" w:defUIPriority="99" w:defSemiHidden="1" w:defUnhideWhenUsed="1" w:defQFormat="0" w:count="267">
-    <w:lsdException w:name="Normal" w:semiHidden="0" w:uiPriority="0" w:unhideWhenUsed="0" w:qFormat="1"/>
-    <w:lsdException w:name="heading 1" w:semiHidden="0" w:uiPriority="9" w:unhideWhenUsed="0" w:qFormat="1"/>
-    <w:lsdException w:name="heading 2" w:uiPriority="9" w:qFormat="1"/>
-    <w:lsdException w:name="heading 3" w:uiPriority="9" w:qFormat="1"/>
-    <w:lsdException w:name="heading 4" w:uiPriority="9" w:qFormat="1"/>
-    <w:lsdException w:name="heading 5" w:uiPriority="9" w:qFormat="1"/>
-    <w:lsdException w:name="heading 6" w:uiPriority="9" w:qFormat="1"/>
-    <w:lsdException w:name="heading 7" w:uiPriority="9" w:qFormat="1"/>
-    <w:lsdException w:name="heading 8" w:uiPriority="9" w:qFormat="1"/>
-    <w:lsdException w:name="heading 9" w:uiPriority="9" w:qFormat="1"/>
-    <w:lsdException w:name="toc 1" w:uiPriority="39"/>
-    <w:lsdException w:name="toc 2" w:uiPriority="39"/>
-    <w:lsdException w:name="toc 3" w:uiPriority="39"/>
-    <w:lsdException w:name="toc 4" w:uiPriority="39"/>
-    <w:lsdException w:name="toc 5" w:uiPriority="39"/>
-    <w:lsdException w:name="toc 6" w:uiPriority="39"/>
-    <w:lsdException w:name="toc 7" w:uiPriority="39"/>
-    <w:lsdException w:name="toc 8" w:uiPriority="39"/>
-    <w:lsdException w:name="toc 9" w:uiPriority="39"/>
-    <w:lsdException w:name="caption" w:uiPriority="35" w:qFormat="1"/>
-    <w:lsdException w:name="Title" w:semiHidden="0" w:uiPriority="10" w:unhideWhenUsed="0" w:qFormat="1"/>
-    <w:lsdException w:name="Default Paragraph Font" w:uiPriority="1"/>
-    <w:lsdException w:name="Subtitle" w:semiHidden="0" w:uiPriority="11" w:unhideWhenUsed="0" w:qFormat="1"/>
-    <w:lsdException w:name="Strong" w:semiHidden="0" w:uiPriority="22" w:unhideWhenUsed="0" w:qFormat="1"/>
-    <w:lsdException w:name="Emphasis" w:semiHidden="0" w:uiPriority="20" w:unhideWhenUsed="0" w:qFormat="1"/>
-    <w:lsdException w:name="Table Grid" w:semiHidden="0" w:uiPriority="59" w:unhideWhenUsed="0"/>
-    <w:lsdException w:name="Placeholder Text" w:unhideWhenUsed="0"/>
-    <w:lsdException w:name="No Spacing" w:semiHidden="0" w:uiPriority="1" w:unhideWhenUsed="0" w:qFormat="1"/>
-    <w:lsdException w:name="Light Shading" w:semiHidden="0" w:uiPriority="60" w:unhideWhenUsed="0"/>
-    <w:lsdException w:name="Light List" w:semiHidden="0" w:uiPriority="61" w:unhideWhenUsed="0"/>
-    <w:lsdException w:name="Light Grid" w:semiHidden="0" w:uiPriority="62" w:unhideWhenUsed="0"/>
-    <w:lsdException w:name="Medium Shading 1" w:semiHidden="0" w:uiPriority="63" w:unhideWhenUsed="0"/>
-    <w:lsdException w:name="Medium Shading 2" w:semiHidden="0" w:uiPriority="64" w:unhideWhenUsed="0"/>
-    <w:lsdException w:name="Medium List 1" w:semiHidden="0" w:uiPriority="65" w:unhideWhenUsed="0"/>
-    <w:lsdException w:name="Medium List 2" w:semiHidden="0" w:uiPriority="66" w:unhideWhenUsed="0"/>
-    <w:lsdException w:name="Medium Grid 1" w:semiHidden="0" w:uiPriority="67" w:unhideWhenUsed="0"/>
-    <w:lsdException w:name="Medium Grid 2" w:semiHidden="0" w:uiPriority="68" w:unhideWhenUsed="0"/>
-    <w:lsdException w:name="Medium Grid 3" w:semiHidden="0" w:uiPriority="69" w:unhideWhenUsed="0"/>
-    <w:lsdException w:name="Dark List" w:semiHidden="0" w:uiPriority="70" w:unhideWhenUsed="0"/>
-    <w:lsdException w:name="Colorful Shading" w:semiHidden="0" w:uiPriority="71" w:unhideWhenUsed="0"/>
-    <w:lsdException w:name="Colorful List" w:semiHidden="0" w:uiPriority="72" w:unhideWhenUsed="0"/>
-    <w:lsdException w:name="Colorful Grid" w:semiHidden="0" w:uiPriority="73" w:unhideWhenUsed="0"/>
-    <w:lsdException w:name="Light Shading Accent 1" w:semiHidden="0" w:uiPriority="60" w:unhideWhenUsed="0"/>
-    <w:lsdException w:name="Light List Accent 1" w:semiHidden="0" w:uiPriority="61" w:unhideWhenUsed="0"/>
-    <w:lsdException w:name="Light Grid Accent 1" w:semiHidden="0" w:uiPriority="62" w:unhideWhenUsed="0"/>
-    <w:lsdException w:name="Medium Shading 1 Accent 1" w:semiHidden="0" w:uiPriority="63" w:unhideWhenUsed="0"/>
-    <w:lsdException w:name="Medium Shading 2 Accent 1" w:semiHidden="0" w:uiPriority="64" w:unhideWhenUsed="0"/>
-    <w:lsdException w:name="Medium List 1 Accent 1" w:semiHidden="0" w:uiPriority="65" w:unhideWhenUsed="0"/>
-    <w:lsdException w:name="Revision" w:unhideWhenUsed="0"/>
-    <w:lsdException w:name="List Paragraph" w:semiHidden="0" w:uiPriority="34" w:unhideWhenUsed="0" w:qFormat="1"/>
-    <w:lsdException w:name="Quote" w:semiHidden="0" w:uiPriority="29" w:unhideWhenUsed="0" w:qFormat="1"/>
-    <w:lsdException w:name="Intense Quote" w:semiHidden="0" w:uiPriority="30" w:unhideWhenUsed="0" w:qFormat="1"/>
-    <w:lsdException w:name="Medium List 2 Accent 1" w:semiHidden="0" w:uiPriority="66" w:unhideWhenUsed="0"/>
-    <w:lsdException w:name="Medium Grid 1 Accent 1" w:semiHidden="0" w:uiPriority="67" w:unhideWhenUsed="0"/>
-    <w:lsdException w:name="Medium Grid 2 Accent 1" w:semiHidden="0" w:uiPriority="68" w:unhideWhenUsed="0"/>
-    <w:lsdException w:name="Medium Grid 3 Accent 1" w:semiHidden="0" w:uiPriority="69" w:unhideWhenUsed="0"/>
-    <w:lsdException w:name="Dark List Accent 1" w:semiHidden="0" w:uiPriority="70" w:unhideWhenUsed="0"/>
-    <w:lsdException w:name="Colorful Shading Accent 1" w:semiHidden="0" w:uiPriority="71" w:unhideWhenUsed="0"/>
-    <w:lsdException w:name="Colorful List Accent 1" w:semiHidden="0" w:uiPriority="72" w:unhideWhenUsed="0"/>
-    <w:lsdException w:name="Colorful Grid Accent 1" w:semiHidden="0" w:uiPriority="73" w:unhideWhenUsed="0"/>
-    <w:lsdException w:name="Light Shading Accent 2" w:semiHidden="0" w:uiPriority="60" w:unhideWhenUsed="0"/>
-    <w:lsdException w:name="Light List Accent 2" w:semiHidden="0" w:uiPriority="61" w:unhideWhenUsed="0"/>
-    <w:lsdException w:name="Light Grid Accent 2" w:semiHidden="0" w:uiPriority="62" w:unhideWhenUsed="0"/>
-    <w:lsdException w:name="Medium Shading 1 Accent 2" w:semiHidden="0" w:uiPriority="63" w:unhideWhenUsed="0"/>
-    <w:lsdException w:name="Medium Shading 2 Accent 2" w:semiHidden="0" w:uiPriority="64" w:unhideWhenUsed="0"/>
-    <w:lsdException w:name="Medium List 1 Accent 2" w:semiHidden="0" w:uiPriority="65" w:unhideWhenUsed="0"/>
-    <w:lsdException w:name="Medium List 2 Accent 2" w:semiHidden="0" w:uiPriority="66" w:unhideWhenUsed="0"/>
-    <w:lsdException w:name="Medium Grid 1 Accent 2" w:semiHidden="0" w:uiPriority="67" w:unhideWhenUsed="0"/>
-    <w:lsdException w:name="Medium Grid 2 Accent 2" w:semiHidden="0" w:uiPriority="68" w:unhideWhenUsed="0"/>
-    <w:lsdException w:name="Medium Grid 3 Accent 2" w:semiHidden="0" w:uiPriority="69" w:unhideWhenUsed="0"/>
-    <w:lsdException w:name="Dark List Accent 2" w:semiHidden="0" w:uiPriority="70" w:unhideWhenUsed="0"/>
-    <w:lsdException w:name="Colorful Shading Accent 2" w:semiHidden="0" w:uiPriority="71" w:unhideWhenUsed="0"/>
-    <w:lsdException w:name="Colorful List Accent 2" w:semiHidden="0" w:uiPriority="72" w:unhideWhenUsed="0"/>
-    <w:lsdException w:name="Colorful Grid Accent 2" w:semiHidden="0" w:uiPriority="73" w:unhideWhenUsed="0"/>
-    <w:lsdException w:name="Light Shading Accent 3" w:semiHidden="0" w:uiPriority="60" w:unhideWhenUsed="0"/>
-    <w:lsdException w:name="Light List Accent 3" w:semiHidden="0" w:uiPriority="61" w:unhideWhenUsed="0"/>
-    <w:lsdException w:name="Light Grid Accent 3" w:semiHidden="0" w:uiPriority="62" w:unhideWhenUsed="0"/>
-    <w:lsdException w:name="Medium Shading 1 Accent 3" w:semiHidden="0" w:uiPriority="63" w:unhideWhenUsed="0"/>
-    <w:lsdException w:name="Medium Shading 2 Accent 3" w:semiHidden="0" w:uiPriority="64" w:unhideWhenUsed="0"/>
-    <w:lsdException w:name="Medium List 1 Accent 3" w:semiHidden="0" w:uiPriority="65" w:unhideWhenUsed="0"/>
-    <w:lsdException w:name="Medium List 2 Accent 3" w:semiHidden="0" w:uiPriority="66" w:unhideWhenUsed="0"/>
-    <w:lsdException w:name="Medium Grid 1 Accent 3" w:semiHidden="0" w:uiPriority="67" w:unhideWhenUsed="0"/>
-    <w:lsdException w:name="Medium Grid 2 Accent 3" w:semiHidden="0" w:uiPriority="68" w:unhideWhenUsed="0"/>
-    <w:lsdException w:name="Medium Grid 3 Accent 3" w:semiHidden="0" w:uiPriority="69" w:unhideWhenUsed="0"/>
-    <w:lsdException w:name="Dark List Accent 3" w:semiHidden="0" w:uiPriority="70" w:unhideWhenUsed="0"/>
-    <w:lsdException w:name="Colorful Shading Accent 3" w:semiHidden="0" w:uiPriority="71" w:unhideWhenUsed="0"/>
-    <w:lsdException w:name="Colorful List Accent 3" w:semiHidden="0" w:uiPriority="72" w:unhideWhenUsed="0"/>
-    <w:lsdException w:name="Colorful Grid Accent 3" w:semiHidden="0" w:uiPriority="73" w:unhideWhenUsed="0"/>
-    <w:lsdException w:name="Light Shading Accent 4" w:semiHidden="0" w:uiPriority="60" w:unhideWhenUsed="0"/>
-    <w:lsdException w:name="Light List Accent 4" w:semiHidden="0" w:uiPriority="61" w:unhideWhenUsed="0"/>
-    <w:lsdException w:name="Light Grid Accent 4" w:semiHidden="0" w:uiPriority="62" w:unhideWhenUsed="0"/>
-    <w:lsdException w:name="Medium Shading 1 Accent 4" w:semiHidden="0" w:uiPriority="63" w:unhideWhenUsed="0"/>
-    <w:lsdException w:name="Medium Shading 2 Accent 4" w:semiHidden="0" w:uiPriority="64" w:unhideWhenUsed="0"/>
-    <w:lsdException w:name="Medium List 1 Accent 4" w:semiHidden="0" w:uiPriority="65" w:unhideWhenUsed="0"/>
-    <w:lsdException w:name="Medium List 2 Accent 4" w:semiHidden="0" w:uiPriority="66" w:unhideWhenUsed="0"/>
-    <w:lsdException w:name="Medium Grid 1 Accent 4" w:semiHidden="0" w:uiPriority="67" w:unhideWhenUsed="0"/>
-    <w:lsdException w:name="Medium Grid 2 Accent 4" w:semiHidden="0" w:uiPriority="68" w:unhideWhenUsed="0"/>
-    <w:lsdException w:name="Medium Grid 3 Accent 4" w:semiHidden="0" w:uiPriority="69" w:unhideWhenUsed="0"/>
-    <w:lsdException w:name="Dark List Accent 4" w:semiHidden="0" w:uiPriority="70" w:unhideWhenUsed="0"/>
-    <w:lsdException w:name="Colorful Shading Accent 4" w:semiHidden="0" w:uiPriority="71" w:unhideWhenUsed="0"/>
-    <w:lsdException w:name="Colorful List Accent 4" w:semiHidden="0" w:uiPriority="72" w:unhideWhenUsed="0"/>
-    <w:lsdException w:name="Colorful Grid Accent 4" w:semiHidden="0" w:uiPriority="73" w:unhideWhenUsed="0"/>
-    <w:lsdException w:name="Light Shading Accent 5" w:semiHidden="0" w:uiPriority="60" w:unhideWhenUsed="0"/>
-    <w:lsdException w:name="Light List Accent 5" w:semiHidden="0" w:uiPriority="61" w:unhideWhenUsed="0"/>
-    <w:lsdException w:name="Light Grid Accent 5" w:semiHidden="0" w:uiPriority="62" w:unhideWhenUsed="0"/>
-    <w:lsdException w:name="Medium Shading 1 Accent 5" w:semiHidden="0" w:uiPriority="63" w:unhideWhenUsed="0"/>
-    <w:lsdException w:name="Medium Shading 2 Accent 5" w:semiHidden="0" w:uiPriority="64" w:unhideWhenUsed="0"/>
-    <w:lsdException w:name="Medium List 1 Accent 5" w:semiHidden="0" w:uiPriority="65" w:unhideWhenUsed="0"/>
-    <w:lsdException w:name="Medium List 2 Accent 5" w:semiHidden="0" w:uiPriority="66" w:unhideWhenUsed="0"/>
-    <w:lsdException w:name="Medium Grid 1 Accent 5" w:semiHidden="0" w:uiPriority="67" w:unhideWhenUsed="0"/>
-    <w:lsdException w:name="Medium Grid 2 Accent 5" w:semiHidden="0" w:uiPriority="68" w:unhideWhenUsed="0"/>
-    <w:lsdException w:name="Medium Grid 3 Accent 5" w:semiHidden="0" w:uiPriority="69" w:unhideWhenUsed="0"/>
-    <w:lsdException w:name="Dark List Accent 5" w:semiHidden="0" w:uiPriority="70" w:unhideWhenUsed="0"/>
-    <w:lsdException w:name="Colorful Shading Accent 5" w:semiHidden="0" w:uiPriority="71" w:unhideWhenUsed="0"/>
-    <w:lsdException w:name="Colorful List Accent 5" w:semiHidden="0" w:uiPriority="72" w:unhideWhenUsed="0"/>
-    <w:lsdException w:name="Colorful Grid Accent 5" w:semiHidden="0" w:uiPriority="73" w:unhideWhenUsed="0"/>
-    <w:lsdException w:name="Light Shading Accent 6" w:semiHidden="0" w:uiPriority="60" w:unhideWhenUsed="0"/>
-    <w:lsdException w:name="Light List Accent 6" w:semiHidden="0" w:uiPriority="61" w:unhideWhenUsed="0"/>
-    <w:lsdException w:name="Light Grid Accent 6" w:semiHidden="0" w:uiPriority="62" w:unhideWhenUsed="0"/>
-    <w:lsdException w:name="Medium Shading 1 Accent 6" w:semiHidden="0" w:uiPriority="63" w:unhideWhenUsed="0"/>
-    <w:lsdException w:name="Medium Shading 2 Accent 6" w:semiHidden="0" w:uiPriority="64" w:unhideWhenUsed="0"/>
-    <w:lsdException w:name="Medium List 1 Accent 6" w:semiHidden="0" w:uiPriority="65" w:unhideWhenUsed="0"/>
-    <w:lsdException w:name="Medium List 2 Accent 6" w:semiHidden="0" w:uiPriority="66" w:unhideWhenUsed="0"/>
-    <w:lsdException w:name="Medium Grid 1 Accent 6" w:semiHidden="0" w:uiPriority="67" w:unhideWhenUsed="0"/>
-    <w:lsdException w:name="Medium Grid 2 Accent 6" w:semiHidden="0" w:uiPriority="68" w:unhideWhenUsed="0"/>
-    <w:lsdException w:name="Medium Grid 3 Accent 6" w:semiHidden="0" w:uiPriority="69" w:unhideWhenUsed="0"/>
-    <w:lsdException w:name="Dark List Accent 6" w:semiHidden="0" w:uiPriority="70" w:unhideWhenUsed="0"/>
-    <w:lsdException w:name="Colorful Shading Accent 6" w:semiHidden="0" w:uiPriority="71" w:unhideWhenUsed="0"/>
-    <w:lsdException w:name="Colorful List Accent 6" w:semiHidden="0" w:uiPriority="72" w:unhideWhenUsed="0"/>
-    <w:lsdException w:name="Colorful Grid Accent 6" w:semiHidden="0" w:uiPriority="73" w:unhideWhenUsed="0"/>
-    <w:lsdException w:name="Subtle Emphasis" w:semiHidden="0" w:uiPriority="19" w:unhideWhenUsed="0" w:qFormat="1"/>
-    <w:lsdException w:name="Intense Emphasis" w:semiHidden="0" w:uiPriority="21" w:unhideWhenUsed="0" w:qFormat="1"/>
-    <w:lsdException w:name="Subtle Reference" w:semiHidden="0" w:uiPriority="31" w:unhideWhenUsed="0" w:qFormat="1"/>
-    <w:lsdException w:name="Intense Reference" w:semiHidden="0" w:uiPriority="32" w:unhideWhenUsed="0" w:qFormat="1"/>
-    <w:lsdException w:name="Book Title" w:semiHidden="0" w:uiPriority="33" w:unhideWhenUsed="0" w:qFormat="1"/>
-    <w:lsdException w:name="Bibliography" w:uiPriority="37"/>
-    <w:lsdException w:name="TOC Heading" w:uiPriority="39" w:qFormat="1"/>
-  </w:latentStyles>
-  <w:style w:type="paragraph" w:default="1" w:styleId="Normal">
-    <w:name w:val="Normal"/>
-    <w:qFormat/>
-  </w:style>
-  <w:style w:type="character" w:default="1" w:styleId="DefaultParagraphFont">
-    <w:name w:val="Default Paragraph Font"/>
-    <w:uiPriority w:val="1"/>
-    <w:semiHidden/>
-    <w:unhideWhenUsed/>
-  </w:style>
-  <w:style w:type="table" w:default="1" w:styleId="TableNormal">
-    <w:name w:val="Normal Table"/>
-    <w:uiPriority w:val="99"/>
-    <w:semiHidden/>
-    <w:unhideWhenUsed/>
-    <w:tblPr>
-      <w:tblInd w:w="0" w:type="dxa"/>
-      <w:tblCellMar>
-        <w:top w:w="0" w:type="dxa"/>
-        <w:left w:w="108" w:type="dxa"/>
-        <w:bottom w:w="0" w:type="dxa"/>
-        <w:right w:w="108" w:type="dxa"/>
-      </w:tblCellMar>
-    </w:tblPr>
-  </w:style>
-  <w:style w:type="numbering" w:default="1" w:styleId="NoList">
-    <w:name w:val="No List"/>
-    <w:uiPriority w:val="99"/>
-    <w:semiHidden/>
-    <w:unhideWhenUsed/>
   </w:style>
 </w:styles>
 </file>

</xml_diff>